<commit_message>
Casos de uso de alex
</commit_message>
<xml_diff>
--- a/Item 6/Use Cases Alex.docx
+++ b/Item 6/Use Cases Alex.docx
@@ -2,6 +2,125 @@
 <file path=word/document.xml><?xml version="1.0" encoding="utf-8"?>
 <w:document xmlns:wpc="http://schemas.microsoft.com/office/word/2010/wordprocessingCanvas" xmlns:cx="http://schemas.microsoft.com/office/drawing/2014/chartex" xmlns:cx1="http://schemas.microsoft.com/office/drawing/2015/9/8/chartex" xmlns:cx2="http://schemas.microsoft.com/office/drawing/2015/10/21/chartex" xmlns:cx3="http://schemas.microsoft.com/office/drawing/2016/5/9/chartex" xmlns:cx4="http://schemas.microsoft.com/office/drawing/2016/5/10/chartex" xmlns:cx5="http://schemas.microsoft.com/office/drawing/2016/5/11/chartex" xmlns:cx6="http://schemas.microsoft.com/office/drawing/2016/5/12/chartex" xmlns:cx7="http://schemas.microsoft.com/office/drawing/2016/5/13/chartex" xmlns:cx8="http://schemas.microsoft.com/office/drawing/2016/5/14/chartex" xmlns:mc="http://schemas.openxmlformats.org/markup-compatibility/2006" xmlns:aink="http://schemas.microsoft.com/office/drawing/2016/ink" xmlns:am3d="http://schemas.microsoft.com/office/drawing/2017/model3d" xmlns:o="urn:schemas-microsoft-com:office:office" xmlns:r="http://schemas.openxmlformats.org/officeDocument/2006/relationships" xmlns:m="http://schemas.openxmlformats.org/officeDocument/2006/math" xmlns:v="urn:schemas-microsoft-com:vml" xmlns:wp14="http://schemas.microsoft.com/office/word/2010/wordprocessingDrawing" xmlns:wp="http://schemas.openxmlformats.org/drawingml/2006/wordprocessingDrawing" xmlns:w10="urn:schemas-microsoft-com:office:word" xmlns:w="http://schemas.openxmlformats.org/wordprocessingml/2006/main" xmlns:w14="http://schemas.microsoft.com/office/word/2010/wordml" xmlns:w15="http://schemas.microsoft.com/office/word/2012/wordml" xmlns:w16cid="http://schemas.microsoft.com/office/word/2016/wordml/cid" xmlns:w16se="http://schemas.microsoft.com/office/word/2015/wordml/symex" xmlns:wpg="http://schemas.microsoft.com/office/word/2010/wordprocessingGroup" xmlns:wpi="http://schemas.microsoft.com/office/word/2010/wordprocessingInk" xmlns:wne="http://schemas.microsoft.com/office/word/2006/wordml" xmlns:wps="http://schemas.microsoft.com/office/word/2010/wordprocessingShape" mc:Ignorable="w14 w15 w16se w16cid wp14">
   <w:body>
+    <w:p>
+      <w:pPr>
+        <w:pStyle w:val="Ttulo1"/>
+      </w:pPr>
+      <w:r>
+        <w:t xml:space="preserve">Use case &lt;CODE&gt; </w:t>
+      </w:r>
+      <w:proofErr w:type="gramStart"/>
+      <w:r>
+        <w:t>Lista  de</w:t>
+      </w:r>
+      <w:proofErr w:type="gramEnd"/>
+      <w:r>
+        <w:t xml:space="preserve"> newspaper</w:t>
+      </w:r>
+    </w:p>
+    <w:p>
+      <w:pPr>
+        <w:pStyle w:val="Subttulo"/>
+      </w:pPr>
+      <w:proofErr w:type="spellStart"/>
+      <w:r>
+        <w:t>Description</w:t>
+      </w:r>
+      <w:proofErr w:type="spellEnd"/>
+    </w:p>
+    <w:p>
+      <w:pPr>
+        <w:pStyle w:val="Subttulo"/>
+        <w:rPr>
+          <w:rFonts w:asciiTheme="minorHAnsi" w:hAnsiTheme="minorHAnsi" w:cstheme="minorHAnsi"/>
+          <w:i w:val="0"/>
+          <w:color w:val="auto"/>
+          <w:sz w:val="22"/>
+          <w:szCs w:val="22"/>
+        </w:rPr>
+      </w:pPr>
+      <w:r>
+        <w:rPr>
+          <w:rFonts w:asciiTheme="minorHAnsi" w:hAnsiTheme="minorHAnsi" w:cstheme="minorHAnsi"/>
+          <w:i w:val="0"/>
+          <w:color w:val="auto"/>
+          <w:sz w:val="22"/>
+          <w:szCs w:val="22"/>
+        </w:rPr>
+        <w:t xml:space="preserve">Un usuario autentificado </w:t>
+      </w:r>
+      <w:r>
+        <w:rPr>
+          <w:rFonts w:asciiTheme="minorHAnsi" w:hAnsiTheme="minorHAnsi" w:cstheme="minorHAnsi"/>
+          <w:i w:val="0"/>
+          <w:color w:val="auto"/>
+          <w:sz w:val="22"/>
+          <w:szCs w:val="22"/>
+        </w:rPr>
+        <w:t xml:space="preserve">o no autentificado </w:t>
+      </w:r>
+      <w:r>
+        <w:rPr>
+          <w:rFonts w:asciiTheme="minorHAnsi" w:hAnsiTheme="minorHAnsi" w:cstheme="minorHAnsi"/>
+          <w:i w:val="0"/>
+          <w:color w:val="auto"/>
+          <w:sz w:val="22"/>
+          <w:szCs w:val="22"/>
+        </w:rPr>
+        <w:t xml:space="preserve">puede </w:t>
+      </w:r>
+      <w:r>
+        <w:rPr>
+          <w:rFonts w:asciiTheme="minorHAnsi" w:hAnsiTheme="minorHAnsi" w:cstheme="minorHAnsi"/>
+          <w:i w:val="0"/>
+          <w:color w:val="auto"/>
+          <w:sz w:val="22"/>
+          <w:szCs w:val="22"/>
+        </w:rPr>
+        <w:t>Listar y ver los displays de los periódicos (siempre que no sean estos privados)</w:t>
+      </w:r>
+    </w:p>
+    <w:p>
+      <w:pPr>
+        <w:pStyle w:val="Subttulo"/>
+      </w:pPr>
+      <w:r>
+        <w:t>Access</w:t>
+      </w:r>
+    </w:p>
+    <w:p>
+      <w:pPr>
+        <w:pStyle w:val="Notes"/>
+        <w:rPr>
+          <w:rFonts w:asciiTheme="minorHAnsi" w:hAnsiTheme="minorHAnsi" w:cstheme="minorHAnsi"/>
+          <w:i w:val="0"/>
+          <w:lang w:val="en-US"/>
+        </w:rPr>
+      </w:pPr>
+      <w:r>
+        <w:rPr>
+          <w:rFonts w:asciiTheme="minorHAnsi" w:hAnsiTheme="minorHAnsi" w:cstheme="minorHAnsi"/>
+          <w:i w:val="0"/>
+        </w:rPr>
+        <w:t xml:space="preserve">No procede. O </w:t>
+      </w:r>
+      <w:proofErr w:type="spellStart"/>
+      <w:r>
+        <w:rPr>
+          <w:rFonts w:asciiTheme="minorHAnsi" w:hAnsiTheme="minorHAnsi" w:cstheme="minorHAnsi"/>
+          <w:i w:val="0"/>
+        </w:rPr>
+        <w:t>loguear</w:t>
+      </w:r>
+      <w:proofErr w:type="spellEnd"/>
+      <w:r>
+        <w:rPr>
+          <w:rFonts w:asciiTheme="minorHAnsi" w:hAnsiTheme="minorHAnsi" w:cstheme="minorHAnsi"/>
+          <w:i w:val="0"/>
+        </w:rPr>
+        <w:t xml:space="preserve"> como cualquier rol</w:t>
+      </w:r>
+    </w:p>
     <w:p>
       <w:pPr>
         <w:pStyle w:val="Notes"/>
@@ -799,6 +918,140 @@
         <w:pStyle w:val="Notes"/>
       </w:pPr>
     </w:p>
+    <w:p>
+      <w:pPr>
+        <w:pStyle w:val="Notes"/>
+      </w:pPr>
+    </w:p>
+    <w:p>
+      <w:pPr>
+        <w:pStyle w:val="Notes"/>
+      </w:pPr>
+    </w:p>
+    <w:p>
+      <w:pPr>
+        <w:pStyle w:val="Notes"/>
+      </w:pPr>
+    </w:p>
+    <w:p>
+      <w:pPr>
+        <w:pStyle w:val="Ttulo1"/>
+      </w:pPr>
+      <w:r>
+        <w:lastRenderedPageBreak/>
+        <w:t xml:space="preserve">Use case &lt;CODE&gt; </w:t>
+      </w:r>
+      <w:proofErr w:type="spellStart"/>
+      <w:proofErr w:type="gramStart"/>
+      <w:r>
+        <w:t>Creacion</w:t>
+      </w:r>
+      <w:proofErr w:type="spellEnd"/>
+      <w:r>
+        <w:t xml:space="preserve">  de</w:t>
+      </w:r>
+      <w:proofErr w:type="gramEnd"/>
+      <w:r>
+        <w:t xml:space="preserve"> newspaper</w:t>
+      </w:r>
+    </w:p>
+    <w:p>
+      <w:pPr>
+        <w:pStyle w:val="Subttulo"/>
+      </w:pPr>
+      <w:proofErr w:type="spellStart"/>
+      <w:r>
+        <w:t>Description</w:t>
+      </w:r>
+      <w:proofErr w:type="spellEnd"/>
+    </w:p>
+    <w:p>
+      <w:pPr>
+        <w:pStyle w:val="Subttulo"/>
+        <w:rPr>
+          <w:rFonts w:asciiTheme="minorHAnsi" w:hAnsiTheme="minorHAnsi" w:cstheme="minorHAnsi"/>
+          <w:i w:val="0"/>
+          <w:color w:val="auto"/>
+          <w:sz w:val="22"/>
+          <w:szCs w:val="22"/>
+        </w:rPr>
+      </w:pPr>
+      <w:r>
+        <w:rPr>
+          <w:rFonts w:asciiTheme="minorHAnsi" w:hAnsiTheme="minorHAnsi" w:cstheme="minorHAnsi"/>
+          <w:i w:val="0"/>
+          <w:color w:val="auto"/>
+          <w:sz w:val="22"/>
+          <w:szCs w:val="22"/>
+        </w:rPr>
+        <w:t xml:space="preserve">Un usuario autentificado </w:t>
+      </w:r>
+      <w:r>
+        <w:rPr>
+          <w:rFonts w:asciiTheme="minorHAnsi" w:hAnsiTheme="minorHAnsi" w:cstheme="minorHAnsi"/>
+          <w:i w:val="0"/>
+          <w:color w:val="auto"/>
+          <w:sz w:val="22"/>
+          <w:szCs w:val="22"/>
+        </w:rPr>
+        <w:t>puede crear newspapers</w:t>
+      </w:r>
+    </w:p>
+    <w:p>
+      <w:pPr>
+        <w:pStyle w:val="Subttulo"/>
+      </w:pPr>
+      <w:r>
+        <w:t>Access</w:t>
+      </w:r>
+    </w:p>
+    <w:p>
+      <w:pPr>
+        <w:pStyle w:val="Notes"/>
+        <w:rPr>
+          <w:rFonts w:asciiTheme="minorHAnsi" w:hAnsiTheme="minorHAnsi" w:cstheme="minorHAnsi"/>
+          <w:i w:val="0"/>
+          <w:lang w:val="en-US"/>
+        </w:rPr>
+      </w:pPr>
+      <w:proofErr w:type="spellStart"/>
+      <w:r>
+        <w:rPr>
+          <w:rFonts w:asciiTheme="minorHAnsi" w:hAnsiTheme="minorHAnsi" w:cstheme="minorHAnsi"/>
+          <w:i w:val="0"/>
+        </w:rPr>
+        <w:t>Loguear</w:t>
+      </w:r>
+      <w:proofErr w:type="spellEnd"/>
+      <w:r>
+        <w:rPr>
+          <w:rFonts w:asciiTheme="minorHAnsi" w:hAnsiTheme="minorHAnsi" w:cstheme="minorHAnsi"/>
+          <w:i w:val="0"/>
+        </w:rPr>
+        <w:t xml:space="preserve"> como usuario, en el </w:t>
+      </w:r>
+      <w:proofErr w:type="spellStart"/>
+      <w:r>
+        <w:rPr>
+          <w:rFonts w:asciiTheme="minorHAnsi" w:hAnsiTheme="minorHAnsi" w:cstheme="minorHAnsi"/>
+          <w:i w:val="0"/>
+        </w:rPr>
+        <w:t>header</w:t>
+      </w:r>
+      <w:proofErr w:type="spellEnd"/>
+      <w:r>
+        <w:rPr>
+          <w:rFonts w:asciiTheme="minorHAnsi" w:hAnsiTheme="minorHAnsi" w:cstheme="minorHAnsi"/>
+          <w:i w:val="0"/>
+        </w:rPr>
+        <w:t xml:space="preserve"> principal.</w:t>
+      </w:r>
+    </w:p>
+    <w:p>
+      <w:pPr>
+        <w:pStyle w:val="Notes"/>
+      </w:pPr>
+    </w:p>
     <w:tbl>
       <w:tblPr>
         <w:tblStyle w:val="Cuadrculavistosa-nfasis1"/>
@@ -1342,11 +1595,6 @@
       </w:tr>
     </w:tbl>
     <w:p/>
-    <w:p>
-      <w:r>
-        <w:br w:type="page"/>
-      </w:r>
-    </w:p>
     <w:tbl>
       <w:tblPr>
         <w:tblStyle w:val="Cuadrculavistosa-nfasis1"/>
@@ -1382,7 +1630,6 @@
               <w:rPr>
                 <w:rStyle w:val="Textoennegrita"/>
               </w:rPr>
-              <w:lastRenderedPageBreak/>
               <w:t>Test</w:t>
             </w:r>
             <w:r>
@@ -1395,7 +1642,7 @@
               <w:rPr>
                 <w:rStyle w:val="Textoennegrita"/>
               </w:rPr>
-              <w:t>D10UC6.2</w:t>
+              <w:t>D10UC6</w:t>
             </w:r>
             <w:r>
               <w:rPr>
@@ -1451,7 +1698,7 @@
               <w:cnfStyle w:val="000000100000" w:firstRow="0" w:lastRow="0" w:firstColumn="0" w:lastColumn="0" w:oddVBand="0" w:evenVBand="0" w:oddHBand="1" w:evenHBand="0" w:firstRowFirstColumn="0" w:firstRowLastColumn="0" w:lastRowFirstColumn="0" w:lastRowLastColumn="0"/>
             </w:pPr>
             <w:r>
-              <w:t>Se debe de intentar publicar un periódico que tenga todos sus artículos en estado final</w:t>
+              <w:t>Probar botones de back y atrás relacionados con newspaper</w:t>
             </w:r>
           </w:p>
         </w:tc>
@@ -1497,10 +1744,7 @@
               <w:cnfStyle w:val="000000000000" w:firstRow="0" w:lastRow="0" w:firstColumn="0" w:lastColumn="0" w:oddVBand="0" w:evenVBand="0" w:oddHBand="0" w:evenHBand="0" w:firstRowFirstColumn="0" w:firstRowLastColumn="0" w:lastRowFirstColumn="0" w:lastRowLastColumn="0"/>
             </w:pPr>
             <w:r>
-              <w:t xml:space="preserve">El newspaper se publica, y la fecha de publicación también se actualiza en los </w:t>
-            </w:r>
-            <w:r>
-              <w:t>artículos</w:t>
+              <w:t>Los botones de back y atrás deben redirigirte correctamente o a la página de inicio o a la página anterior</w:t>
             </w:r>
           </w:p>
         </w:tc>
@@ -1642,7 +1886,7 @@
               <w:rPr>
                 <w:rStyle w:val="Textoennegrita"/>
               </w:rPr>
-              <w:t>D10UC6.2</w:t>
+              <w:t>D10UC23</w:t>
             </w:r>
             <w:r>
               <w:rPr>
@@ -1698,16 +1942,7 @@
               <w:cnfStyle w:val="000000100000" w:firstRow="0" w:lastRow="0" w:firstColumn="0" w:lastColumn="0" w:oddVBand="0" w:evenVBand="0" w:oddHBand="1" w:evenHBand="0" w:firstRowFirstColumn="0" w:firstRowLastColumn="0" w:lastRowFirstColumn="0" w:lastRowLastColumn="0"/>
             </w:pPr>
             <w:r>
-              <w:t xml:space="preserve">Se debe de intentar publicar un periódico que </w:t>
-            </w:r>
-            <w:r>
-              <w:rPr>
-                <w:b/>
-              </w:rPr>
-              <w:t>no</w:t>
-            </w:r>
-            <w:r>
-              <w:t xml:space="preserve"> todos sus artículos en estado final</w:t>
+              <w:t xml:space="preserve">Crear un periódico privado </w:t>
             </w:r>
           </w:p>
         </w:tc>
@@ -1753,7 +1988,382 @@
               <w:cnfStyle w:val="000000000000" w:firstRow="0" w:lastRow="0" w:firstColumn="0" w:lastColumn="0" w:oddVBand="0" w:evenVBand="0" w:oddHBand="0" w:evenHBand="0" w:firstRowFirstColumn="0" w:firstRowLastColumn="0" w:lastRowFirstColumn="0" w:lastRowLastColumn="0"/>
             </w:pPr>
             <w:r>
-              <w:t>El newspaper no se publica y se muestra un error</w:t>
+              <w:t>Debe crearse correctamente y ser privado</w:t>
+            </w:r>
+          </w:p>
+        </w:tc>
+      </w:tr>
+      <w:tr>
+        <w:trPr>
+          <w:cnfStyle w:val="000000100000" w:firstRow="0" w:lastRow="0" w:firstColumn="0" w:lastColumn="0" w:oddVBand="0" w:evenVBand="0" w:oddHBand="1" w:evenHBand="0" w:firstRowFirstColumn="0" w:firstRowLastColumn="0" w:lastRowFirstColumn="0" w:lastRowLastColumn="0"/>
+        </w:trPr>
+        <w:tc>
+          <w:tcPr>
+            <w:cnfStyle w:val="001000000000" w:firstRow="0" w:lastRow="0" w:firstColumn="1" w:lastColumn="0" w:oddVBand="0" w:evenVBand="0" w:oddHBand="0" w:evenHBand="0" w:firstRowFirstColumn="0" w:firstRowLastColumn="0" w:lastRowFirstColumn="0" w:lastRowLastColumn="0"/>
+            <w:tcW w:w="1526" w:type="dxa"/>
+            <w:tcBorders>
+              <w:top w:val="single" w:sz="4" w:space="0" w:color="FFFFFF" w:themeColor="background1"/>
+              <w:bottom w:val="single" w:sz="4" w:space="0" w:color="FFFFFF" w:themeColor="background1"/>
+            </w:tcBorders>
+            <w:shd w:val="clear" w:color="auto" w:fill="1F497D" w:themeFill="text2"/>
+          </w:tcPr>
+          <w:p>
+            <w:pPr>
+              <w:rPr>
+                <w:rStyle w:val="Textoennegrita"/>
+              </w:rPr>
+            </w:pPr>
+            <w:proofErr w:type="spellStart"/>
+            <w:r>
+              <w:rPr>
+                <w:rStyle w:val="Textoennegrita"/>
+              </w:rPr>
+              <w:t>Outcome</w:t>
+            </w:r>
+            <w:proofErr w:type="spellEnd"/>
+          </w:p>
+        </w:tc>
+        <w:tc>
+          <w:tcPr>
+            <w:tcW w:w="7716" w:type="dxa"/>
+            <w:tcBorders>
+              <w:top w:val="single" w:sz="4" w:space="0" w:color="FFFFFF" w:themeColor="background1"/>
+              <w:bottom w:val="single" w:sz="4" w:space="0" w:color="FFFFFF" w:themeColor="background1"/>
+            </w:tcBorders>
+            <w:shd w:val="clear" w:color="auto" w:fill="DBE5F1" w:themeFill="accent1" w:themeFillTint="33"/>
+          </w:tcPr>
+          <w:p>
+            <w:pPr>
+              <w:pStyle w:val="Notes"/>
+              <w:cnfStyle w:val="000000100000" w:firstRow="0" w:lastRow="0" w:firstColumn="0" w:lastColumn="0" w:oddVBand="0" w:evenVBand="0" w:oddHBand="1" w:evenHBand="0" w:firstRowFirstColumn="0" w:firstRowLastColumn="0" w:lastRowFirstColumn="0" w:lastRowLastColumn="0"/>
+            </w:pPr>
+          </w:p>
+        </w:tc>
+      </w:tr>
+      <w:tr>
+        <w:tc>
+          <w:tcPr>
+            <w:cnfStyle w:val="001000000000" w:firstRow="0" w:lastRow="0" w:firstColumn="1" w:lastColumn="0" w:oddVBand="0" w:evenVBand="0" w:oddHBand="0" w:evenHBand="0" w:firstRowFirstColumn="0" w:firstRowLastColumn="0" w:lastRowFirstColumn="0" w:lastRowLastColumn="0"/>
+            <w:tcW w:w="1526" w:type="dxa"/>
+            <w:tcBorders>
+              <w:top w:val="single" w:sz="4" w:space="0" w:color="FFFFFF" w:themeColor="background1"/>
+              <w:bottom w:val="nil"/>
+            </w:tcBorders>
+            <w:shd w:val="clear" w:color="auto" w:fill="1F497D" w:themeFill="text2"/>
+          </w:tcPr>
+          <w:p>
+            <w:pPr>
+              <w:rPr>
+                <w:rStyle w:val="Textoennegrita"/>
+              </w:rPr>
+            </w:pPr>
+            <w:r>
+              <w:rPr>
+                <w:rStyle w:val="Textoennegrita"/>
+              </w:rPr>
+              <w:t>Notes</w:t>
+            </w:r>
+          </w:p>
+        </w:tc>
+        <w:tc>
+          <w:tcPr>
+            <w:tcW w:w="7716" w:type="dxa"/>
+            <w:tcBorders>
+              <w:top w:val="single" w:sz="4" w:space="0" w:color="FFFFFF" w:themeColor="background1"/>
+              <w:bottom w:val="nil"/>
+            </w:tcBorders>
+          </w:tcPr>
+          <w:p>
+            <w:pPr>
+              <w:pStyle w:val="Notes"/>
+              <w:cnfStyle w:val="000000000000" w:firstRow="0" w:lastRow="0" w:firstColumn="0" w:lastColumn="0" w:oddVBand="0" w:evenVBand="0" w:oddHBand="0" w:evenHBand="0" w:firstRowFirstColumn="0" w:firstRowLastColumn="0" w:lastRowFirstColumn="0" w:lastRowLastColumn="0"/>
+            </w:pPr>
+          </w:p>
+        </w:tc>
+      </w:tr>
+    </w:tbl>
+    <w:p/>
+    <w:p/>
+    <w:p/>
+    <w:p/>
+    <w:p/>
+    <w:p>
+      <w:pPr>
+        <w:pStyle w:val="Ttulo1"/>
+      </w:pPr>
+      <w:r>
+        <w:lastRenderedPageBreak/>
+        <w:t xml:space="preserve">Use case &lt;CODE&gt; </w:t>
+      </w:r>
+      <w:r>
+        <w:t>publicación Newspaper</w:t>
+      </w:r>
+    </w:p>
+    <w:p>
+      <w:pPr>
+        <w:pStyle w:val="Subttulo"/>
+      </w:pPr>
+      <w:proofErr w:type="spellStart"/>
+      <w:r>
+        <w:t>Description</w:t>
+      </w:r>
+      <w:proofErr w:type="spellEnd"/>
+    </w:p>
+    <w:p>
+      <w:pPr>
+        <w:pStyle w:val="Subttulo"/>
+        <w:rPr>
+          <w:rFonts w:asciiTheme="minorHAnsi" w:hAnsiTheme="minorHAnsi" w:cstheme="minorHAnsi"/>
+          <w:i w:val="0"/>
+          <w:color w:val="auto"/>
+          <w:sz w:val="22"/>
+          <w:szCs w:val="22"/>
+        </w:rPr>
+      </w:pPr>
+      <w:r>
+        <w:rPr>
+          <w:rFonts w:asciiTheme="minorHAnsi" w:hAnsiTheme="minorHAnsi" w:cstheme="minorHAnsi"/>
+          <w:i w:val="0"/>
+          <w:color w:val="auto"/>
+          <w:sz w:val="22"/>
+          <w:szCs w:val="22"/>
+        </w:rPr>
+        <w:t xml:space="preserve">Un usuario autentificado puede </w:t>
+      </w:r>
+      <w:r>
+        <w:rPr>
+          <w:rFonts w:asciiTheme="minorHAnsi" w:hAnsiTheme="minorHAnsi" w:cstheme="minorHAnsi"/>
+          <w:i w:val="0"/>
+          <w:color w:val="auto"/>
+          <w:sz w:val="22"/>
+          <w:szCs w:val="22"/>
+        </w:rPr>
+        <w:t>publicar sus newspapers</w:t>
+      </w:r>
+    </w:p>
+    <w:p>
+      <w:pPr>
+        <w:pStyle w:val="Subttulo"/>
+      </w:pPr>
+      <w:r>
+        <w:t>Access</w:t>
+      </w:r>
+    </w:p>
+    <w:p>
+      <w:pPr>
+        <w:pStyle w:val="Notes"/>
+        <w:rPr>
+          <w:rFonts w:asciiTheme="minorHAnsi" w:hAnsiTheme="minorHAnsi" w:cstheme="minorHAnsi"/>
+          <w:i w:val="0"/>
+          <w:lang w:val="en-US"/>
+        </w:rPr>
+      </w:pPr>
+      <w:proofErr w:type="spellStart"/>
+      <w:r>
+        <w:rPr>
+          <w:rFonts w:asciiTheme="minorHAnsi" w:hAnsiTheme="minorHAnsi" w:cstheme="minorHAnsi"/>
+          <w:i w:val="0"/>
+        </w:rPr>
+        <w:t>Loguear</w:t>
+      </w:r>
+      <w:proofErr w:type="spellEnd"/>
+      <w:r>
+        <w:rPr>
+          <w:rFonts w:asciiTheme="minorHAnsi" w:hAnsiTheme="minorHAnsi" w:cstheme="minorHAnsi"/>
+          <w:i w:val="0"/>
+        </w:rPr>
+        <w:t xml:space="preserve"> como</w:t>
+      </w:r>
+      <w:r>
+        <w:rPr>
+          <w:rFonts w:asciiTheme="minorHAnsi" w:hAnsiTheme="minorHAnsi" w:cstheme="minorHAnsi"/>
+          <w:i w:val="0"/>
+        </w:rPr>
+        <w:t xml:space="preserve"> distintos propietarios de newspaper de rol</w:t>
+      </w:r>
+      <w:r>
+        <w:rPr>
+          <w:rFonts w:asciiTheme="minorHAnsi" w:hAnsiTheme="minorHAnsi" w:cstheme="minorHAnsi"/>
+          <w:i w:val="0"/>
+        </w:rPr>
+        <w:t xml:space="preserve"> usuario</w:t>
+      </w:r>
+      <w:r>
+        <w:rPr>
+          <w:rFonts w:asciiTheme="minorHAnsi" w:hAnsiTheme="minorHAnsi" w:cstheme="minorHAnsi"/>
+          <w:i w:val="0"/>
+        </w:rPr>
+        <w:t xml:space="preserve"> en función del test</w:t>
+      </w:r>
+      <w:r>
+        <w:rPr>
+          <w:rFonts w:asciiTheme="minorHAnsi" w:hAnsiTheme="minorHAnsi" w:cstheme="minorHAnsi"/>
+          <w:i w:val="0"/>
+        </w:rPr>
+        <w:t xml:space="preserve">, en el </w:t>
+      </w:r>
+      <w:r>
+        <w:rPr>
+          <w:rFonts w:asciiTheme="minorHAnsi" w:hAnsiTheme="minorHAnsi" w:cstheme="minorHAnsi"/>
+          <w:i w:val="0"/>
+        </w:rPr>
+        <w:t>display de newspaper</w:t>
+      </w:r>
+    </w:p>
+    <w:p/>
+    <w:tbl>
+      <w:tblPr>
+        <w:tblStyle w:val="Cuadrculavistosa-nfasis1"/>
+        <w:tblW w:w="0" w:type="auto"/>
+        <w:tblLook w:val="04A0" w:firstRow="1" w:lastRow="0" w:firstColumn="1" w:lastColumn="0" w:noHBand="0" w:noVBand="1"/>
+      </w:tblPr>
+      <w:tblGrid>
+        <w:gridCol w:w="1526"/>
+        <w:gridCol w:w="7716"/>
+      </w:tblGrid>
+      <w:tr>
+        <w:trPr>
+          <w:cnfStyle w:val="100000000000" w:firstRow="1" w:lastRow="0" w:firstColumn="0" w:lastColumn="0" w:oddVBand="0" w:evenVBand="0" w:oddHBand="0" w:evenHBand="0" w:firstRowFirstColumn="0" w:firstRowLastColumn="0" w:lastRowFirstColumn="0" w:lastRowLastColumn="0"/>
+        </w:trPr>
+        <w:tc>
+          <w:tcPr>
+            <w:cnfStyle w:val="001000000000" w:firstRow="0" w:lastRow="0" w:firstColumn="1" w:lastColumn="0" w:oddVBand="0" w:evenVBand="0" w:oddHBand="0" w:evenHBand="0" w:firstRowFirstColumn="0" w:firstRowLastColumn="0" w:lastRowFirstColumn="0" w:lastRowLastColumn="0"/>
+            <w:tcW w:w="9242" w:type="dxa"/>
+            <w:gridSpan w:val="2"/>
+            <w:tcBorders>
+              <w:top w:val="nil"/>
+              <w:bottom w:val="single" w:sz="4" w:space="0" w:color="FFFFFF" w:themeColor="background1"/>
+            </w:tcBorders>
+            <w:shd w:val="clear" w:color="auto" w:fill="1F497D" w:themeFill="text2"/>
+          </w:tcPr>
+          <w:p>
+            <w:pPr>
+              <w:rPr>
+                <w:rStyle w:val="Textoennegrita"/>
+              </w:rPr>
+            </w:pPr>
+            <w:r>
+              <w:rPr>
+                <w:rStyle w:val="Textoennegrita"/>
+              </w:rPr>
+              <w:t>Test</w:t>
+            </w:r>
+            <w:r>
+              <w:rPr>
+                <w:rStyle w:val="Textoennegrita"/>
+              </w:rPr>
+              <w:t xml:space="preserve"> &lt;#</w:t>
+            </w:r>
+            <w:r>
+              <w:rPr>
+                <w:rStyle w:val="Textoennegrita"/>
+              </w:rPr>
+              <w:t>D10UC6.2</w:t>
+            </w:r>
+            <w:r>
+              <w:rPr>
+                <w:rStyle w:val="Textoennegrita"/>
+              </w:rPr>
+              <w:t xml:space="preserve">&gt; </w:t>
+            </w:r>
+          </w:p>
+        </w:tc>
+      </w:tr>
+      <w:tr>
+        <w:trPr>
+          <w:cnfStyle w:val="000000100000" w:firstRow="0" w:lastRow="0" w:firstColumn="0" w:lastColumn="0" w:oddVBand="0" w:evenVBand="0" w:oddHBand="1" w:evenHBand="0" w:firstRowFirstColumn="0" w:firstRowLastColumn="0" w:lastRowFirstColumn="0" w:lastRowLastColumn="0"/>
+        </w:trPr>
+        <w:tc>
+          <w:tcPr>
+            <w:cnfStyle w:val="001000000000" w:firstRow="0" w:lastRow="0" w:firstColumn="1" w:lastColumn="0" w:oddVBand="0" w:evenVBand="0" w:oddHBand="0" w:evenHBand="0" w:firstRowFirstColumn="0" w:firstRowLastColumn="0" w:lastRowFirstColumn="0" w:lastRowLastColumn="0"/>
+            <w:tcW w:w="1526" w:type="dxa"/>
+            <w:tcBorders>
+              <w:top w:val="single" w:sz="4" w:space="0" w:color="FFFFFF" w:themeColor="background1"/>
+              <w:bottom w:val="single" w:sz="4" w:space="0" w:color="FFFFFF" w:themeColor="background1"/>
+            </w:tcBorders>
+            <w:shd w:val="clear" w:color="auto" w:fill="1F497D" w:themeFill="text2"/>
+          </w:tcPr>
+          <w:p>
+            <w:pPr>
+              <w:rPr>
+                <w:rStyle w:val="Textoennegrita"/>
+              </w:rPr>
+            </w:pPr>
+            <w:proofErr w:type="spellStart"/>
+            <w:r>
+              <w:rPr>
+                <w:rStyle w:val="Textoennegrita"/>
+              </w:rPr>
+              <w:t>Description</w:t>
+            </w:r>
+            <w:proofErr w:type="spellEnd"/>
+          </w:p>
+        </w:tc>
+        <w:tc>
+          <w:tcPr>
+            <w:tcW w:w="7716" w:type="dxa"/>
+            <w:tcBorders>
+              <w:top w:val="single" w:sz="4" w:space="0" w:color="FFFFFF" w:themeColor="background1"/>
+              <w:bottom w:val="single" w:sz="4" w:space="0" w:color="FFFFFF" w:themeColor="background1"/>
+            </w:tcBorders>
+            <w:shd w:val="clear" w:color="auto" w:fill="DBE5F1" w:themeFill="accent1" w:themeFillTint="33"/>
+          </w:tcPr>
+          <w:p>
+            <w:pPr>
+              <w:pStyle w:val="Notes"/>
+              <w:cnfStyle w:val="000000100000" w:firstRow="0" w:lastRow="0" w:firstColumn="0" w:lastColumn="0" w:oddVBand="0" w:evenVBand="0" w:oddHBand="1" w:evenHBand="0" w:firstRowFirstColumn="0" w:firstRowLastColumn="0" w:lastRowFirstColumn="0" w:lastRowLastColumn="0"/>
+            </w:pPr>
+            <w:r>
+              <w:t>Se debe de intentar publicar un periódico que tenga todos sus artículos en estado final</w:t>
+            </w:r>
+          </w:p>
+        </w:tc>
+      </w:tr>
+      <w:tr>
+        <w:tc>
+          <w:tcPr>
+            <w:cnfStyle w:val="001000000000" w:firstRow="0" w:lastRow="0" w:firstColumn="1" w:lastColumn="0" w:oddVBand="0" w:evenVBand="0" w:oddHBand="0" w:evenHBand="0" w:firstRowFirstColumn="0" w:firstRowLastColumn="0" w:lastRowFirstColumn="0" w:lastRowLastColumn="0"/>
+            <w:tcW w:w="1526" w:type="dxa"/>
+            <w:tcBorders>
+              <w:top w:val="single" w:sz="4" w:space="0" w:color="FFFFFF" w:themeColor="background1"/>
+              <w:bottom w:val="single" w:sz="4" w:space="0" w:color="FFFFFF" w:themeColor="background1"/>
+            </w:tcBorders>
+            <w:shd w:val="clear" w:color="auto" w:fill="1F497D" w:themeFill="text2"/>
+          </w:tcPr>
+          <w:p>
+            <w:pPr>
+              <w:rPr>
+                <w:rStyle w:val="Textoennegrita"/>
+              </w:rPr>
+            </w:pPr>
+            <w:proofErr w:type="spellStart"/>
+            <w:r>
+              <w:rPr>
+                <w:rStyle w:val="Textoennegrita"/>
+              </w:rPr>
+              <w:t>Expected</w:t>
+            </w:r>
+            <w:proofErr w:type="spellEnd"/>
+          </w:p>
+        </w:tc>
+        <w:tc>
+          <w:tcPr>
+            <w:tcW w:w="7716" w:type="dxa"/>
+            <w:tcBorders>
+              <w:top w:val="single" w:sz="4" w:space="0" w:color="FFFFFF" w:themeColor="background1"/>
+              <w:bottom w:val="single" w:sz="4" w:space="0" w:color="FFFFFF" w:themeColor="background1"/>
+            </w:tcBorders>
+          </w:tcPr>
+          <w:p>
+            <w:pPr>
+              <w:pStyle w:val="Notes"/>
+              <w:cnfStyle w:val="000000000000" w:firstRow="0" w:lastRow="0" w:firstColumn="0" w:lastColumn="0" w:oddVBand="0" w:evenVBand="0" w:oddHBand="0" w:evenHBand="0" w:firstRowFirstColumn="0" w:firstRowLastColumn="0" w:lastRowFirstColumn="0" w:lastRowLastColumn="0"/>
+            </w:pPr>
+            <w:r>
+              <w:t xml:space="preserve">El newspaper se publica, y la fecha de publicación también se actualiza en los </w:t>
+            </w:r>
+            <w:r>
+              <w:t>artículos</w:t>
             </w:r>
           </w:p>
         </w:tc>
@@ -1951,7 +2561,16 @@
               <w:cnfStyle w:val="000000100000" w:firstRow="0" w:lastRow="0" w:firstColumn="0" w:lastColumn="0" w:oddVBand="0" w:evenVBand="0" w:oddHBand="1" w:evenHBand="0" w:firstRowFirstColumn="0" w:firstRowLastColumn="0" w:lastRowFirstColumn="0" w:lastRowLastColumn="0"/>
             </w:pPr>
             <w:r>
-              <w:t>Se debe de intentar publicar un periódico del que no es propietario</w:t>
+              <w:t xml:space="preserve">Se debe de intentar publicar un periódico que </w:t>
+            </w:r>
+            <w:r>
+              <w:rPr>
+                <w:b/>
+              </w:rPr>
+              <w:t>no</w:t>
+            </w:r>
+            <w:r>
+              <w:t xml:space="preserve"> todos sus artículos en estado final</w:t>
             </w:r>
           </w:p>
         </w:tc>
@@ -1997,7 +2616,7 @@
               <w:cnfStyle w:val="000000000000" w:firstRow="0" w:lastRow="0" w:firstColumn="0" w:lastColumn="0" w:oddVBand="0" w:evenVBand="0" w:oddHBand="0" w:evenHBand="0" w:firstRowFirstColumn="0" w:firstRowLastColumn="0" w:lastRowFirstColumn="0" w:lastRowLastColumn="0"/>
             </w:pPr>
             <w:r>
-              <w:t>La opción de publicar no debe aparecer</w:t>
+              <w:t>El newspaper no se publica y se muestra un error</w:t>
             </w:r>
           </w:p>
         </w:tc>
@@ -2091,7 +2710,6 @@
         </w:tc>
       </w:tr>
     </w:tbl>
-    <w:p/>
     <w:p/>
     <w:tbl>
       <w:tblPr>
@@ -2140,7 +2758,7 @@
               <w:rPr>
                 <w:rStyle w:val="Textoennegrita"/>
               </w:rPr>
-              <w:t>D10UC6</w:t>
+              <w:t>D10UC6.2</w:t>
             </w:r>
             <w:r>
               <w:rPr>
@@ -2196,7 +2814,7 @@
               <w:cnfStyle w:val="000000100000" w:firstRow="0" w:lastRow="0" w:firstColumn="0" w:lastColumn="0" w:oddVBand="0" w:evenVBand="0" w:oddHBand="1" w:evenHBand="0" w:firstRowFirstColumn="0" w:firstRowLastColumn="0" w:lastRowFirstColumn="0" w:lastRowLastColumn="0"/>
             </w:pPr>
             <w:r>
-              <w:t>Probar botones de back y atrás relacionados con newspaper</w:t>
+              <w:t>Se debe de intentar publicar un periódico del que no es propietario</w:t>
             </w:r>
           </w:p>
         </w:tc>
@@ -2242,7 +2860,7 @@
               <w:cnfStyle w:val="000000000000" w:firstRow="0" w:lastRow="0" w:firstColumn="0" w:lastColumn="0" w:oddVBand="0" w:evenVBand="0" w:oddHBand="0" w:evenHBand="0" w:firstRowFirstColumn="0" w:firstRowLastColumn="0" w:lastRowFirstColumn="0" w:lastRowLastColumn="0"/>
             </w:pPr>
             <w:r>
-              <w:t>Los botones de back y atrás deben redirigirte correctamente o a la página de inicio o a la página anterior</w:t>
+              <w:t>La opción de publicar no debe aparecer</w:t>
             </w:r>
           </w:p>
         </w:tc>
@@ -2338,250 +2956,103 @@
     </w:tbl>
     <w:p/>
     <w:p/>
-    <w:tbl>
-      <w:tblPr>
-        <w:tblStyle w:val="Cuadrculavistosa-nfasis1"/>
-        <w:tblW w:w="0" w:type="auto"/>
-        <w:tblLook w:val="04A0" w:firstRow="1" w:lastRow="0" w:firstColumn="1" w:lastColumn="0" w:noHBand="0" w:noVBand="1"/>
-      </w:tblPr>
-      <w:tblGrid>
-        <w:gridCol w:w="1526"/>
-        <w:gridCol w:w="7716"/>
-      </w:tblGrid>
-      <w:tr>
-        <w:trPr>
-          <w:cnfStyle w:val="100000000000" w:firstRow="1" w:lastRow="0" w:firstColumn="0" w:lastColumn="0" w:oddVBand="0" w:evenVBand="0" w:oddHBand="0" w:evenHBand="0" w:firstRowFirstColumn="0" w:firstRowLastColumn="0" w:lastRowFirstColumn="0" w:lastRowLastColumn="0"/>
-        </w:trPr>
-        <w:tc>
-          <w:tcPr>
-            <w:cnfStyle w:val="001000000000" w:firstRow="0" w:lastRow="0" w:firstColumn="1" w:lastColumn="0" w:oddVBand="0" w:evenVBand="0" w:oddHBand="0" w:evenHBand="0" w:firstRowFirstColumn="0" w:firstRowLastColumn="0" w:lastRowFirstColumn="0" w:lastRowLastColumn="0"/>
-            <w:tcW w:w="9242" w:type="dxa"/>
-            <w:gridSpan w:val="2"/>
-            <w:tcBorders>
-              <w:top w:val="nil"/>
-              <w:bottom w:val="single" w:sz="4" w:space="0" w:color="FFFFFF" w:themeColor="background1"/>
-            </w:tcBorders>
-            <w:shd w:val="clear" w:color="auto" w:fill="1F497D" w:themeFill="text2"/>
-          </w:tcPr>
-          <w:p>
-            <w:pPr>
-              <w:rPr>
-                <w:rStyle w:val="Textoennegrita"/>
-              </w:rPr>
-            </w:pPr>
-            <w:r>
-              <w:rPr>
-                <w:rStyle w:val="Textoennegrita"/>
-              </w:rPr>
-              <w:t>Test</w:t>
-            </w:r>
-            <w:r>
-              <w:rPr>
-                <w:rStyle w:val="Textoennegrita"/>
-              </w:rPr>
-              <w:t xml:space="preserve"> &lt;#</w:t>
-            </w:r>
-            <w:r>
-              <w:rPr>
-                <w:rStyle w:val="Textoennegrita"/>
-              </w:rPr>
-              <w:t>D10UC12</w:t>
-            </w:r>
-            <w:r>
-              <w:rPr>
-                <w:rStyle w:val="Textoennegrita"/>
-              </w:rPr>
-              <w:t xml:space="preserve">&gt; </w:t>
-            </w:r>
-          </w:p>
-        </w:tc>
-      </w:tr>
-      <w:tr>
-        <w:trPr>
-          <w:cnfStyle w:val="000000100000" w:firstRow="0" w:lastRow="0" w:firstColumn="0" w:lastColumn="0" w:oddVBand="0" w:evenVBand="0" w:oddHBand="1" w:evenHBand="0" w:firstRowFirstColumn="0" w:firstRowLastColumn="0" w:lastRowFirstColumn="0" w:lastRowLastColumn="0"/>
-        </w:trPr>
-        <w:tc>
-          <w:tcPr>
-            <w:cnfStyle w:val="001000000000" w:firstRow="0" w:lastRow="0" w:firstColumn="1" w:lastColumn="0" w:oddVBand="0" w:evenVBand="0" w:oddHBand="0" w:evenHBand="0" w:firstRowFirstColumn="0" w:firstRowLastColumn="0" w:lastRowFirstColumn="0" w:lastRowLastColumn="0"/>
-            <w:tcW w:w="1526" w:type="dxa"/>
-            <w:tcBorders>
-              <w:top w:val="single" w:sz="4" w:space="0" w:color="FFFFFF" w:themeColor="background1"/>
-              <w:bottom w:val="single" w:sz="4" w:space="0" w:color="FFFFFF" w:themeColor="background1"/>
-            </w:tcBorders>
-            <w:shd w:val="clear" w:color="auto" w:fill="1F497D" w:themeFill="text2"/>
-          </w:tcPr>
-          <w:p>
-            <w:pPr>
-              <w:rPr>
-                <w:rStyle w:val="Textoennegrita"/>
-              </w:rPr>
-            </w:pPr>
-            <w:proofErr w:type="spellStart"/>
-            <w:r>
-              <w:rPr>
-                <w:rStyle w:val="Textoennegrita"/>
-              </w:rPr>
-              <w:t>Description</w:t>
-            </w:r>
-            <w:proofErr w:type="spellEnd"/>
-          </w:p>
-        </w:tc>
-        <w:tc>
-          <w:tcPr>
-            <w:tcW w:w="7716" w:type="dxa"/>
-            <w:tcBorders>
-              <w:top w:val="single" w:sz="4" w:space="0" w:color="FFFFFF" w:themeColor="background1"/>
-              <w:bottom w:val="single" w:sz="4" w:space="0" w:color="FFFFFF" w:themeColor="background1"/>
-            </w:tcBorders>
-            <w:shd w:val="clear" w:color="auto" w:fill="DBE5F1" w:themeFill="accent1" w:themeFillTint="33"/>
-          </w:tcPr>
-          <w:p>
-            <w:pPr>
-              <w:pStyle w:val="Notes"/>
-              <w:cnfStyle w:val="000000100000" w:firstRow="0" w:lastRow="0" w:firstColumn="0" w:lastColumn="0" w:oddVBand="0" w:evenVBand="0" w:oddHBand="1" w:evenHBand="0" w:firstRowFirstColumn="0" w:firstRowLastColumn="0" w:lastRowFirstColumn="0" w:lastRowLastColumn="0"/>
-            </w:pPr>
-            <w:r>
-              <w:t>Se debe acceder al documento de términos y condiciones</w:t>
-            </w:r>
-          </w:p>
-        </w:tc>
-      </w:tr>
-      <w:tr>
-        <w:tc>
-          <w:tcPr>
-            <w:cnfStyle w:val="001000000000" w:firstRow="0" w:lastRow="0" w:firstColumn="1" w:lastColumn="0" w:oddVBand="0" w:evenVBand="0" w:oddHBand="0" w:evenHBand="0" w:firstRowFirstColumn="0" w:firstRowLastColumn="0" w:lastRowFirstColumn="0" w:lastRowLastColumn="0"/>
-            <w:tcW w:w="1526" w:type="dxa"/>
-            <w:tcBorders>
-              <w:top w:val="single" w:sz="4" w:space="0" w:color="FFFFFF" w:themeColor="background1"/>
-              <w:bottom w:val="single" w:sz="4" w:space="0" w:color="FFFFFF" w:themeColor="background1"/>
-            </w:tcBorders>
-            <w:shd w:val="clear" w:color="auto" w:fill="1F497D" w:themeFill="text2"/>
-          </w:tcPr>
-          <w:p>
-            <w:pPr>
-              <w:rPr>
-                <w:rStyle w:val="Textoennegrita"/>
-              </w:rPr>
-            </w:pPr>
-            <w:proofErr w:type="spellStart"/>
-            <w:r>
-              <w:rPr>
-                <w:rStyle w:val="Textoennegrita"/>
-              </w:rPr>
-              <w:t>Expected</w:t>
-            </w:r>
-            <w:proofErr w:type="spellEnd"/>
-          </w:p>
-        </w:tc>
-        <w:tc>
-          <w:tcPr>
-            <w:tcW w:w="7716" w:type="dxa"/>
-            <w:tcBorders>
-              <w:top w:val="single" w:sz="4" w:space="0" w:color="FFFFFF" w:themeColor="background1"/>
-              <w:bottom w:val="single" w:sz="4" w:space="0" w:color="FFFFFF" w:themeColor="background1"/>
-            </w:tcBorders>
-          </w:tcPr>
-          <w:p>
-            <w:pPr>
-              <w:pStyle w:val="Notes"/>
-              <w:cnfStyle w:val="000000000000" w:firstRow="0" w:lastRow="0" w:firstColumn="0" w:lastColumn="0" w:oddVBand="0" w:evenVBand="0" w:oddHBand="0" w:evenHBand="0" w:firstRowFirstColumn="0" w:firstRowLastColumn="0" w:lastRowFirstColumn="0" w:lastRowLastColumn="0"/>
-            </w:pPr>
-            <w:r>
-              <w:t>Debe mostrar las razones por las cuales un articulo o newspaper pueden ser borrados</w:t>
-            </w:r>
-          </w:p>
-        </w:tc>
-      </w:tr>
-      <w:tr>
-        <w:trPr>
-          <w:cnfStyle w:val="000000100000" w:firstRow="0" w:lastRow="0" w:firstColumn="0" w:lastColumn="0" w:oddVBand="0" w:evenVBand="0" w:oddHBand="1" w:evenHBand="0" w:firstRowFirstColumn="0" w:firstRowLastColumn="0" w:lastRowFirstColumn="0" w:lastRowLastColumn="0"/>
-        </w:trPr>
-        <w:tc>
-          <w:tcPr>
-            <w:cnfStyle w:val="001000000000" w:firstRow="0" w:lastRow="0" w:firstColumn="1" w:lastColumn="0" w:oddVBand="0" w:evenVBand="0" w:oddHBand="0" w:evenHBand="0" w:firstRowFirstColumn="0" w:firstRowLastColumn="0" w:lastRowFirstColumn="0" w:lastRowLastColumn="0"/>
-            <w:tcW w:w="1526" w:type="dxa"/>
-            <w:tcBorders>
-              <w:top w:val="single" w:sz="4" w:space="0" w:color="FFFFFF" w:themeColor="background1"/>
-              <w:bottom w:val="single" w:sz="4" w:space="0" w:color="FFFFFF" w:themeColor="background1"/>
-            </w:tcBorders>
-            <w:shd w:val="clear" w:color="auto" w:fill="1F497D" w:themeFill="text2"/>
-          </w:tcPr>
-          <w:p>
-            <w:pPr>
-              <w:rPr>
-                <w:rStyle w:val="Textoennegrita"/>
-              </w:rPr>
-            </w:pPr>
-            <w:proofErr w:type="spellStart"/>
-            <w:r>
-              <w:rPr>
-                <w:rStyle w:val="Textoennegrita"/>
-              </w:rPr>
-              <w:t>Outcome</w:t>
-            </w:r>
-            <w:proofErr w:type="spellEnd"/>
-          </w:p>
-        </w:tc>
-        <w:tc>
-          <w:tcPr>
-            <w:tcW w:w="7716" w:type="dxa"/>
-            <w:tcBorders>
-              <w:top w:val="single" w:sz="4" w:space="0" w:color="FFFFFF" w:themeColor="background1"/>
-              <w:bottom w:val="single" w:sz="4" w:space="0" w:color="FFFFFF" w:themeColor="background1"/>
-            </w:tcBorders>
-            <w:shd w:val="clear" w:color="auto" w:fill="DBE5F1" w:themeFill="accent1" w:themeFillTint="33"/>
-          </w:tcPr>
-          <w:p>
-            <w:pPr>
-              <w:pStyle w:val="Notes"/>
-              <w:cnfStyle w:val="000000100000" w:firstRow="0" w:lastRow="0" w:firstColumn="0" w:lastColumn="0" w:oddVBand="0" w:evenVBand="0" w:oddHBand="1" w:evenHBand="0" w:firstRowFirstColumn="0" w:firstRowLastColumn="0" w:lastRowFirstColumn="0" w:lastRowLastColumn="0"/>
-            </w:pPr>
-          </w:p>
-        </w:tc>
-      </w:tr>
-      <w:tr>
-        <w:tc>
-          <w:tcPr>
-            <w:cnfStyle w:val="001000000000" w:firstRow="0" w:lastRow="0" w:firstColumn="1" w:lastColumn="0" w:oddVBand="0" w:evenVBand="0" w:oddHBand="0" w:evenHBand="0" w:firstRowFirstColumn="0" w:firstRowLastColumn="0" w:lastRowFirstColumn="0" w:lastRowLastColumn="0"/>
-            <w:tcW w:w="1526" w:type="dxa"/>
-            <w:tcBorders>
-              <w:top w:val="single" w:sz="4" w:space="0" w:color="FFFFFF" w:themeColor="background1"/>
-              <w:bottom w:val="nil"/>
-            </w:tcBorders>
-            <w:shd w:val="clear" w:color="auto" w:fill="1F497D" w:themeFill="text2"/>
-          </w:tcPr>
-          <w:p>
-            <w:pPr>
-              <w:rPr>
-                <w:rStyle w:val="Textoennegrita"/>
-              </w:rPr>
-            </w:pPr>
-            <w:r>
-              <w:rPr>
-                <w:rStyle w:val="Textoennegrita"/>
-              </w:rPr>
-              <w:t>Notes</w:t>
-            </w:r>
-          </w:p>
-        </w:tc>
-        <w:tc>
-          <w:tcPr>
-            <w:tcW w:w="7716" w:type="dxa"/>
-            <w:tcBorders>
-              <w:top w:val="single" w:sz="4" w:space="0" w:color="FFFFFF" w:themeColor="background1"/>
-              <w:bottom w:val="nil"/>
-            </w:tcBorders>
-          </w:tcPr>
-          <w:p>
-            <w:pPr>
-              <w:pStyle w:val="Notes"/>
-              <w:cnfStyle w:val="000000000000" w:firstRow="0" w:lastRow="0" w:firstColumn="0" w:lastColumn="0" w:oddVBand="0" w:evenVBand="0" w:oddHBand="0" w:evenHBand="0" w:firstRowFirstColumn="0" w:firstRowLastColumn="0" w:lastRowFirstColumn="0" w:lastRowLastColumn="0"/>
-            </w:pPr>
-          </w:p>
-        </w:tc>
-      </w:tr>
-    </w:tbl>
     <w:p/>
+    <w:p/>
+    <w:p/>
+    <w:p/>
+    <w:p/>
+    <w:p/>
+    <w:p>
+      <w:pPr>
+        <w:pStyle w:val="Ttulo1"/>
+      </w:pPr>
+      <w:r>
+        <w:lastRenderedPageBreak/>
+        <w:t xml:space="preserve">Use case &lt;CODE&gt; </w:t>
+      </w:r>
+      <w:r>
+        <w:t>Display</w:t>
+      </w:r>
+      <w:r>
+        <w:t xml:space="preserve"> Newspaper</w:t>
+      </w:r>
+    </w:p>
+    <w:p>
+      <w:pPr>
+        <w:pStyle w:val="Subttulo"/>
+      </w:pPr>
+      <w:proofErr w:type="spellStart"/>
+      <w:r>
+        <w:t>Description</w:t>
+      </w:r>
+      <w:proofErr w:type="spellEnd"/>
+    </w:p>
+    <w:p>
+      <w:pPr>
+        <w:pStyle w:val="Subttulo"/>
+        <w:rPr>
+          <w:rFonts w:asciiTheme="minorHAnsi" w:hAnsiTheme="minorHAnsi" w:cstheme="minorHAnsi"/>
+          <w:i w:val="0"/>
+          <w:color w:val="auto"/>
+          <w:sz w:val="22"/>
+          <w:szCs w:val="22"/>
+        </w:rPr>
+      </w:pPr>
+      <w:r>
+        <w:rPr>
+          <w:rFonts w:asciiTheme="minorHAnsi" w:hAnsiTheme="minorHAnsi" w:cstheme="minorHAnsi"/>
+          <w:i w:val="0"/>
+          <w:color w:val="auto"/>
+          <w:sz w:val="22"/>
+          <w:szCs w:val="22"/>
+        </w:rPr>
+        <w:t xml:space="preserve">Un usuario </w:t>
+      </w:r>
+      <w:r>
+        <w:rPr>
+          <w:rFonts w:asciiTheme="minorHAnsi" w:hAnsiTheme="minorHAnsi" w:cstheme="minorHAnsi"/>
+          <w:i w:val="0"/>
+          <w:color w:val="auto"/>
+          <w:sz w:val="22"/>
+          <w:szCs w:val="22"/>
+        </w:rPr>
+        <w:t>puede ver los newspaper</w:t>
+      </w:r>
+    </w:p>
+    <w:p>
+      <w:pPr>
+        <w:pStyle w:val="Subttulo"/>
+      </w:pPr>
+      <w:r>
+        <w:t>Access</w:t>
+      </w:r>
+    </w:p>
+    <w:p>
+      <w:pPr>
+        <w:pStyle w:val="Notes"/>
+        <w:rPr>
+          <w:rFonts w:asciiTheme="minorHAnsi" w:hAnsiTheme="minorHAnsi" w:cstheme="minorHAnsi"/>
+          <w:i w:val="0"/>
+          <w:lang w:val="en-US"/>
+        </w:rPr>
+      </w:pPr>
+      <w:proofErr w:type="spellStart"/>
+      <w:r>
+        <w:rPr>
+          <w:rFonts w:asciiTheme="minorHAnsi" w:hAnsiTheme="minorHAnsi" w:cstheme="minorHAnsi"/>
+          <w:i w:val="0"/>
+        </w:rPr>
+        <w:t>Loguear</w:t>
+      </w:r>
+      <w:proofErr w:type="spellEnd"/>
+      <w:r>
+        <w:rPr>
+          <w:rFonts w:asciiTheme="minorHAnsi" w:hAnsiTheme="minorHAnsi" w:cstheme="minorHAnsi"/>
+          <w:i w:val="0"/>
+        </w:rPr>
+        <w:t xml:space="preserve"> como distintos propietarios de newspaper de rol usuario en función del test, en el display de newspaper</w:t>
+      </w:r>
+    </w:p>
     <w:p/>
     <w:p>
       <w:pPr>
@@ -2625,7 +3096,6 @@
               <w:rPr>
                 <w:rStyle w:val="Textoennegrita"/>
               </w:rPr>
-              <w:lastRenderedPageBreak/>
               <w:t>Test</w:t>
             </w:r>
             <w:r>
@@ -2938,10 +3408,7 @@
               <w:cnfStyle w:val="000000100000" w:firstRow="0" w:lastRow="0" w:firstColumn="0" w:lastColumn="0" w:oddVBand="0" w:evenVBand="0" w:oddHBand="1" w:evenHBand="0" w:firstRowFirstColumn="0" w:firstRowLastColumn="0" w:lastRowFirstColumn="0" w:lastRowLastColumn="0"/>
             </w:pPr>
             <w:r>
-              <w:t>Desde el display de un newspaper se debe de pulsar los enlaces que redirigen a</w:t>
-            </w:r>
-            <w:r>
-              <w:t>l creador de un articulo</w:t>
+              <w:t>Desde el display de un newspaper se debe de pulsar los enlaces que redirigen al creador de un articulo</w:t>
             </w:r>
           </w:p>
         </w:tc>
@@ -2987,10 +3454,7 @@
               <w:cnfStyle w:val="000000000000" w:firstRow="0" w:lastRow="0" w:firstColumn="0" w:lastColumn="0" w:oddVBand="0" w:evenVBand="0" w:oddHBand="0" w:evenHBand="0" w:firstRowFirstColumn="0" w:firstRowLastColumn="0" w:lastRowFirstColumn="0" w:lastRowLastColumn="0"/>
             </w:pPr>
             <w:r>
-              <w:t xml:space="preserve">Debe redirigir correctamente al </w:t>
-            </w:r>
-            <w:r>
-              <w:t>creador</w:t>
+              <w:t>Debe redirigir correctamente al creador</w:t>
             </w:r>
           </w:p>
         </w:tc>
@@ -3080,6 +3544,781 @@
               <w:pStyle w:val="Notes"/>
               <w:cnfStyle w:val="000000000000" w:firstRow="0" w:lastRow="0" w:firstColumn="0" w:lastColumn="0" w:oddVBand="0" w:evenVBand="0" w:oddHBand="0" w:evenHBand="0" w:firstRowFirstColumn="0" w:firstRowLastColumn="0" w:lastRowFirstColumn="0" w:lastRowLastColumn="0"/>
             </w:pPr>
+          </w:p>
+        </w:tc>
+      </w:tr>
+    </w:tbl>
+    <w:p/>
+    <w:tbl>
+      <w:tblPr>
+        <w:tblStyle w:val="Cuadrculavistosa-nfasis1"/>
+        <w:tblW w:w="0" w:type="auto"/>
+        <w:tblLook w:val="04A0" w:firstRow="1" w:lastRow="0" w:firstColumn="1" w:lastColumn="0" w:noHBand="0" w:noVBand="1"/>
+      </w:tblPr>
+      <w:tblGrid>
+        <w:gridCol w:w="1526"/>
+        <w:gridCol w:w="7716"/>
+      </w:tblGrid>
+      <w:tr>
+        <w:trPr>
+          <w:cnfStyle w:val="100000000000" w:firstRow="1" w:lastRow="0" w:firstColumn="0" w:lastColumn="0" w:oddVBand="0" w:evenVBand="0" w:oddHBand="0" w:evenHBand="0" w:firstRowFirstColumn="0" w:firstRowLastColumn="0" w:lastRowFirstColumn="0" w:lastRowLastColumn="0"/>
+        </w:trPr>
+        <w:tc>
+          <w:tcPr>
+            <w:cnfStyle w:val="001000000000" w:firstRow="0" w:lastRow="0" w:firstColumn="1" w:lastColumn="0" w:oddVBand="0" w:evenVBand="0" w:oddHBand="0" w:evenHBand="0" w:firstRowFirstColumn="0" w:firstRowLastColumn="0" w:lastRowFirstColumn="0" w:lastRowLastColumn="0"/>
+            <w:tcW w:w="9242" w:type="dxa"/>
+            <w:gridSpan w:val="2"/>
+            <w:tcBorders>
+              <w:top w:val="nil"/>
+              <w:bottom w:val="single" w:sz="4" w:space="0" w:color="FFFFFF" w:themeColor="background1"/>
+            </w:tcBorders>
+            <w:shd w:val="clear" w:color="auto" w:fill="1F497D" w:themeFill="text2"/>
+          </w:tcPr>
+          <w:p>
+            <w:pPr>
+              <w:rPr>
+                <w:rStyle w:val="Textoennegrita"/>
+              </w:rPr>
+            </w:pPr>
+            <w:r>
+              <w:rPr>
+                <w:rStyle w:val="Textoennegrita"/>
+              </w:rPr>
+              <w:t>Test</w:t>
+            </w:r>
+            <w:r>
+              <w:rPr>
+                <w:rStyle w:val="Textoennegrita"/>
+              </w:rPr>
+              <w:t xml:space="preserve"> &lt;#</w:t>
+            </w:r>
+            <w:r>
+              <w:rPr>
+                <w:rStyle w:val="Textoennegrita"/>
+              </w:rPr>
+              <w:t>D10UC20 y 25</w:t>
+            </w:r>
+            <w:r>
+              <w:rPr>
+                <w:rStyle w:val="Textoennegrita"/>
+              </w:rPr>
+              <w:t xml:space="preserve">&gt; </w:t>
+            </w:r>
+          </w:p>
+        </w:tc>
+      </w:tr>
+      <w:tr>
+        <w:trPr>
+          <w:cnfStyle w:val="000000100000" w:firstRow="0" w:lastRow="0" w:firstColumn="0" w:lastColumn="0" w:oddVBand="0" w:evenVBand="0" w:oddHBand="1" w:evenHBand="0" w:firstRowFirstColumn="0" w:firstRowLastColumn="0" w:lastRowFirstColumn="0" w:lastRowLastColumn="0"/>
+        </w:trPr>
+        <w:tc>
+          <w:tcPr>
+            <w:cnfStyle w:val="001000000000" w:firstRow="0" w:lastRow="0" w:firstColumn="1" w:lastColumn="0" w:oddVBand="0" w:evenVBand="0" w:oddHBand="0" w:evenHBand="0" w:firstRowFirstColumn="0" w:firstRowLastColumn="0" w:lastRowFirstColumn="0" w:lastRowLastColumn="0"/>
+            <w:tcW w:w="1526" w:type="dxa"/>
+            <w:tcBorders>
+              <w:top w:val="single" w:sz="4" w:space="0" w:color="FFFFFF" w:themeColor="background1"/>
+              <w:bottom w:val="single" w:sz="4" w:space="0" w:color="FFFFFF" w:themeColor="background1"/>
+            </w:tcBorders>
+            <w:shd w:val="clear" w:color="auto" w:fill="1F497D" w:themeFill="text2"/>
+          </w:tcPr>
+          <w:p>
+            <w:pPr>
+              <w:rPr>
+                <w:rStyle w:val="Textoennegrita"/>
+              </w:rPr>
+            </w:pPr>
+            <w:proofErr w:type="spellStart"/>
+            <w:r>
+              <w:rPr>
+                <w:rStyle w:val="Textoennegrita"/>
+              </w:rPr>
+              <w:t>Description</w:t>
+            </w:r>
+            <w:proofErr w:type="spellEnd"/>
+          </w:p>
+        </w:tc>
+        <w:tc>
+          <w:tcPr>
+            <w:tcW w:w="7716" w:type="dxa"/>
+            <w:tcBorders>
+              <w:top w:val="single" w:sz="4" w:space="0" w:color="FFFFFF" w:themeColor="background1"/>
+              <w:bottom w:val="single" w:sz="4" w:space="0" w:color="FFFFFF" w:themeColor="background1"/>
+            </w:tcBorders>
+            <w:shd w:val="clear" w:color="auto" w:fill="DBE5F1" w:themeFill="accent1" w:themeFillTint="33"/>
+          </w:tcPr>
+          <w:p>
+            <w:pPr>
+              <w:pStyle w:val="Notes"/>
+              <w:cnfStyle w:val="000000100000" w:firstRow="0" w:lastRow="0" w:firstColumn="0" w:lastColumn="0" w:oddVBand="0" w:evenVBand="0" w:oddHBand="1" w:evenHBand="0" w:firstRowFirstColumn="0" w:firstRowLastColumn="0" w:lastRowFirstColumn="0" w:lastRowLastColumn="0"/>
+            </w:pPr>
+            <w:r>
+              <w:t xml:space="preserve">Entrar en un periódico privado que no sea de tu propiedad </w:t>
+            </w:r>
+          </w:p>
+        </w:tc>
+      </w:tr>
+      <w:tr>
+        <w:tc>
+          <w:tcPr>
+            <w:cnfStyle w:val="001000000000" w:firstRow="0" w:lastRow="0" w:firstColumn="1" w:lastColumn="0" w:oddVBand="0" w:evenVBand="0" w:oddHBand="0" w:evenHBand="0" w:firstRowFirstColumn="0" w:firstRowLastColumn="0" w:lastRowFirstColumn="0" w:lastRowLastColumn="0"/>
+            <w:tcW w:w="1526" w:type="dxa"/>
+            <w:tcBorders>
+              <w:top w:val="single" w:sz="4" w:space="0" w:color="FFFFFF" w:themeColor="background1"/>
+              <w:bottom w:val="single" w:sz="4" w:space="0" w:color="FFFFFF" w:themeColor="background1"/>
+            </w:tcBorders>
+            <w:shd w:val="clear" w:color="auto" w:fill="1F497D" w:themeFill="text2"/>
+          </w:tcPr>
+          <w:p>
+            <w:pPr>
+              <w:rPr>
+                <w:rStyle w:val="Textoennegrita"/>
+              </w:rPr>
+            </w:pPr>
+            <w:proofErr w:type="spellStart"/>
+            <w:r>
+              <w:rPr>
+                <w:rStyle w:val="Textoennegrita"/>
+              </w:rPr>
+              <w:t>Expected</w:t>
+            </w:r>
+            <w:proofErr w:type="spellEnd"/>
+          </w:p>
+        </w:tc>
+        <w:tc>
+          <w:tcPr>
+            <w:tcW w:w="7716" w:type="dxa"/>
+            <w:tcBorders>
+              <w:top w:val="single" w:sz="4" w:space="0" w:color="FFFFFF" w:themeColor="background1"/>
+              <w:bottom w:val="single" w:sz="4" w:space="0" w:color="FFFFFF" w:themeColor="background1"/>
+            </w:tcBorders>
+          </w:tcPr>
+          <w:p>
+            <w:pPr>
+              <w:pStyle w:val="Notes"/>
+              <w:cnfStyle w:val="000000000000" w:firstRow="0" w:lastRow="0" w:firstColumn="0" w:lastColumn="0" w:oddVBand="0" w:evenVBand="0" w:oddHBand="0" w:evenHBand="0" w:firstRowFirstColumn="0" w:firstRowLastColumn="0" w:lastRowFirstColumn="0" w:lastRowLastColumn="0"/>
+            </w:pPr>
+            <w:r>
+              <w:t>No debe mostrar la información privada</w:t>
+            </w:r>
+          </w:p>
+        </w:tc>
+      </w:tr>
+      <w:tr>
+        <w:trPr>
+          <w:cnfStyle w:val="000000100000" w:firstRow="0" w:lastRow="0" w:firstColumn="0" w:lastColumn="0" w:oddVBand="0" w:evenVBand="0" w:oddHBand="1" w:evenHBand="0" w:firstRowFirstColumn="0" w:firstRowLastColumn="0" w:lastRowFirstColumn="0" w:lastRowLastColumn="0"/>
+        </w:trPr>
+        <w:tc>
+          <w:tcPr>
+            <w:cnfStyle w:val="001000000000" w:firstRow="0" w:lastRow="0" w:firstColumn="1" w:lastColumn="0" w:oddVBand="0" w:evenVBand="0" w:oddHBand="0" w:evenHBand="0" w:firstRowFirstColumn="0" w:firstRowLastColumn="0" w:lastRowFirstColumn="0" w:lastRowLastColumn="0"/>
+            <w:tcW w:w="1526" w:type="dxa"/>
+            <w:tcBorders>
+              <w:top w:val="single" w:sz="4" w:space="0" w:color="FFFFFF" w:themeColor="background1"/>
+              <w:bottom w:val="single" w:sz="4" w:space="0" w:color="FFFFFF" w:themeColor="background1"/>
+            </w:tcBorders>
+            <w:shd w:val="clear" w:color="auto" w:fill="1F497D" w:themeFill="text2"/>
+          </w:tcPr>
+          <w:p>
+            <w:pPr>
+              <w:rPr>
+                <w:rStyle w:val="Textoennegrita"/>
+              </w:rPr>
+            </w:pPr>
+            <w:proofErr w:type="spellStart"/>
+            <w:r>
+              <w:rPr>
+                <w:rStyle w:val="Textoennegrita"/>
+              </w:rPr>
+              <w:t>Outcome</w:t>
+            </w:r>
+            <w:proofErr w:type="spellEnd"/>
+          </w:p>
+        </w:tc>
+        <w:tc>
+          <w:tcPr>
+            <w:tcW w:w="7716" w:type="dxa"/>
+            <w:tcBorders>
+              <w:top w:val="single" w:sz="4" w:space="0" w:color="FFFFFF" w:themeColor="background1"/>
+              <w:bottom w:val="single" w:sz="4" w:space="0" w:color="FFFFFF" w:themeColor="background1"/>
+            </w:tcBorders>
+            <w:shd w:val="clear" w:color="auto" w:fill="DBE5F1" w:themeFill="accent1" w:themeFillTint="33"/>
+          </w:tcPr>
+          <w:p>
+            <w:pPr>
+              <w:pStyle w:val="Notes"/>
+              <w:cnfStyle w:val="000000100000" w:firstRow="0" w:lastRow="0" w:firstColumn="0" w:lastColumn="0" w:oddVBand="0" w:evenVBand="0" w:oddHBand="1" w:evenHBand="0" w:firstRowFirstColumn="0" w:firstRowLastColumn="0" w:lastRowFirstColumn="0" w:lastRowLastColumn="0"/>
+            </w:pPr>
+          </w:p>
+        </w:tc>
+      </w:tr>
+      <w:tr>
+        <w:tc>
+          <w:tcPr>
+            <w:cnfStyle w:val="001000000000" w:firstRow="0" w:lastRow="0" w:firstColumn="1" w:lastColumn="0" w:oddVBand="0" w:evenVBand="0" w:oddHBand="0" w:evenHBand="0" w:firstRowFirstColumn="0" w:firstRowLastColumn="0" w:lastRowFirstColumn="0" w:lastRowLastColumn="0"/>
+            <w:tcW w:w="1526" w:type="dxa"/>
+            <w:tcBorders>
+              <w:top w:val="single" w:sz="4" w:space="0" w:color="FFFFFF" w:themeColor="background1"/>
+              <w:bottom w:val="nil"/>
+            </w:tcBorders>
+            <w:shd w:val="clear" w:color="auto" w:fill="1F497D" w:themeFill="text2"/>
+          </w:tcPr>
+          <w:p>
+            <w:pPr>
+              <w:rPr>
+                <w:rStyle w:val="Textoennegrita"/>
+              </w:rPr>
+            </w:pPr>
+            <w:r>
+              <w:rPr>
+                <w:rStyle w:val="Textoennegrita"/>
+              </w:rPr>
+              <w:t>Notes</w:t>
+            </w:r>
+          </w:p>
+        </w:tc>
+        <w:tc>
+          <w:tcPr>
+            <w:tcW w:w="7716" w:type="dxa"/>
+            <w:tcBorders>
+              <w:top w:val="single" w:sz="4" w:space="0" w:color="FFFFFF" w:themeColor="background1"/>
+              <w:bottom w:val="nil"/>
+            </w:tcBorders>
+          </w:tcPr>
+          <w:p>
+            <w:pPr>
+              <w:pStyle w:val="Notes"/>
+              <w:cnfStyle w:val="000000000000" w:firstRow="0" w:lastRow="0" w:firstColumn="0" w:lastColumn="0" w:oddVBand="0" w:evenVBand="0" w:oddHBand="0" w:evenHBand="0" w:firstRowFirstColumn="0" w:firstRowLastColumn="0" w:lastRowFirstColumn="0" w:lastRowLastColumn="0"/>
+              <w:rPr>
+                <w:u w:val="single"/>
+              </w:rPr>
+            </w:pPr>
+            <w:r>
+              <w:t xml:space="preserve">La información privada es: la imagen del periódico, Los artículos con su texto, </w:t>
+            </w:r>
+            <w:proofErr w:type="spellStart"/>
+            <w:r>
+              <w:t>sumary</w:t>
+            </w:r>
+            <w:proofErr w:type="spellEnd"/>
+            <w:r>
+              <w:t xml:space="preserve"> y los enlaces correspondientes al creador y al artículo en sí.</w:t>
+            </w:r>
+          </w:p>
+        </w:tc>
+      </w:tr>
+    </w:tbl>
+    <w:p/>
+    <w:tbl>
+      <w:tblPr>
+        <w:tblStyle w:val="Cuadrculavistosa-nfasis1"/>
+        <w:tblW w:w="0" w:type="auto"/>
+        <w:tblLook w:val="04A0" w:firstRow="1" w:lastRow="0" w:firstColumn="1" w:lastColumn="0" w:noHBand="0" w:noVBand="1"/>
+      </w:tblPr>
+      <w:tblGrid>
+        <w:gridCol w:w="1526"/>
+        <w:gridCol w:w="7716"/>
+      </w:tblGrid>
+      <w:tr>
+        <w:trPr>
+          <w:cnfStyle w:val="100000000000" w:firstRow="1" w:lastRow="0" w:firstColumn="0" w:lastColumn="0" w:oddVBand="0" w:evenVBand="0" w:oddHBand="0" w:evenHBand="0" w:firstRowFirstColumn="0" w:firstRowLastColumn="0" w:lastRowFirstColumn="0" w:lastRowLastColumn="0"/>
+        </w:trPr>
+        <w:tc>
+          <w:tcPr>
+            <w:cnfStyle w:val="001000000000" w:firstRow="0" w:lastRow="0" w:firstColumn="1" w:lastColumn="0" w:oddVBand="0" w:evenVBand="0" w:oddHBand="0" w:evenHBand="0" w:firstRowFirstColumn="0" w:firstRowLastColumn="0" w:lastRowFirstColumn="0" w:lastRowLastColumn="0"/>
+            <w:tcW w:w="9242" w:type="dxa"/>
+            <w:gridSpan w:val="2"/>
+            <w:tcBorders>
+              <w:top w:val="nil"/>
+              <w:bottom w:val="single" w:sz="4" w:space="0" w:color="FFFFFF" w:themeColor="background1"/>
+            </w:tcBorders>
+            <w:shd w:val="clear" w:color="auto" w:fill="1F497D" w:themeFill="text2"/>
+          </w:tcPr>
+          <w:p>
+            <w:pPr>
+              <w:rPr>
+                <w:rStyle w:val="Textoennegrita"/>
+              </w:rPr>
+            </w:pPr>
+            <w:r>
+              <w:rPr>
+                <w:rStyle w:val="Textoennegrita"/>
+              </w:rPr>
+              <w:t>Test</w:t>
+            </w:r>
+            <w:r>
+              <w:rPr>
+                <w:rStyle w:val="Textoennegrita"/>
+              </w:rPr>
+              <w:t xml:space="preserve"> &lt;#</w:t>
+            </w:r>
+            <w:r>
+              <w:rPr>
+                <w:rStyle w:val="Textoennegrita"/>
+              </w:rPr>
+              <w:t>D10UC20 y 25</w:t>
+            </w:r>
+            <w:r>
+              <w:rPr>
+                <w:rStyle w:val="Textoennegrita"/>
+              </w:rPr>
+              <w:t xml:space="preserve">&gt; </w:t>
+            </w:r>
+          </w:p>
+        </w:tc>
+      </w:tr>
+      <w:tr>
+        <w:trPr>
+          <w:cnfStyle w:val="000000100000" w:firstRow="0" w:lastRow="0" w:firstColumn="0" w:lastColumn="0" w:oddVBand="0" w:evenVBand="0" w:oddHBand="1" w:evenHBand="0" w:firstRowFirstColumn="0" w:firstRowLastColumn="0" w:lastRowFirstColumn="0" w:lastRowLastColumn="0"/>
+        </w:trPr>
+        <w:tc>
+          <w:tcPr>
+            <w:cnfStyle w:val="001000000000" w:firstRow="0" w:lastRow="0" w:firstColumn="1" w:lastColumn="0" w:oddVBand="0" w:evenVBand="0" w:oddHBand="0" w:evenHBand="0" w:firstRowFirstColumn="0" w:firstRowLastColumn="0" w:lastRowFirstColumn="0" w:lastRowLastColumn="0"/>
+            <w:tcW w:w="1526" w:type="dxa"/>
+            <w:tcBorders>
+              <w:top w:val="single" w:sz="4" w:space="0" w:color="FFFFFF" w:themeColor="background1"/>
+              <w:bottom w:val="single" w:sz="4" w:space="0" w:color="FFFFFF" w:themeColor="background1"/>
+            </w:tcBorders>
+            <w:shd w:val="clear" w:color="auto" w:fill="1F497D" w:themeFill="text2"/>
+          </w:tcPr>
+          <w:p>
+            <w:pPr>
+              <w:rPr>
+                <w:rStyle w:val="Textoennegrita"/>
+              </w:rPr>
+            </w:pPr>
+            <w:proofErr w:type="spellStart"/>
+            <w:r>
+              <w:rPr>
+                <w:rStyle w:val="Textoennegrita"/>
+              </w:rPr>
+              <w:t>Description</w:t>
+            </w:r>
+            <w:proofErr w:type="spellEnd"/>
+          </w:p>
+        </w:tc>
+        <w:tc>
+          <w:tcPr>
+            <w:tcW w:w="7716" w:type="dxa"/>
+            <w:tcBorders>
+              <w:top w:val="single" w:sz="4" w:space="0" w:color="FFFFFF" w:themeColor="background1"/>
+              <w:bottom w:val="single" w:sz="4" w:space="0" w:color="FFFFFF" w:themeColor="background1"/>
+            </w:tcBorders>
+            <w:shd w:val="clear" w:color="auto" w:fill="DBE5F1" w:themeFill="accent1" w:themeFillTint="33"/>
+          </w:tcPr>
+          <w:p>
+            <w:pPr>
+              <w:pStyle w:val="Notes"/>
+              <w:cnfStyle w:val="000000100000" w:firstRow="0" w:lastRow="0" w:firstColumn="0" w:lastColumn="0" w:oddVBand="0" w:evenVBand="0" w:oddHBand="1" w:evenHBand="0" w:firstRowFirstColumn="0" w:firstRowLastColumn="0" w:lastRowFirstColumn="0" w:lastRowLastColumn="0"/>
+            </w:pPr>
+            <w:r>
+              <w:t xml:space="preserve">Entrar en un periódico privado que sea de tu propiedad </w:t>
+            </w:r>
+          </w:p>
+        </w:tc>
+      </w:tr>
+      <w:tr>
+        <w:tc>
+          <w:tcPr>
+            <w:cnfStyle w:val="001000000000" w:firstRow="0" w:lastRow="0" w:firstColumn="1" w:lastColumn="0" w:oddVBand="0" w:evenVBand="0" w:oddHBand="0" w:evenHBand="0" w:firstRowFirstColumn="0" w:firstRowLastColumn="0" w:lastRowFirstColumn="0" w:lastRowLastColumn="0"/>
+            <w:tcW w:w="1526" w:type="dxa"/>
+            <w:tcBorders>
+              <w:top w:val="single" w:sz="4" w:space="0" w:color="FFFFFF" w:themeColor="background1"/>
+              <w:bottom w:val="single" w:sz="4" w:space="0" w:color="FFFFFF" w:themeColor="background1"/>
+            </w:tcBorders>
+            <w:shd w:val="clear" w:color="auto" w:fill="1F497D" w:themeFill="text2"/>
+          </w:tcPr>
+          <w:p>
+            <w:pPr>
+              <w:rPr>
+                <w:rStyle w:val="Textoennegrita"/>
+              </w:rPr>
+            </w:pPr>
+            <w:proofErr w:type="spellStart"/>
+            <w:r>
+              <w:rPr>
+                <w:rStyle w:val="Textoennegrita"/>
+              </w:rPr>
+              <w:t>Expected</w:t>
+            </w:r>
+            <w:proofErr w:type="spellEnd"/>
+          </w:p>
+        </w:tc>
+        <w:tc>
+          <w:tcPr>
+            <w:tcW w:w="7716" w:type="dxa"/>
+            <w:tcBorders>
+              <w:top w:val="single" w:sz="4" w:space="0" w:color="FFFFFF" w:themeColor="background1"/>
+              <w:bottom w:val="single" w:sz="4" w:space="0" w:color="FFFFFF" w:themeColor="background1"/>
+            </w:tcBorders>
+          </w:tcPr>
+          <w:p>
+            <w:pPr>
+              <w:pStyle w:val="Notes"/>
+              <w:cnfStyle w:val="000000000000" w:firstRow="0" w:lastRow="0" w:firstColumn="0" w:lastColumn="0" w:oddVBand="0" w:evenVBand="0" w:oddHBand="0" w:evenHBand="0" w:firstRowFirstColumn="0" w:firstRowLastColumn="0" w:lastRowFirstColumn="0" w:lastRowLastColumn="0"/>
+            </w:pPr>
+            <w:r>
+              <w:t>Si debe mostrar la información privada</w:t>
+            </w:r>
+          </w:p>
+        </w:tc>
+      </w:tr>
+      <w:tr>
+        <w:trPr>
+          <w:cnfStyle w:val="000000100000" w:firstRow="0" w:lastRow="0" w:firstColumn="0" w:lastColumn="0" w:oddVBand="0" w:evenVBand="0" w:oddHBand="1" w:evenHBand="0" w:firstRowFirstColumn="0" w:firstRowLastColumn="0" w:lastRowFirstColumn="0" w:lastRowLastColumn="0"/>
+        </w:trPr>
+        <w:tc>
+          <w:tcPr>
+            <w:cnfStyle w:val="001000000000" w:firstRow="0" w:lastRow="0" w:firstColumn="1" w:lastColumn="0" w:oddVBand="0" w:evenVBand="0" w:oddHBand="0" w:evenHBand="0" w:firstRowFirstColumn="0" w:firstRowLastColumn="0" w:lastRowFirstColumn="0" w:lastRowLastColumn="0"/>
+            <w:tcW w:w="1526" w:type="dxa"/>
+            <w:tcBorders>
+              <w:top w:val="single" w:sz="4" w:space="0" w:color="FFFFFF" w:themeColor="background1"/>
+              <w:bottom w:val="single" w:sz="4" w:space="0" w:color="FFFFFF" w:themeColor="background1"/>
+            </w:tcBorders>
+            <w:shd w:val="clear" w:color="auto" w:fill="1F497D" w:themeFill="text2"/>
+          </w:tcPr>
+          <w:p>
+            <w:pPr>
+              <w:rPr>
+                <w:rStyle w:val="Textoennegrita"/>
+              </w:rPr>
+            </w:pPr>
+            <w:proofErr w:type="spellStart"/>
+            <w:r>
+              <w:rPr>
+                <w:rStyle w:val="Textoennegrita"/>
+              </w:rPr>
+              <w:t>Outcome</w:t>
+            </w:r>
+            <w:proofErr w:type="spellEnd"/>
+          </w:p>
+        </w:tc>
+        <w:tc>
+          <w:tcPr>
+            <w:tcW w:w="7716" w:type="dxa"/>
+            <w:tcBorders>
+              <w:top w:val="single" w:sz="4" w:space="0" w:color="FFFFFF" w:themeColor="background1"/>
+              <w:bottom w:val="single" w:sz="4" w:space="0" w:color="FFFFFF" w:themeColor="background1"/>
+            </w:tcBorders>
+            <w:shd w:val="clear" w:color="auto" w:fill="DBE5F1" w:themeFill="accent1" w:themeFillTint="33"/>
+          </w:tcPr>
+          <w:p>
+            <w:pPr>
+              <w:pStyle w:val="Notes"/>
+              <w:cnfStyle w:val="000000100000" w:firstRow="0" w:lastRow="0" w:firstColumn="0" w:lastColumn="0" w:oddVBand="0" w:evenVBand="0" w:oddHBand="1" w:evenHBand="0" w:firstRowFirstColumn="0" w:firstRowLastColumn="0" w:lastRowFirstColumn="0" w:lastRowLastColumn="0"/>
+            </w:pPr>
+          </w:p>
+        </w:tc>
+      </w:tr>
+      <w:tr>
+        <w:tc>
+          <w:tcPr>
+            <w:cnfStyle w:val="001000000000" w:firstRow="0" w:lastRow="0" w:firstColumn="1" w:lastColumn="0" w:oddVBand="0" w:evenVBand="0" w:oddHBand="0" w:evenHBand="0" w:firstRowFirstColumn="0" w:firstRowLastColumn="0" w:lastRowFirstColumn="0" w:lastRowLastColumn="0"/>
+            <w:tcW w:w="1526" w:type="dxa"/>
+            <w:tcBorders>
+              <w:top w:val="single" w:sz="4" w:space="0" w:color="FFFFFF" w:themeColor="background1"/>
+              <w:bottom w:val="nil"/>
+            </w:tcBorders>
+            <w:shd w:val="clear" w:color="auto" w:fill="1F497D" w:themeFill="text2"/>
+          </w:tcPr>
+          <w:p>
+            <w:pPr>
+              <w:rPr>
+                <w:rStyle w:val="Textoennegrita"/>
+              </w:rPr>
+            </w:pPr>
+            <w:r>
+              <w:rPr>
+                <w:rStyle w:val="Textoennegrita"/>
+              </w:rPr>
+              <w:t>Notes</w:t>
+            </w:r>
+          </w:p>
+        </w:tc>
+        <w:tc>
+          <w:tcPr>
+            <w:tcW w:w="7716" w:type="dxa"/>
+            <w:tcBorders>
+              <w:top w:val="single" w:sz="4" w:space="0" w:color="FFFFFF" w:themeColor="background1"/>
+              <w:bottom w:val="nil"/>
+            </w:tcBorders>
+          </w:tcPr>
+          <w:p>
+            <w:pPr>
+              <w:pStyle w:val="Notes"/>
+              <w:cnfStyle w:val="000000000000" w:firstRow="0" w:lastRow="0" w:firstColumn="0" w:lastColumn="0" w:oddVBand="0" w:evenVBand="0" w:oddHBand="0" w:evenHBand="0" w:firstRowFirstColumn="0" w:firstRowLastColumn="0" w:lastRowFirstColumn="0" w:lastRowLastColumn="0"/>
+              <w:rPr>
+                <w:u w:val="single"/>
+              </w:rPr>
+            </w:pPr>
+            <w:r>
+              <w:t xml:space="preserve">La información privada es: la imagen del periódico, Los artículos con su texto, </w:t>
+            </w:r>
+            <w:proofErr w:type="spellStart"/>
+            <w:r>
+              <w:t>sumary</w:t>
+            </w:r>
+            <w:proofErr w:type="spellEnd"/>
+            <w:r>
+              <w:t xml:space="preserve"> y los enlaces correspondientes al creador y al artículo en sí.</w:t>
+            </w:r>
+          </w:p>
+        </w:tc>
+      </w:tr>
+    </w:tbl>
+    <w:p/>
+    <w:tbl>
+      <w:tblPr>
+        <w:tblStyle w:val="Cuadrculavistosa-nfasis1"/>
+        <w:tblW w:w="0" w:type="auto"/>
+        <w:tblLook w:val="04A0" w:firstRow="1" w:lastRow="0" w:firstColumn="1" w:lastColumn="0" w:noHBand="0" w:noVBand="1"/>
+      </w:tblPr>
+      <w:tblGrid>
+        <w:gridCol w:w="1526"/>
+        <w:gridCol w:w="7716"/>
+      </w:tblGrid>
+      <w:tr>
+        <w:trPr>
+          <w:cnfStyle w:val="100000000000" w:firstRow="1" w:lastRow="0" w:firstColumn="0" w:lastColumn="0" w:oddVBand="0" w:evenVBand="0" w:oddHBand="0" w:evenHBand="0" w:firstRowFirstColumn="0" w:firstRowLastColumn="0" w:lastRowFirstColumn="0" w:lastRowLastColumn="0"/>
+        </w:trPr>
+        <w:tc>
+          <w:tcPr>
+            <w:cnfStyle w:val="001000000000" w:firstRow="0" w:lastRow="0" w:firstColumn="1" w:lastColumn="0" w:oddVBand="0" w:evenVBand="0" w:oddHBand="0" w:evenHBand="0" w:firstRowFirstColumn="0" w:firstRowLastColumn="0" w:lastRowFirstColumn="0" w:lastRowLastColumn="0"/>
+            <w:tcW w:w="9242" w:type="dxa"/>
+            <w:gridSpan w:val="2"/>
+            <w:tcBorders>
+              <w:top w:val="nil"/>
+              <w:bottom w:val="single" w:sz="4" w:space="0" w:color="FFFFFF" w:themeColor="background1"/>
+            </w:tcBorders>
+            <w:shd w:val="clear" w:color="auto" w:fill="1F497D" w:themeFill="text2"/>
+          </w:tcPr>
+          <w:p>
+            <w:pPr>
+              <w:rPr>
+                <w:rStyle w:val="Textoennegrita"/>
+              </w:rPr>
+            </w:pPr>
+            <w:r>
+              <w:rPr>
+                <w:rStyle w:val="Textoennegrita"/>
+              </w:rPr>
+              <w:lastRenderedPageBreak/>
+              <w:t>Test</w:t>
+            </w:r>
+            <w:r>
+              <w:rPr>
+                <w:rStyle w:val="Textoennegrita"/>
+              </w:rPr>
+              <w:t xml:space="preserve"> &lt;#</w:t>
+            </w:r>
+            <w:r>
+              <w:rPr>
+                <w:rStyle w:val="Textoennegrita"/>
+              </w:rPr>
+              <w:t>D10UC20 y 25</w:t>
+            </w:r>
+            <w:r>
+              <w:rPr>
+                <w:rStyle w:val="Textoennegrita"/>
+              </w:rPr>
+              <w:t xml:space="preserve">&gt; </w:t>
+            </w:r>
+          </w:p>
+        </w:tc>
+      </w:tr>
+      <w:tr>
+        <w:trPr>
+          <w:cnfStyle w:val="000000100000" w:firstRow="0" w:lastRow="0" w:firstColumn="0" w:lastColumn="0" w:oddVBand="0" w:evenVBand="0" w:oddHBand="1" w:evenHBand="0" w:firstRowFirstColumn="0" w:firstRowLastColumn="0" w:lastRowFirstColumn="0" w:lastRowLastColumn="0"/>
+        </w:trPr>
+        <w:tc>
+          <w:tcPr>
+            <w:cnfStyle w:val="001000000000" w:firstRow="0" w:lastRow="0" w:firstColumn="1" w:lastColumn="0" w:oddVBand="0" w:evenVBand="0" w:oddHBand="0" w:evenHBand="0" w:firstRowFirstColumn="0" w:firstRowLastColumn="0" w:lastRowFirstColumn="0" w:lastRowLastColumn="0"/>
+            <w:tcW w:w="1526" w:type="dxa"/>
+            <w:tcBorders>
+              <w:top w:val="single" w:sz="4" w:space="0" w:color="FFFFFF" w:themeColor="background1"/>
+              <w:bottom w:val="single" w:sz="4" w:space="0" w:color="FFFFFF" w:themeColor="background1"/>
+            </w:tcBorders>
+            <w:shd w:val="clear" w:color="auto" w:fill="1F497D" w:themeFill="text2"/>
+          </w:tcPr>
+          <w:p>
+            <w:pPr>
+              <w:rPr>
+                <w:rStyle w:val="Textoennegrita"/>
+              </w:rPr>
+            </w:pPr>
+            <w:proofErr w:type="spellStart"/>
+            <w:r>
+              <w:rPr>
+                <w:rStyle w:val="Textoennegrita"/>
+              </w:rPr>
+              <w:t>Description</w:t>
+            </w:r>
+            <w:proofErr w:type="spellEnd"/>
+          </w:p>
+        </w:tc>
+        <w:tc>
+          <w:tcPr>
+            <w:tcW w:w="7716" w:type="dxa"/>
+            <w:tcBorders>
+              <w:top w:val="single" w:sz="4" w:space="0" w:color="FFFFFF" w:themeColor="background1"/>
+              <w:bottom w:val="single" w:sz="4" w:space="0" w:color="FFFFFF" w:themeColor="background1"/>
+            </w:tcBorders>
+            <w:shd w:val="clear" w:color="auto" w:fill="DBE5F1" w:themeFill="accent1" w:themeFillTint="33"/>
+          </w:tcPr>
+          <w:p>
+            <w:pPr>
+              <w:pStyle w:val="Notes"/>
+              <w:cnfStyle w:val="000000100000" w:firstRow="0" w:lastRow="0" w:firstColumn="0" w:lastColumn="0" w:oddVBand="0" w:evenVBand="0" w:oddHBand="1" w:evenHBand="0" w:firstRowFirstColumn="0" w:firstRowLastColumn="0" w:lastRowFirstColumn="0" w:lastRowLastColumn="0"/>
+            </w:pPr>
+            <w:r>
+              <w:t xml:space="preserve">Entrar en un periódico privado al que estés subscrito como customer </w:t>
+            </w:r>
+          </w:p>
+        </w:tc>
+      </w:tr>
+      <w:tr>
+        <w:tc>
+          <w:tcPr>
+            <w:cnfStyle w:val="001000000000" w:firstRow="0" w:lastRow="0" w:firstColumn="1" w:lastColumn="0" w:oddVBand="0" w:evenVBand="0" w:oddHBand="0" w:evenHBand="0" w:firstRowFirstColumn="0" w:firstRowLastColumn="0" w:lastRowFirstColumn="0" w:lastRowLastColumn="0"/>
+            <w:tcW w:w="1526" w:type="dxa"/>
+            <w:tcBorders>
+              <w:top w:val="single" w:sz="4" w:space="0" w:color="FFFFFF" w:themeColor="background1"/>
+              <w:bottom w:val="single" w:sz="4" w:space="0" w:color="FFFFFF" w:themeColor="background1"/>
+            </w:tcBorders>
+            <w:shd w:val="clear" w:color="auto" w:fill="1F497D" w:themeFill="text2"/>
+          </w:tcPr>
+          <w:p>
+            <w:pPr>
+              <w:rPr>
+                <w:rStyle w:val="Textoennegrita"/>
+              </w:rPr>
+            </w:pPr>
+            <w:proofErr w:type="spellStart"/>
+            <w:r>
+              <w:rPr>
+                <w:rStyle w:val="Textoennegrita"/>
+              </w:rPr>
+              <w:t>Expected</w:t>
+            </w:r>
+            <w:proofErr w:type="spellEnd"/>
+          </w:p>
+        </w:tc>
+        <w:tc>
+          <w:tcPr>
+            <w:tcW w:w="7716" w:type="dxa"/>
+            <w:tcBorders>
+              <w:top w:val="single" w:sz="4" w:space="0" w:color="FFFFFF" w:themeColor="background1"/>
+              <w:bottom w:val="single" w:sz="4" w:space="0" w:color="FFFFFF" w:themeColor="background1"/>
+            </w:tcBorders>
+          </w:tcPr>
+          <w:p>
+            <w:pPr>
+              <w:pStyle w:val="Notes"/>
+              <w:cnfStyle w:val="000000000000" w:firstRow="0" w:lastRow="0" w:firstColumn="0" w:lastColumn="0" w:oddVBand="0" w:evenVBand="0" w:oddHBand="0" w:evenHBand="0" w:firstRowFirstColumn="0" w:firstRowLastColumn="0" w:lastRowFirstColumn="0" w:lastRowLastColumn="0"/>
+            </w:pPr>
+            <w:r>
+              <w:t>Debe mostrar la información privada</w:t>
+            </w:r>
+          </w:p>
+        </w:tc>
+      </w:tr>
+      <w:tr>
+        <w:trPr>
+          <w:cnfStyle w:val="000000100000" w:firstRow="0" w:lastRow="0" w:firstColumn="0" w:lastColumn="0" w:oddVBand="0" w:evenVBand="0" w:oddHBand="1" w:evenHBand="0" w:firstRowFirstColumn="0" w:firstRowLastColumn="0" w:lastRowFirstColumn="0" w:lastRowLastColumn="0"/>
+        </w:trPr>
+        <w:tc>
+          <w:tcPr>
+            <w:cnfStyle w:val="001000000000" w:firstRow="0" w:lastRow="0" w:firstColumn="1" w:lastColumn="0" w:oddVBand="0" w:evenVBand="0" w:oddHBand="0" w:evenHBand="0" w:firstRowFirstColumn="0" w:firstRowLastColumn="0" w:lastRowFirstColumn="0" w:lastRowLastColumn="0"/>
+            <w:tcW w:w="1526" w:type="dxa"/>
+            <w:tcBorders>
+              <w:top w:val="single" w:sz="4" w:space="0" w:color="FFFFFF" w:themeColor="background1"/>
+              <w:bottom w:val="single" w:sz="4" w:space="0" w:color="FFFFFF" w:themeColor="background1"/>
+            </w:tcBorders>
+            <w:shd w:val="clear" w:color="auto" w:fill="1F497D" w:themeFill="text2"/>
+          </w:tcPr>
+          <w:p>
+            <w:pPr>
+              <w:rPr>
+                <w:rStyle w:val="Textoennegrita"/>
+              </w:rPr>
+            </w:pPr>
+            <w:proofErr w:type="spellStart"/>
+            <w:r>
+              <w:rPr>
+                <w:rStyle w:val="Textoennegrita"/>
+              </w:rPr>
+              <w:t>Outcome</w:t>
+            </w:r>
+            <w:proofErr w:type="spellEnd"/>
+          </w:p>
+        </w:tc>
+        <w:tc>
+          <w:tcPr>
+            <w:tcW w:w="7716" w:type="dxa"/>
+            <w:tcBorders>
+              <w:top w:val="single" w:sz="4" w:space="0" w:color="FFFFFF" w:themeColor="background1"/>
+              <w:bottom w:val="single" w:sz="4" w:space="0" w:color="FFFFFF" w:themeColor="background1"/>
+            </w:tcBorders>
+            <w:shd w:val="clear" w:color="auto" w:fill="DBE5F1" w:themeFill="accent1" w:themeFillTint="33"/>
+          </w:tcPr>
+          <w:p>
+            <w:pPr>
+              <w:pStyle w:val="Notes"/>
+              <w:cnfStyle w:val="000000100000" w:firstRow="0" w:lastRow="0" w:firstColumn="0" w:lastColumn="0" w:oddVBand="0" w:evenVBand="0" w:oddHBand="1" w:evenHBand="0" w:firstRowFirstColumn="0" w:firstRowLastColumn="0" w:lastRowFirstColumn="0" w:lastRowLastColumn="0"/>
+            </w:pPr>
+          </w:p>
+        </w:tc>
+      </w:tr>
+      <w:tr>
+        <w:tc>
+          <w:tcPr>
+            <w:cnfStyle w:val="001000000000" w:firstRow="0" w:lastRow="0" w:firstColumn="1" w:lastColumn="0" w:oddVBand="0" w:evenVBand="0" w:oddHBand="0" w:evenHBand="0" w:firstRowFirstColumn="0" w:firstRowLastColumn="0" w:lastRowFirstColumn="0" w:lastRowLastColumn="0"/>
+            <w:tcW w:w="1526" w:type="dxa"/>
+            <w:tcBorders>
+              <w:top w:val="single" w:sz="4" w:space="0" w:color="FFFFFF" w:themeColor="background1"/>
+              <w:bottom w:val="nil"/>
+            </w:tcBorders>
+            <w:shd w:val="clear" w:color="auto" w:fill="1F497D" w:themeFill="text2"/>
+          </w:tcPr>
+          <w:p>
+            <w:pPr>
+              <w:rPr>
+                <w:rStyle w:val="Textoennegrita"/>
+              </w:rPr>
+            </w:pPr>
+            <w:r>
+              <w:rPr>
+                <w:rStyle w:val="Textoennegrita"/>
+              </w:rPr>
+              <w:t>Notes</w:t>
+            </w:r>
+          </w:p>
+        </w:tc>
+        <w:tc>
+          <w:tcPr>
+            <w:tcW w:w="7716" w:type="dxa"/>
+            <w:tcBorders>
+              <w:top w:val="single" w:sz="4" w:space="0" w:color="FFFFFF" w:themeColor="background1"/>
+              <w:bottom w:val="nil"/>
+            </w:tcBorders>
+          </w:tcPr>
+          <w:p>
+            <w:pPr>
+              <w:pStyle w:val="Notes"/>
+              <w:cnfStyle w:val="000000000000" w:firstRow="0" w:lastRow="0" w:firstColumn="0" w:lastColumn="0" w:oddVBand="0" w:evenVBand="0" w:oddHBand="0" w:evenHBand="0" w:firstRowFirstColumn="0" w:firstRowLastColumn="0" w:lastRowFirstColumn="0" w:lastRowLastColumn="0"/>
+              <w:rPr>
+                <w:u w:val="single"/>
+              </w:rPr>
+            </w:pPr>
+            <w:r>
+              <w:t xml:space="preserve">La información privada es: la imagen del periódico, Los artículos con su texto, </w:t>
+            </w:r>
+            <w:proofErr w:type="spellStart"/>
+            <w:r>
+              <w:t>sumary</w:t>
+            </w:r>
+            <w:proofErr w:type="spellEnd"/>
+            <w:r>
+              <w:t xml:space="preserve"> y los enlaces correspondientes al creador y al artículo en sí.</w:t>
+            </w:r>
           </w:p>
         </w:tc>
       </w:tr>
@@ -3133,7 +4372,7 @@
               <w:rPr>
                 <w:rStyle w:val="Textoennegrita"/>
               </w:rPr>
-              <w:t>D10UC17</w:t>
+              <w:t>D10UC20 y 25</w:t>
             </w:r>
             <w:r>
               <w:rPr>
@@ -3189,10 +4428,434 @@
               <w:cnfStyle w:val="000000100000" w:firstRow="0" w:lastRow="0" w:firstColumn="0" w:lastColumn="0" w:oddVBand="0" w:evenVBand="0" w:oddHBand="1" w:evenHBand="0" w:firstRowFirstColumn="0" w:firstRowLastColumn="0" w:lastRowFirstColumn="0" w:lastRowLastColumn="0"/>
             </w:pPr>
             <w:r>
-              <w:t>Entrar en e</w:t>
-            </w:r>
-            <w:r>
-              <w:t xml:space="preserve">l listado de palabras </w:t>
+              <w:t xml:space="preserve">Como customer entrar en un periódico privado al que no estés subscrito </w:t>
+            </w:r>
+          </w:p>
+        </w:tc>
+      </w:tr>
+      <w:tr>
+        <w:tc>
+          <w:tcPr>
+            <w:cnfStyle w:val="001000000000" w:firstRow="0" w:lastRow="0" w:firstColumn="1" w:lastColumn="0" w:oddVBand="0" w:evenVBand="0" w:oddHBand="0" w:evenHBand="0" w:firstRowFirstColumn="0" w:firstRowLastColumn="0" w:lastRowFirstColumn="0" w:lastRowLastColumn="0"/>
+            <w:tcW w:w="1526" w:type="dxa"/>
+            <w:tcBorders>
+              <w:top w:val="single" w:sz="4" w:space="0" w:color="FFFFFF" w:themeColor="background1"/>
+              <w:bottom w:val="single" w:sz="4" w:space="0" w:color="FFFFFF" w:themeColor="background1"/>
+            </w:tcBorders>
+            <w:shd w:val="clear" w:color="auto" w:fill="1F497D" w:themeFill="text2"/>
+          </w:tcPr>
+          <w:p>
+            <w:pPr>
+              <w:rPr>
+                <w:rStyle w:val="Textoennegrita"/>
+              </w:rPr>
+            </w:pPr>
+            <w:proofErr w:type="spellStart"/>
+            <w:r>
+              <w:rPr>
+                <w:rStyle w:val="Textoennegrita"/>
+              </w:rPr>
+              <w:t>Expected</w:t>
+            </w:r>
+            <w:proofErr w:type="spellEnd"/>
+          </w:p>
+        </w:tc>
+        <w:tc>
+          <w:tcPr>
+            <w:tcW w:w="7716" w:type="dxa"/>
+            <w:tcBorders>
+              <w:top w:val="single" w:sz="4" w:space="0" w:color="FFFFFF" w:themeColor="background1"/>
+              <w:bottom w:val="single" w:sz="4" w:space="0" w:color="FFFFFF" w:themeColor="background1"/>
+            </w:tcBorders>
+          </w:tcPr>
+          <w:p>
+            <w:pPr>
+              <w:pStyle w:val="Notes"/>
+              <w:cnfStyle w:val="000000000000" w:firstRow="0" w:lastRow="0" w:firstColumn="0" w:lastColumn="0" w:oddVBand="0" w:evenVBand="0" w:oddHBand="0" w:evenHBand="0" w:firstRowFirstColumn="0" w:firstRowLastColumn="0" w:lastRowFirstColumn="0" w:lastRowLastColumn="0"/>
+            </w:pPr>
+            <w:r>
+              <w:t>No Debe mostrar la información privada</w:t>
+            </w:r>
+          </w:p>
+        </w:tc>
+      </w:tr>
+      <w:tr>
+        <w:trPr>
+          <w:cnfStyle w:val="000000100000" w:firstRow="0" w:lastRow="0" w:firstColumn="0" w:lastColumn="0" w:oddVBand="0" w:evenVBand="0" w:oddHBand="1" w:evenHBand="0" w:firstRowFirstColumn="0" w:firstRowLastColumn="0" w:lastRowFirstColumn="0" w:lastRowLastColumn="0"/>
+        </w:trPr>
+        <w:tc>
+          <w:tcPr>
+            <w:cnfStyle w:val="001000000000" w:firstRow="0" w:lastRow="0" w:firstColumn="1" w:lastColumn="0" w:oddVBand="0" w:evenVBand="0" w:oddHBand="0" w:evenHBand="0" w:firstRowFirstColumn="0" w:firstRowLastColumn="0" w:lastRowFirstColumn="0" w:lastRowLastColumn="0"/>
+            <w:tcW w:w="1526" w:type="dxa"/>
+            <w:tcBorders>
+              <w:top w:val="single" w:sz="4" w:space="0" w:color="FFFFFF" w:themeColor="background1"/>
+              <w:bottom w:val="single" w:sz="4" w:space="0" w:color="FFFFFF" w:themeColor="background1"/>
+            </w:tcBorders>
+            <w:shd w:val="clear" w:color="auto" w:fill="1F497D" w:themeFill="text2"/>
+          </w:tcPr>
+          <w:p>
+            <w:pPr>
+              <w:rPr>
+                <w:rStyle w:val="Textoennegrita"/>
+              </w:rPr>
+            </w:pPr>
+            <w:proofErr w:type="spellStart"/>
+            <w:r>
+              <w:rPr>
+                <w:rStyle w:val="Textoennegrita"/>
+              </w:rPr>
+              <w:t>Outcome</w:t>
+            </w:r>
+            <w:proofErr w:type="spellEnd"/>
+          </w:p>
+        </w:tc>
+        <w:tc>
+          <w:tcPr>
+            <w:tcW w:w="7716" w:type="dxa"/>
+            <w:tcBorders>
+              <w:top w:val="single" w:sz="4" w:space="0" w:color="FFFFFF" w:themeColor="background1"/>
+              <w:bottom w:val="single" w:sz="4" w:space="0" w:color="FFFFFF" w:themeColor="background1"/>
+            </w:tcBorders>
+            <w:shd w:val="clear" w:color="auto" w:fill="DBE5F1" w:themeFill="accent1" w:themeFillTint="33"/>
+          </w:tcPr>
+          <w:p>
+            <w:pPr>
+              <w:pStyle w:val="Notes"/>
+              <w:cnfStyle w:val="000000100000" w:firstRow="0" w:lastRow="0" w:firstColumn="0" w:lastColumn="0" w:oddVBand="0" w:evenVBand="0" w:oddHBand="1" w:evenHBand="0" w:firstRowFirstColumn="0" w:firstRowLastColumn="0" w:lastRowFirstColumn="0" w:lastRowLastColumn="0"/>
+            </w:pPr>
+          </w:p>
+        </w:tc>
+      </w:tr>
+      <w:tr>
+        <w:tc>
+          <w:tcPr>
+            <w:cnfStyle w:val="001000000000" w:firstRow="0" w:lastRow="0" w:firstColumn="1" w:lastColumn="0" w:oddVBand="0" w:evenVBand="0" w:oddHBand="0" w:evenHBand="0" w:firstRowFirstColumn="0" w:firstRowLastColumn="0" w:lastRowFirstColumn="0" w:lastRowLastColumn="0"/>
+            <w:tcW w:w="1526" w:type="dxa"/>
+            <w:tcBorders>
+              <w:top w:val="single" w:sz="4" w:space="0" w:color="FFFFFF" w:themeColor="background1"/>
+              <w:bottom w:val="nil"/>
+            </w:tcBorders>
+            <w:shd w:val="clear" w:color="auto" w:fill="1F497D" w:themeFill="text2"/>
+          </w:tcPr>
+          <w:p>
+            <w:pPr>
+              <w:rPr>
+                <w:rStyle w:val="Textoennegrita"/>
+              </w:rPr>
+            </w:pPr>
+            <w:r>
+              <w:rPr>
+                <w:rStyle w:val="Textoennegrita"/>
+              </w:rPr>
+              <w:t>Notes</w:t>
+            </w:r>
+          </w:p>
+        </w:tc>
+        <w:tc>
+          <w:tcPr>
+            <w:tcW w:w="7716" w:type="dxa"/>
+            <w:tcBorders>
+              <w:top w:val="single" w:sz="4" w:space="0" w:color="FFFFFF" w:themeColor="background1"/>
+              <w:bottom w:val="nil"/>
+            </w:tcBorders>
+          </w:tcPr>
+          <w:p>
+            <w:pPr>
+              <w:pStyle w:val="Notes"/>
+              <w:cnfStyle w:val="000000000000" w:firstRow="0" w:lastRow="0" w:firstColumn="0" w:lastColumn="0" w:oddVBand="0" w:evenVBand="0" w:oddHBand="0" w:evenHBand="0" w:firstRowFirstColumn="0" w:firstRowLastColumn="0" w:lastRowFirstColumn="0" w:lastRowLastColumn="0"/>
+            </w:pPr>
+            <w:r>
+              <w:t xml:space="preserve">La información privada es: la imagen del periódico, Los artículos con su texto, </w:t>
+            </w:r>
+            <w:proofErr w:type="spellStart"/>
+            <w:r>
+              <w:t>sumary</w:t>
+            </w:r>
+            <w:proofErr w:type="spellEnd"/>
+            <w:r>
+              <w:t xml:space="preserve"> y los enlaces correspondientes al creador y al artículo en sí.</w:t>
+            </w:r>
+          </w:p>
+        </w:tc>
+      </w:tr>
+    </w:tbl>
+    <w:p/>
+    <w:p/>
+    <w:p/>
+    <w:p/>
+    <w:p/>
+    <w:p/>
+    <w:p/>
+    <w:p/>
+    <w:p/>
+    <w:p/>
+    <w:p/>
+    <w:p/>
+    <w:p/>
+    <w:p/>
+    <w:p/>
+    <w:p/>
+    <w:p/>
+    <w:p>
+      <w:pPr>
+        <w:pStyle w:val="Ttulo1"/>
+      </w:pPr>
+      <w:r>
+        <w:lastRenderedPageBreak/>
+        <w:t xml:space="preserve">Use case &lt;CODE&gt; Administrador lista los </w:t>
+      </w:r>
+      <w:r>
+        <w:t>Newspapers</w:t>
+      </w:r>
+      <w:r>
+        <w:t xml:space="preserve"> que contienen palabras tabúes.</w:t>
+      </w:r>
+    </w:p>
+    <w:p>
+      <w:pPr>
+        <w:pStyle w:val="Subttulo"/>
+      </w:pPr>
+      <w:proofErr w:type="spellStart"/>
+      <w:r>
+        <w:t>Description</w:t>
+      </w:r>
+      <w:proofErr w:type="spellEnd"/>
+    </w:p>
+    <w:p>
+      <w:pPr>
+        <w:pStyle w:val="Subttulo"/>
+        <w:rPr>
+          <w:rFonts w:asciiTheme="minorHAnsi" w:hAnsiTheme="minorHAnsi" w:cstheme="minorHAnsi"/>
+          <w:i w:val="0"/>
+          <w:color w:val="auto"/>
+          <w:sz w:val="22"/>
+          <w:szCs w:val="22"/>
+        </w:rPr>
+      </w:pPr>
+      <w:r>
+        <w:rPr>
+          <w:rFonts w:asciiTheme="minorHAnsi" w:hAnsiTheme="minorHAnsi" w:cstheme="minorHAnsi"/>
+          <w:i w:val="0"/>
+          <w:color w:val="auto"/>
+          <w:sz w:val="22"/>
+          <w:szCs w:val="22"/>
+        </w:rPr>
+        <w:t xml:space="preserve">Un usuario autentificado como administrador puede ver </w:t>
+      </w:r>
+      <w:r>
+        <w:rPr>
+          <w:rFonts w:asciiTheme="minorHAnsi" w:hAnsiTheme="minorHAnsi" w:cstheme="minorHAnsi"/>
+          <w:i w:val="0"/>
+          <w:color w:val="auto"/>
+          <w:sz w:val="22"/>
+          <w:szCs w:val="22"/>
+        </w:rPr>
+        <w:t>Newspaper</w:t>
+      </w:r>
+      <w:r>
+        <w:rPr>
+          <w:rFonts w:asciiTheme="minorHAnsi" w:hAnsiTheme="minorHAnsi" w:cstheme="minorHAnsi"/>
+          <w:i w:val="0"/>
+          <w:color w:val="auto"/>
+          <w:sz w:val="22"/>
+          <w:szCs w:val="22"/>
+        </w:rPr>
+        <w:t>s</w:t>
+      </w:r>
+      <w:r>
+        <w:rPr>
+          <w:rFonts w:asciiTheme="minorHAnsi" w:hAnsiTheme="minorHAnsi" w:cstheme="minorHAnsi"/>
+          <w:i w:val="0"/>
+          <w:color w:val="auto"/>
+          <w:sz w:val="22"/>
+          <w:szCs w:val="22"/>
+        </w:rPr>
+        <w:t xml:space="preserve"> </w:t>
+      </w:r>
+      <w:r>
+        <w:rPr>
+          <w:rFonts w:asciiTheme="minorHAnsi" w:hAnsiTheme="minorHAnsi" w:cstheme="minorHAnsi"/>
+          <w:i w:val="0"/>
+          <w:color w:val="auto"/>
+          <w:sz w:val="22"/>
+          <w:szCs w:val="22"/>
+        </w:rPr>
+        <w:t>que contengan alguna de las palabras tabú que almacenaba el sistema cuando se creó el</w:t>
+      </w:r>
+      <w:r>
+        <w:t xml:space="preserve"> </w:t>
+      </w:r>
+      <w:r>
+        <w:rPr>
+          <w:rFonts w:asciiTheme="minorHAnsi" w:hAnsiTheme="minorHAnsi" w:cstheme="minorHAnsi"/>
+          <w:i w:val="0"/>
+          <w:color w:val="auto"/>
+          <w:sz w:val="22"/>
+          <w:szCs w:val="22"/>
+        </w:rPr>
+        <w:t>Newspaper</w:t>
+      </w:r>
+      <w:r>
+        <w:rPr>
+          <w:rFonts w:asciiTheme="minorHAnsi" w:hAnsiTheme="minorHAnsi" w:cstheme="minorHAnsi"/>
+          <w:i w:val="0"/>
+          <w:color w:val="auto"/>
+          <w:sz w:val="22"/>
+          <w:szCs w:val="22"/>
+        </w:rPr>
+        <w:t>. Para ello simplemente navegará hasta la lista.</w:t>
+      </w:r>
+    </w:p>
+    <w:p>
+      <w:pPr>
+        <w:pStyle w:val="Subttulo"/>
+      </w:pPr>
+      <w:r>
+        <w:t>Access</w:t>
+      </w:r>
+    </w:p>
+    <w:p>
+      <w:pPr>
+        <w:pStyle w:val="Notes"/>
+        <w:rPr>
+          <w:rFonts w:asciiTheme="minorHAnsi" w:hAnsiTheme="minorHAnsi" w:cstheme="minorHAnsi"/>
+          <w:i w:val="0"/>
+          <w:lang w:val="en-US"/>
+        </w:rPr>
+      </w:pPr>
+      <w:proofErr w:type="spellStart"/>
+      <w:r>
+        <w:rPr>
+          <w:rFonts w:asciiTheme="minorHAnsi" w:hAnsiTheme="minorHAnsi" w:cstheme="minorHAnsi"/>
+          <w:i w:val="0"/>
+          <w:lang w:val="en-US"/>
+        </w:rPr>
+        <w:t>Menú</w:t>
+      </w:r>
+      <w:proofErr w:type="spellEnd"/>
+      <w:r>
+        <w:rPr>
+          <w:rFonts w:asciiTheme="minorHAnsi" w:hAnsiTheme="minorHAnsi" w:cstheme="minorHAnsi"/>
+          <w:i w:val="0"/>
+          <w:lang w:val="en-US"/>
+        </w:rPr>
+        <w:t xml:space="preserve"> Principal &gt; Login &gt; Profile(Admin) &gt; Taboo </w:t>
+      </w:r>
+      <w:r>
+        <w:rPr>
+          <w:rFonts w:asciiTheme="minorHAnsi" w:hAnsiTheme="minorHAnsi" w:cstheme="minorHAnsi"/>
+          <w:i w:val="0"/>
+          <w:lang w:val="en-US"/>
+        </w:rPr>
+        <w:t>Newspapers</w:t>
+      </w:r>
+    </w:p>
+    <w:p/>
+    <w:p/>
+    <w:tbl>
+      <w:tblPr>
+        <w:tblStyle w:val="Cuadrculavistosa-nfasis1"/>
+        <w:tblW w:w="0" w:type="auto"/>
+        <w:tblLook w:val="04A0" w:firstRow="1" w:lastRow="0" w:firstColumn="1" w:lastColumn="0" w:noHBand="0" w:noVBand="1"/>
+      </w:tblPr>
+      <w:tblGrid>
+        <w:gridCol w:w="1526"/>
+        <w:gridCol w:w="7716"/>
+      </w:tblGrid>
+      <w:tr>
+        <w:trPr>
+          <w:cnfStyle w:val="100000000000" w:firstRow="1" w:lastRow="0" w:firstColumn="0" w:lastColumn="0" w:oddVBand="0" w:evenVBand="0" w:oddHBand="0" w:evenHBand="0" w:firstRowFirstColumn="0" w:firstRowLastColumn="0" w:lastRowFirstColumn="0" w:lastRowLastColumn="0"/>
+        </w:trPr>
+        <w:tc>
+          <w:tcPr>
+            <w:cnfStyle w:val="001000000000" w:firstRow="0" w:lastRow="0" w:firstColumn="1" w:lastColumn="0" w:oddVBand="0" w:evenVBand="0" w:oddHBand="0" w:evenHBand="0" w:firstRowFirstColumn="0" w:firstRowLastColumn="0" w:lastRowFirstColumn="0" w:lastRowLastColumn="0"/>
+            <w:tcW w:w="9242" w:type="dxa"/>
+            <w:gridSpan w:val="2"/>
+            <w:tcBorders>
+              <w:top w:val="nil"/>
+              <w:bottom w:val="single" w:sz="4" w:space="0" w:color="FFFFFF" w:themeColor="background1"/>
+            </w:tcBorders>
+            <w:shd w:val="clear" w:color="auto" w:fill="1F497D" w:themeFill="text2"/>
+          </w:tcPr>
+          <w:p>
+            <w:pPr>
+              <w:rPr>
+                <w:rStyle w:val="Textoennegrita"/>
+              </w:rPr>
+            </w:pPr>
+            <w:r>
+              <w:rPr>
+                <w:rStyle w:val="Textoennegrita"/>
+              </w:rPr>
+              <w:t>Test</w:t>
+            </w:r>
+            <w:r>
+              <w:rPr>
+                <w:rStyle w:val="Textoennegrita"/>
+              </w:rPr>
+              <w:t xml:space="preserve"> &lt;#</w:t>
+            </w:r>
+            <w:r>
+              <w:rPr>
+                <w:rStyle w:val="Textoennegrita"/>
+              </w:rPr>
+              <w:t>D10UC17</w:t>
+            </w:r>
+            <w:r>
+              <w:rPr>
+                <w:rStyle w:val="Textoennegrita"/>
+              </w:rPr>
+              <w:t xml:space="preserve">&gt; </w:t>
+            </w:r>
+          </w:p>
+        </w:tc>
+      </w:tr>
+      <w:tr>
+        <w:trPr>
+          <w:cnfStyle w:val="000000100000" w:firstRow="0" w:lastRow="0" w:firstColumn="0" w:lastColumn="0" w:oddVBand="0" w:evenVBand="0" w:oddHBand="1" w:evenHBand="0" w:firstRowFirstColumn="0" w:firstRowLastColumn="0" w:lastRowFirstColumn="0" w:lastRowLastColumn="0"/>
+        </w:trPr>
+        <w:tc>
+          <w:tcPr>
+            <w:cnfStyle w:val="001000000000" w:firstRow="0" w:lastRow="0" w:firstColumn="1" w:lastColumn="0" w:oddVBand="0" w:evenVBand="0" w:oddHBand="0" w:evenHBand="0" w:firstRowFirstColumn="0" w:firstRowLastColumn="0" w:lastRowFirstColumn="0" w:lastRowLastColumn="0"/>
+            <w:tcW w:w="1526" w:type="dxa"/>
+            <w:tcBorders>
+              <w:top w:val="single" w:sz="4" w:space="0" w:color="FFFFFF" w:themeColor="background1"/>
+              <w:bottom w:val="single" w:sz="4" w:space="0" w:color="FFFFFF" w:themeColor="background1"/>
+            </w:tcBorders>
+            <w:shd w:val="clear" w:color="auto" w:fill="1F497D" w:themeFill="text2"/>
+          </w:tcPr>
+          <w:p>
+            <w:pPr>
+              <w:rPr>
+                <w:rStyle w:val="Textoennegrita"/>
+              </w:rPr>
+            </w:pPr>
+            <w:proofErr w:type="spellStart"/>
+            <w:r>
+              <w:rPr>
+                <w:rStyle w:val="Textoennegrita"/>
+              </w:rPr>
+              <w:t>Description</w:t>
+            </w:r>
+            <w:proofErr w:type="spellEnd"/>
+          </w:p>
+        </w:tc>
+        <w:tc>
+          <w:tcPr>
+            <w:tcW w:w="7716" w:type="dxa"/>
+            <w:tcBorders>
+              <w:top w:val="single" w:sz="4" w:space="0" w:color="FFFFFF" w:themeColor="background1"/>
+              <w:bottom w:val="single" w:sz="4" w:space="0" w:color="FFFFFF" w:themeColor="background1"/>
+            </w:tcBorders>
+            <w:shd w:val="clear" w:color="auto" w:fill="DBE5F1" w:themeFill="accent1" w:themeFillTint="33"/>
+          </w:tcPr>
+          <w:p>
+            <w:pPr>
+              <w:pStyle w:val="Notes"/>
+              <w:cnfStyle w:val="000000100000" w:firstRow="0" w:lastRow="0" w:firstColumn="0" w:lastColumn="0" w:oddVBand="0" w:evenVBand="0" w:oddHBand="1" w:evenHBand="0" w:firstRowFirstColumn="0" w:firstRowLastColumn="0" w:lastRowFirstColumn="0" w:lastRowLastColumn="0"/>
+            </w:pPr>
+            <w:r>
+              <w:t xml:space="preserve">Entrar en el listado de palabras </w:t>
             </w:r>
             <w:proofErr w:type="spellStart"/>
             <w:r>
@@ -3472,13 +5135,18 @@
             </w:r>
             <w:proofErr w:type="spellEnd"/>
             <w:r>
-              <w:t xml:space="preserve"> </w:t>
-            </w:r>
-            <w:r>
-              <w:t xml:space="preserve">tanto en su titulo como en su </w:t>
+              <w:t xml:space="preserve"> tanto en su </w:t>
             </w:r>
             <w:proofErr w:type="spellStart"/>
             <w:r>
+              <w:t>titulo</w:t>
+            </w:r>
+            <w:proofErr w:type="spellEnd"/>
+            <w:r>
+              <w:t xml:space="preserve"> como en su </w:t>
+            </w:r>
+            <w:proofErr w:type="spellStart"/>
+            <w:r>
               <w:t>descripcion</w:t>
             </w:r>
             <w:proofErr w:type="spellEnd"/>
@@ -3533,6 +5201,408 @@
               <w:t>taboo</w:t>
             </w:r>
             <w:proofErr w:type="spellEnd"/>
+          </w:p>
+        </w:tc>
+      </w:tr>
+      <w:tr>
+        <w:trPr>
+          <w:cnfStyle w:val="000000100000" w:firstRow="0" w:lastRow="0" w:firstColumn="0" w:lastColumn="0" w:oddVBand="0" w:evenVBand="0" w:oddHBand="1" w:evenHBand="0" w:firstRowFirstColumn="0" w:firstRowLastColumn="0" w:lastRowFirstColumn="0" w:lastRowLastColumn="0"/>
+        </w:trPr>
+        <w:tc>
+          <w:tcPr>
+            <w:cnfStyle w:val="001000000000" w:firstRow="0" w:lastRow="0" w:firstColumn="1" w:lastColumn="0" w:oddVBand="0" w:evenVBand="0" w:oddHBand="0" w:evenHBand="0" w:firstRowFirstColumn="0" w:firstRowLastColumn="0" w:lastRowFirstColumn="0" w:lastRowLastColumn="0"/>
+            <w:tcW w:w="1526" w:type="dxa"/>
+            <w:tcBorders>
+              <w:top w:val="single" w:sz="4" w:space="0" w:color="FFFFFF" w:themeColor="background1"/>
+              <w:bottom w:val="single" w:sz="4" w:space="0" w:color="FFFFFF" w:themeColor="background1"/>
+            </w:tcBorders>
+            <w:shd w:val="clear" w:color="auto" w:fill="1F497D" w:themeFill="text2"/>
+          </w:tcPr>
+          <w:p>
+            <w:pPr>
+              <w:rPr>
+                <w:rStyle w:val="Textoennegrita"/>
+              </w:rPr>
+            </w:pPr>
+            <w:proofErr w:type="spellStart"/>
+            <w:r>
+              <w:rPr>
+                <w:rStyle w:val="Textoennegrita"/>
+              </w:rPr>
+              <w:t>Outcome</w:t>
+            </w:r>
+            <w:proofErr w:type="spellEnd"/>
+          </w:p>
+        </w:tc>
+        <w:tc>
+          <w:tcPr>
+            <w:tcW w:w="7716" w:type="dxa"/>
+            <w:tcBorders>
+              <w:top w:val="single" w:sz="4" w:space="0" w:color="FFFFFF" w:themeColor="background1"/>
+              <w:bottom w:val="single" w:sz="4" w:space="0" w:color="FFFFFF" w:themeColor="background1"/>
+            </w:tcBorders>
+            <w:shd w:val="clear" w:color="auto" w:fill="DBE5F1" w:themeFill="accent1" w:themeFillTint="33"/>
+          </w:tcPr>
+          <w:p>
+            <w:pPr>
+              <w:pStyle w:val="Notes"/>
+              <w:cnfStyle w:val="000000100000" w:firstRow="0" w:lastRow="0" w:firstColumn="0" w:lastColumn="0" w:oddVBand="0" w:evenVBand="0" w:oddHBand="1" w:evenHBand="0" w:firstRowFirstColumn="0" w:firstRowLastColumn="0" w:lastRowFirstColumn="0" w:lastRowLastColumn="0"/>
+            </w:pPr>
+          </w:p>
+        </w:tc>
+      </w:tr>
+      <w:tr>
+        <w:tc>
+          <w:tcPr>
+            <w:cnfStyle w:val="001000000000" w:firstRow="0" w:lastRow="0" w:firstColumn="1" w:lastColumn="0" w:oddVBand="0" w:evenVBand="0" w:oddHBand="0" w:evenHBand="0" w:firstRowFirstColumn="0" w:firstRowLastColumn="0" w:lastRowFirstColumn="0" w:lastRowLastColumn="0"/>
+            <w:tcW w:w="1526" w:type="dxa"/>
+            <w:tcBorders>
+              <w:top w:val="single" w:sz="4" w:space="0" w:color="FFFFFF" w:themeColor="background1"/>
+              <w:bottom w:val="nil"/>
+            </w:tcBorders>
+            <w:shd w:val="clear" w:color="auto" w:fill="1F497D" w:themeFill="text2"/>
+          </w:tcPr>
+          <w:p>
+            <w:pPr>
+              <w:rPr>
+                <w:rStyle w:val="Textoennegrita"/>
+              </w:rPr>
+            </w:pPr>
+            <w:r>
+              <w:rPr>
+                <w:rStyle w:val="Textoennegrita"/>
+              </w:rPr>
+              <w:t>Notes</w:t>
+            </w:r>
+          </w:p>
+        </w:tc>
+        <w:tc>
+          <w:tcPr>
+            <w:tcW w:w="7716" w:type="dxa"/>
+            <w:tcBorders>
+              <w:top w:val="single" w:sz="4" w:space="0" w:color="FFFFFF" w:themeColor="background1"/>
+              <w:bottom w:val="nil"/>
+            </w:tcBorders>
+          </w:tcPr>
+          <w:p>
+            <w:pPr>
+              <w:pStyle w:val="Notes"/>
+              <w:cnfStyle w:val="000000000000" w:firstRow="0" w:lastRow="0" w:firstColumn="0" w:lastColumn="0" w:oddVBand="0" w:evenVBand="0" w:oddHBand="0" w:evenHBand="0" w:firstRowFirstColumn="0" w:firstRowLastColumn="0" w:lastRowFirstColumn="0" w:lastRowLastColumn="0"/>
+            </w:pPr>
+          </w:p>
+        </w:tc>
+      </w:tr>
+    </w:tbl>
+    <w:p>
+      <w:pPr>
+        <w:rPr>
+          <w:u w:val="single"/>
+        </w:rPr>
+      </w:pPr>
+    </w:p>
+    <w:p>
+      <w:pPr>
+        <w:rPr>
+          <w:u w:val="single"/>
+        </w:rPr>
+      </w:pPr>
+    </w:p>
+    <w:p>
+      <w:pPr>
+        <w:rPr>
+          <w:u w:val="single"/>
+        </w:rPr>
+      </w:pPr>
+    </w:p>
+    <w:p>
+      <w:pPr>
+        <w:rPr>
+          <w:u w:val="single"/>
+        </w:rPr>
+      </w:pPr>
+    </w:p>
+    <w:p>
+      <w:pPr>
+        <w:rPr>
+          <w:u w:val="single"/>
+        </w:rPr>
+      </w:pPr>
+    </w:p>
+    <w:p>
+      <w:pPr>
+        <w:rPr>
+          <w:u w:val="single"/>
+        </w:rPr>
+      </w:pPr>
+    </w:p>
+    <w:p>
+      <w:pPr>
+        <w:rPr>
+          <w:u w:val="single"/>
+        </w:rPr>
+      </w:pPr>
+    </w:p>
+    <w:p>
+      <w:pPr>
+        <w:rPr>
+          <w:u w:val="single"/>
+        </w:rPr>
+      </w:pPr>
+    </w:p>
+    <w:p>
+      <w:pPr>
+        <w:rPr>
+          <w:u w:val="single"/>
+        </w:rPr>
+      </w:pPr>
+    </w:p>
+    <w:p>
+      <w:pPr>
+        <w:pStyle w:val="Ttulo1"/>
+      </w:pPr>
+      <w:r>
+        <w:lastRenderedPageBreak/>
+        <w:t xml:space="preserve">Use case &lt;CODE&gt; </w:t>
+      </w:r>
+      <w:proofErr w:type="spellStart"/>
+      <w:r>
+        <w:t>Creacion</w:t>
+      </w:r>
+      <w:proofErr w:type="spellEnd"/>
+      <w:r>
+        <w:t xml:space="preserve"> Agentes</w:t>
+      </w:r>
+    </w:p>
+    <w:p>
+      <w:pPr>
+        <w:pStyle w:val="Subttulo"/>
+      </w:pPr>
+      <w:proofErr w:type="spellStart"/>
+      <w:r>
+        <w:t>Description</w:t>
+      </w:r>
+      <w:proofErr w:type="spellEnd"/>
+    </w:p>
+    <w:p>
+      <w:pPr>
+        <w:pStyle w:val="Subttulo"/>
+        <w:rPr>
+          <w:rFonts w:asciiTheme="minorHAnsi" w:hAnsiTheme="minorHAnsi" w:cstheme="minorHAnsi"/>
+          <w:i w:val="0"/>
+          <w:color w:val="auto"/>
+          <w:sz w:val="22"/>
+          <w:szCs w:val="22"/>
+        </w:rPr>
+      </w:pPr>
+      <w:r>
+        <w:rPr>
+          <w:rFonts w:asciiTheme="minorHAnsi" w:hAnsiTheme="minorHAnsi" w:cstheme="minorHAnsi"/>
+          <w:i w:val="0"/>
+          <w:color w:val="auto"/>
+          <w:sz w:val="22"/>
+          <w:szCs w:val="22"/>
+        </w:rPr>
+        <w:t>Un usuario no autentificado puede registrarse como agente</w:t>
+      </w:r>
+    </w:p>
+    <w:p>
+      <w:pPr>
+        <w:pStyle w:val="Subttulo"/>
+      </w:pPr>
+      <w:r>
+        <w:t>Access</w:t>
+      </w:r>
+    </w:p>
+    <w:p>
+      <w:pPr>
+        <w:pStyle w:val="Notes"/>
+        <w:rPr>
+          <w:rFonts w:asciiTheme="minorHAnsi" w:hAnsiTheme="minorHAnsi" w:cstheme="minorHAnsi"/>
+          <w:i w:val="0"/>
+          <w:lang w:val="en-US"/>
+        </w:rPr>
+      </w:pPr>
+      <w:proofErr w:type="spellStart"/>
+      <w:r>
+        <w:rPr>
+          <w:rFonts w:asciiTheme="minorHAnsi" w:hAnsiTheme="minorHAnsi" w:cstheme="minorHAnsi"/>
+          <w:i w:val="0"/>
+          <w:lang w:val="en-US"/>
+        </w:rPr>
+        <w:t>D</w:t>
+      </w:r>
+      <w:bookmarkStart w:id="0" w:name="_GoBack"/>
+      <w:bookmarkEnd w:id="0"/>
+      <w:r>
+        <w:rPr>
+          <w:rFonts w:asciiTheme="minorHAnsi" w:hAnsiTheme="minorHAnsi" w:cstheme="minorHAnsi"/>
+          <w:i w:val="0"/>
+          <w:lang w:val="en-US"/>
+        </w:rPr>
+        <w:t>esde</w:t>
+      </w:r>
+      <w:proofErr w:type="spellEnd"/>
+      <w:r>
+        <w:rPr>
+          <w:rFonts w:asciiTheme="minorHAnsi" w:hAnsiTheme="minorHAnsi" w:cstheme="minorHAnsi"/>
+          <w:i w:val="0"/>
+          <w:lang w:val="en-US"/>
+        </w:rPr>
+        <w:t xml:space="preserve"> el Header principal</w:t>
+      </w:r>
+    </w:p>
+    <w:p/>
+    <w:tbl>
+      <w:tblPr>
+        <w:tblStyle w:val="Cuadrculavistosa-nfasis1"/>
+        <w:tblW w:w="0" w:type="auto"/>
+        <w:tblLook w:val="04A0" w:firstRow="1" w:lastRow="0" w:firstColumn="1" w:lastColumn="0" w:noHBand="0" w:noVBand="1"/>
+      </w:tblPr>
+      <w:tblGrid>
+        <w:gridCol w:w="1526"/>
+        <w:gridCol w:w="7716"/>
+      </w:tblGrid>
+      <w:tr>
+        <w:trPr>
+          <w:cnfStyle w:val="100000000000" w:firstRow="1" w:lastRow="0" w:firstColumn="0" w:lastColumn="0" w:oddVBand="0" w:evenVBand="0" w:oddHBand="0" w:evenHBand="0" w:firstRowFirstColumn="0" w:firstRowLastColumn="0" w:lastRowFirstColumn="0" w:lastRowLastColumn="0"/>
+        </w:trPr>
+        <w:tc>
+          <w:tcPr>
+            <w:cnfStyle w:val="001000000000" w:firstRow="0" w:lastRow="0" w:firstColumn="1" w:lastColumn="0" w:oddVBand="0" w:evenVBand="0" w:oddHBand="0" w:evenHBand="0" w:firstRowFirstColumn="0" w:firstRowLastColumn="0" w:lastRowFirstColumn="0" w:lastRowLastColumn="0"/>
+            <w:tcW w:w="9242" w:type="dxa"/>
+            <w:gridSpan w:val="2"/>
+            <w:tcBorders>
+              <w:top w:val="nil"/>
+              <w:bottom w:val="single" w:sz="4" w:space="0" w:color="FFFFFF" w:themeColor="background1"/>
+            </w:tcBorders>
+            <w:shd w:val="clear" w:color="auto" w:fill="1F497D" w:themeFill="text2"/>
+          </w:tcPr>
+          <w:p>
+            <w:pPr>
+              <w:rPr>
+                <w:rStyle w:val="Textoennegrita"/>
+              </w:rPr>
+            </w:pPr>
+            <w:r>
+              <w:rPr>
+                <w:rStyle w:val="Textoennegrita"/>
+              </w:rPr>
+              <w:t>Test</w:t>
+            </w:r>
+            <w:r>
+              <w:rPr>
+                <w:rStyle w:val="Textoennegrita"/>
+              </w:rPr>
+              <w:t xml:space="preserve"> &lt;#</w:t>
+            </w:r>
+            <w:r>
+              <w:rPr>
+                <w:rStyle w:val="Textoennegrita"/>
+              </w:rPr>
+              <w:t>D11UC3</w:t>
+            </w:r>
+            <w:r>
+              <w:rPr>
+                <w:rStyle w:val="Textoennegrita"/>
+              </w:rPr>
+              <w:t xml:space="preserve">&gt; </w:t>
+            </w:r>
+          </w:p>
+        </w:tc>
+      </w:tr>
+      <w:tr>
+        <w:trPr>
+          <w:cnfStyle w:val="000000100000" w:firstRow="0" w:lastRow="0" w:firstColumn="0" w:lastColumn="0" w:oddVBand="0" w:evenVBand="0" w:oddHBand="1" w:evenHBand="0" w:firstRowFirstColumn="0" w:firstRowLastColumn="0" w:lastRowFirstColumn="0" w:lastRowLastColumn="0"/>
+        </w:trPr>
+        <w:tc>
+          <w:tcPr>
+            <w:cnfStyle w:val="001000000000" w:firstRow="0" w:lastRow="0" w:firstColumn="1" w:lastColumn="0" w:oddVBand="0" w:evenVBand="0" w:oddHBand="0" w:evenHBand="0" w:firstRowFirstColumn="0" w:firstRowLastColumn="0" w:lastRowFirstColumn="0" w:lastRowLastColumn="0"/>
+            <w:tcW w:w="1526" w:type="dxa"/>
+            <w:tcBorders>
+              <w:top w:val="single" w:sz="4" w:space="0" w:color="FFFFFF" w:themeColor="background1"/>
+              <w:bottom w:val="single" w:sz="4" w:space="0" w:color="FFFFFF" w:themeColor="background1"/>
+            </w:tcBorders>
+            <w:shd w:val="clear" w:color="auto" w:fill="1F497D" w:themeFill="text2"/>
+          </w:tcPr>
+          <w:p>
+            <w:pPr>
+              <w:rPr>
+                <w:rStyle w:val="Textoennegrita"/>
+              </w:rPr>
+            </w:pPr>
+            <w:proofErr w:type="spellStart"/>
+            <w:r>
+              <w:rPr>
+                <w:rStyle w:val="Textoennegrita"/>
+              </w:rPr>
+              <w:t>Description</w:t>
+            </w:r>
+            <w:proofErr w:type="spellEnd"/>
+          </w:p>
+        </w:tc>
+        <w:tc>
+          <w:tcPr>
+            <w:tcW w:w="7716" w:type="dxa"/>
+            <w:tcBorders>
+              <w:top w:val="single" w:sz="4" w:space="0" w:color="FFFFFF" w:themeColor="background1"/>
+              <w:bottom w:val="single" w:sz="4" w:space="0" w:color="FFFFFF" w:themeColor="background1"/>
+            </w:tcBorders>
+            <w:shd w:val="clear" w:color="auto" w:fill="DBE5F1" w:themeFill="accent1" w:themeFillTint="33"/>
+          </w:tcPr>
+          <w:p>
+            <w:pPr>
+              <w:pStyle w:val="Notes"/>
+              <w:cnfStyle w:val="000000100000" w:firstRow="0" w:lastRow="0" w:firstColumn="0" w:lastColumn="0" w:oddVBand="0" w:evenVBand="0" w:oddHBand="1" w:evenHBand="0" w:firstRowFirstColumn="0" w:firstRowLastColumn="0" w:lastRowFirstColumn="0" w:lastRowLastColumn="0"/>
+            </w:pPr>
+            <w:r>
+              <w:t>Crear un agente y registrarlo</w:t>
+            </w:r>
+          </w:p>
+        </w:tc>
+      </w:tr>
+      <w:tr>
+        <w:tc>
+          <w:tcPr>
+            <w:cnfStyle w:val="001000000000" w:firstRow="0" w:lastRow="0" w:firstColumn="1" w:lastColumn="0" w:oddVBand="0" w:evenVBand="0" w:oddHBand="0" w:evenHBand="0" w:firstRowFirstColumn="0" w:firstRowLastColumn="0" w:lastRowFirstColumn="0" w:lastRowLastColumn="0"/>
+            <w:tcW w:w="1526" w:type="dxa"/>
+            <w:tcBorders>
+              <w:top w:val="single" w:sz="4" w:space="0" w:color="FFFFFF" w:themeColor="background1"/>
+              <w:bottom w:val="single" w:sz="4" w:space="0" w:color="FFFFFF" w:themeColor="background1"/>
+            </w:tcBorders>
+            <w:shd w:val="clear" w:color="auto" w:fill="1F497D" w:themeFill="text2"/>
+          </w:tcPr>
+          <w:p>
+            <w:pPr>
+              <w:rPr>
+                <w:rStyle w:val="Textoennegrita"/>
+              </w:rPr>
+            </w:pPr>
+            <w:proofErr w:type="spellStart"/>
+            <w:r>
+              <w:rPr>
+                <w:rStyle w:val="Textoennegrita"/>
+              </w:rPr>
+              <w:t>Expected</w:t>
+            </w:r>
+            <w:proofErr w:type="spellEnd"/>
+          </w:p>
+        </w:tc>
+        <w:tc>
+          <w:tcPr>
+            <w:tcW w:w="7716" w:type="dxa"/>
+            <w:tcBorders>
+              <w:top w:val="single" w:sz="4" w:space="0" w:color="FFFFFF" w:themeColor="background1"/>
+              <w:bottom w:val="single" w:sz="4" w:space="0" w:color="FFFFFF" w:themeColor="background1"/>
+            </w:tcBorders>
+          </w:tcPr>
+          <w:p>
+            <w:pPr>
+              <w:pStyle w:val="Notes"/>
+              <w:cnfStyle w:val="000000000000" w:firstRow="0" w:lastRow="0" w:firstColumn="0" w:lastColumn="0" w:oddVBand="0" w:evenVBand="0" w:oddHBand="0" w:evenHBand="0" w:firstRowFirstColumn="0" w:firstRowLastColumn="0" w:lastRowFirstColumn="0" w:lastRowLastColumn="0"/>
+            </w:pPr>
+            <w:r>
+              <w:t>Debe crearse y registrarse correctamente</w:t>
+            </w:r>
           </w:p>
         </w:tc>
       </w:tr>
@@ -3673,7 +5743,7 @@
               <w:rPr>
                 <w:rStyle w:val="Textoennegrita"/>
               </w:rPr>
-              <w:t>D10UC20 y 25</w:t>
+              <w:t>D11UC3</w:t>
             </w:r>
             <w:r>
               <w:rPr>
@@ -3729,7 +5799,7 @@
               <w:cnfStyle w:val="000000100000" w:firstRow="0" w:lastRow="0" w:firstColumn="0" w:lastColumn="0" w:oddVBand="0" w:evenVBand="0" w:oddHBand="1" w:evenHBand="0" w:firstRowFirstColumn="0" w:firstRowLastColumn="0" w:lastRowFirstColumn="0" w:lastRowLastColumn="0"/>
             </w:pPr>
             <w:r>
-              <w:t xml:space="preserve">Entrar en un periódico privado que no sea de tu propiedad </w:t>
+              <w:t>Crear un agente sin nombre de usuario y una URL invalida y registrarlo</w:t>
             </w:r>
           </w:p>
         </w:tc>
@@ -3775,7 +5845,7 @@
               <w:cnfStyle w:val="000000000000" w:firstRow="0" w:lastRow="0" w:firstColumn="0" w:lastColumn="0" w:oddVBand="0" w:evenVBand="0" w:oddHBand="0" w:evenHBand="0" w:firstRowFirstColumn="0" w:firstRowLastColumn="0" w:lastRowFirstColumn="0" w:lastRowLastColumn="0"/>
             </w:pPr>
             <w:r>
-              <w:t>No debe mostrar la información privada</w:t>
+              <w:t>No Debe crearse y saltarán los errores correspondientes</w:t>
             </w:r>
           </w:p>
         </w:tc>
@@ -3864,285 +5934,7 @@
             <w:pPr>
               <w:pStyle w:val="Notes"/>
               <w:cnfStyle w:val="000000000000" w:firstRow="0" w:lastRow="0" w:firstColumn="0" w:lastColumn="0" w:oddVBand="0" w:evenVBand="0" w:oddHBand="0" w:evenHBand="0" w:firstRowFirstColumn="0" w:firstRowLastColumn="0" w:lastRowFirstColumn="0" w:lastRowLastColumn="0"/>
-              <w:rPr>
-                <w:u w:val="single"/>
-              </w:rPr>
-            </w:pPr>
-            <w:r>
-              <w:t>L</w:t>
-            </w:r>
-            <w:r>
-              <w:t xml:space="preserve">a información privada es: la imagen del periódico, Los artículos con su texto, </w:t>
-            </w:r>
-            <w:proofErr w:type="spellStart"/>
-            <w:r>
-              <w:t>sumary</w:t>
-            </w:r>
-            <w:proofErr w:type="spellEnd"/>
-            <w:r>
-              <w:t xml:space="preserve"> y los enlaces correspondientes al creador y al artículo en sí.</w:t>
-            </w:r>
-          </w:p>
-        </w:tc>
-      </w:tr>
-    </w:tbl>
-    <w:p/>
-    <w:p/>
-    <w:p/>
-    <w:tbl>
-      <w:tblPr>
-        <w:tblStyle w:val="Cuadrculavistosa-nfasis1"/>
-        <w:tblW w:w="0" w:type="auto"/>
-        <w:tblLook w:val="04A0" w:firstRow="1" w:lastRow="0" w:firstColumn="1" w:lastColumn="0" w:noHBand="0" w:noVBand="1"/>
-      </w:tblPr>
-      <w:tblGrid>
-        <w:gridCol w:w="1526"/>
-        <w:gridCol w:w="7716"/>
-      </w:tblGrid>
-      <w:tr>
-        <w:trPr>
-          <w:cnfStyle w:val="100000000000" w:firstRow="1" w:lastRow="0" w:firstColumn="0" w:lastColumn="0" w:oddVBand="0" w:evenVBand="0" w:oddHBand="0" w:evenHBand="0" w:firstRowFirstColumn="0" w:firstRowLastColumn="0" w:lastRowFirstColumn="0" w:lastRowLastColumn="0"/>
-        </w:trPr>
-        <w:tc>
-          <w:tcPr>
-            <w:cnfStyle w:val="001000000000" w:firstRow="0" w:lastRow="0" w:firstColumn="1" w:lastColumn="0" w:oddVBand="0" w:evenVBand="0" w:oddHBand="0" w:evenHBand="0" w:firstRowFirstColumn="0" w:firstRowLastColumn="0" w:lastRowFirstColumn="0" w:lastRowLastColumn="0"/>
-            <w:tcW w:w="9242" w:type="dxa"/>
-            <w:gridSpan w:val="2"/>
-            <w:tcBorders>
-              <w:top w:val="nil"/>
-              <w:bottom w:val="single" w:sz="4" w:space="0" w:color="FFFFFF" w:themeColor="background1"/>
-            </w:tcBorders>
-            <w:shd w:val="clear" w:color="auto" w:fill="1F497D" w:themeFill="text2"/>
-          </w:tcPr>
-          <w:p>
-            <w:pPr>
-              <w:rPr>
-                <w:rStyle w:val="Textoennegrita"/>
-              </w:rPr>
-            </w:pPr>
-            <w:r>
-              <w:rPr>
-                <w:rStyle w:val="Textoennegrita"/>
-              </w:rPr>
-              <w:lastRenderedPageBreak/>
-              <w:t>Test</w:t>
-            </w:r>
-            <w:r>
-              <w:rPr>
-                <w:rStyle w:val="Textoennegrita"/>
-              </w:rPr>
-              <w:t xml:space="preserve"> &lt;#</w:t>
-            </w:r>
-            <w:r>
-              <w:rPr>
-                <w:rStyle w:val="Textoennegrita"/>
-              </w:rPr>
-              <w:t>D10UC20 y 25</w:t>
-            </w:r>
-            <w:r>
-              <w:rPr>
-                <w:rStyle w:val="Textoennegrita"/>
-              </w:rPr>
-              <w:t xml:space="preserve">&gt; </w:t>
-            </w:r>
-          </w:p>
-        </w:tc>
-      </w:tr>
-      <w:tr>
-        <w:trPr>
-          <w:cnfStyle w:val="000000100000" w:firstRow="0" w:lastRow="0" w:firstColumn="0" w:lastColumn="0" w:oddVBand="0" w:evenVBand="0" w:oddHBand="1" w:evenHBand="0" w:firstRowFirstColumn="0" w:firstRowLastColumn="0" w:lastRowFirstColumn="0" w:lastRowLastColumn="0"/>
-        </w:trPr>
-        <w:tc>
-          <w:tcPr>
-            <w:cnfStyle w:val="001000000000" w:firstRow="0" w:lastRow="0" w:firstColumn="1" w:lastColumn="0" w:oddVBand="0" w:evenVBand="0" w:oddHBand="0" w:evenHBand="0" w:firstRowFirstColumn="0" w:firstRowLastColumn="0" w:lastRowFirstColumn="0" w:lastRowLastColumn="0"/>
-            <w:tcW w:w="1526" w:type="dxa"/>
-            <w:tcBorders>
-              <w:top w:val="single" w:sz="4" w:space="0" w:color="FFFFFF" w:themeColor="background1"/>
-              <w:bottom w:val="single" w:sz="4" w:space="0" w:color="FFFFFF" w:themeColor="background1"/>
-            </w:tcBorders>
-            <w:shd w:val="clear" w:color="auto" w:fill="1F497D" w:themeFill="text2"/>
-          </w:tcPr>
-          <w:p>
-            <w:pPr>
-              <w:rPr>
-                <w:rStyle w:val="Textoennegrita"/>
-              </w:rPr>
-            </w:pPr>
-            <w:proofErr w:type="spellStart"/>
-            <w:r>
-              <w:rPr>
-                <w:rStyle w:val="Textoennegrita"/>
-              </w:rPr>
-              <w:t>Description</w:t>
-            </w:r>
-            <w:proofErr w:type="spellEnd"/>
-          </w:p>
-        </w:tc>
-        <w:tc>
-          <w:tcPr>
-            <w:tcW w:w="7716" w:type="dxa"/>
-            <w:tcBorders>
-              <w:top w:val="single" w:sz="4" w:space="0" w:color="FFFFFF" w:themeColor="background1"/>
-              <w:bottom w:val="single" w:sz="4" w:space="0" w:color="FFFFFF" w:themeColor="background1"/>
-            </w:tcBorders>
-            <w:shd w:val="clear" w:color="auto" w:fill="DBE5F1" w:themeFill="accent1" w:themeFillTint="33"/>
-          </w:tcPr>
-          <w:p>
-            <w:pPr>
-              <w:pStyle w:val="Notes"/>
-              <w:cnfStyle w:val="000000100000" w:firstRow="0" w:lastRow="0" w:firstColumn="0" w:lastColumn="0" w:oddVBand="0" w:evenVBand="0" w:oddHBand="1" w:evenHBand="0" w:firstRowFirstColumn="0" w:firstRowLastColumn="0" w:lastRowFirstColumn="0" w:lastRowLastColumn="0"/>
-            </w:pPr>
-            <w:r>
-              <w:t xml:space="preserve">Entrar en un periódico privado que sea de tu propiedad </w:t>
-            </w:r>
-          </w:p>
-        </w:tc>
-      </w:tr>
-      <w:tr>
-        <w:tc>
-          <w:tcPr>
-            <w:cnfStyle w:val="001000000000" w:firstRow="0" w:lastRow="0" w:firstColumn="1" w:lastColumn="0" w:oddVBand="0" w:evenVBand="0" w:oddHBand="0" w:evenHBand="0" w:firstRowFirstColumn="0" w:firstRowLastColumn="0" w:lastRowFirstColumn="0" w:lastRowLastColumn="0"/>
-            <w:tcW w:w="1526" w:type="dxa"/>
-            <w:tcBorders>
-              <w:top w:val="single" w:sz="4" w:space="0" w:color="FFFFFF" w:themeColor="background1"/>
-              <w:bottom w:val="single" w:sz="4" w:space="0" w:color="FFFFFF" w:themeColor="background1"/>
-            </w:tcBorders>
-            <w:shd w:val="clear" w:color="auto" w:fill="1F497D" w:themeFill="text2"/>
-          </w:tcPr>
-          <w:p>
-            <w:pPr>
-              <w:rPr>
-                <w:rStyle w:val="Textoennegrita"/>
-              </w:rPr>
-            </w:pPr>
-            <w:proofErr w:type="spellStart"/>
-            <w:r>
-              <w:rPr>
-                <w:rStyle w:val="Textoennegrita"/>
-              </w:rPr>
-              <w:t>Expected</w:t>
-            </w:r>
-            <w:proofErr w:type="spellEnd"/>
-          </w:p>
-        </w:tc>
-        <w:tc>
-          <w:tcPr>
-            <w:tcW w:w="7716" w:type="dxa"/>
-            <w:tcBorders>
-              <w:top w:val="single" w:sz="4" w:space="0" w:color="FFFFFF" w:themeColor="background1"/>
-              <w:bottom w:val="single" w:sz="4" w:space="0" w:color="FFFFFF" w:themeColor="background1"/>
-            </w:tcBorders>
-          </w:tcPr>
-          <w:p>
-            <w:pPr>
-              <w:pStyle w:val="Notes"/>
-              <w:cnfStyle w:val="000000000000" w:firstRow="0" w:lastRow="0" w:firstColumn="0" w:lastColumn="0" w:oddVBand="0" w:evenVBand="0" w:oddHBand="0" w:evenHBand="0" w:firstRowFirstColumn="0" w:firstRowLastColumn="0" w:lastRowFirstColumn="0" w:lastRowLastColumn="0"/>
-            </w:pPr>
-            <w:r>
-              <w:t>Si debe mostrar la información privada</w:t>
-            </w:r>
-          </w:p>
-        </w:tc>
-      </w:tr>
-      <w:tr>
-        <w:trPr>
-          <w:cnfStyle w:val="000000100000" w:firstRow="0" w:lastRow="0" w:firstColumn="0" w:lastColumn="0" w:oddVBand="0" w:evenVBand="0" w:oddHBand="1" w:evenHBand="0" w:firstRowFirstColumn="0" w:firstRowLastColumn="0" w:lastRowFirstColumn="0" w:lastRowLastColumn="0"/>
-        </w:trPr>
-        <w:tc>
-          <w:tcPr>
-            <w:cnfStyle w:val="001000000000" w:firstRow="0" w:lastRow="0" w:firstColumn="1" w:lastColumn="0" w:oddVBand="0" w:evenVBand="0" w:oddHBand="0" w:evenHBand="0" w:firstRowFirstColumn="0" w:firstRowLastColumn="0" w:lastRowFirstColumn="0" w:lastRowLastColumn="0"/>
-            <w:tcW w:w="1526" w:type="dxa"/>
-            <w:tcBorders>
-              <w:top w:val="single" w:sz="4" w:space="0" w:color="FFFFFF" w:themeColor="background1"/>
-              <w:bottom w:val="single" w:sz="4" w:space="0" w:color="FFFFFF" w:themeColor="background1"/>
-            </w:tcBorders>
-            <w:shd w:val="clear" w:color="auto" w:fill="1F497D" w:themeFill="text2"/>
-          </w:tcPr>
-          <w:p>
-            <w:pPr>
-              <w:rPr>
-                <w:rStyle w:val="Textoennegrita"/>
-              </w:rPr>
-            </w:pPr>
-            <w:proofErr w:type="spellStart"/>
-            <w:r>
-              <w:rPr>
-                <w:rStyle w:val="Textoennegrita"/>
-              </w:rPr>
-              <w:t>Outcome</w:t>
-            </w:r>
-            <w:proofErr w:type="spellEnd"/>
-          </w:p>
-        </w:tc>
-        <w:tc>
-          <w:tcPr>
-            <w:tcW w:w="7716" w:type="dxa"/>
-            <w:tcBorders>
-              <w:top w:val="single" w:sz="4" w:space="0" w:color="FFFFFF" w:themeColor="background1"/>
-              <w:bottom w:val="single" w:sz="4" w:space="0" w:color="FFFFFF" w:themeColor="background1"/>
-            </w:tcBorders>
-            <w:shd w:val="clear" w:color="auto" w:fill="DBE5F1" w:themeFill="accent1" w:themeFillTint="33"/>
-          </w:tcPr>
-          <w:p>
-            <w:pPr>
-              <w:pStyle w:val="Notes"/>
-              <w:cnfStyle w:val="000000100000" w:firstRow="0" w:lastRow="0" w:firstColumn="0" w:lastColumn="0" w:oddVBand="0" w:evenVBand="0" w:oddHBand="1" w:evenHBand="0" w:firstRowFirstColumn="0" w:firstRowLastColumn="0" w:lastRowFirstColumn="0" w:lastRowLastColumn="0"/>
-            </w:pPr>
-          </w:p>
-        </w:tc>
-      </w:tr>
-      <w:tr>
-        <w:tc>
-          <w:tcPr>
-            <w:cnfStyle w:val="001000000000" w:firstRow="0" w:lastRow="0" w:firstColumn="1" w:lastColumn="0" w:oddVBand="0" w:evenVBand="0" w:oddHBand="0" w:evenHBand="0" w:firstRowFirstColumn="0" w:firstRowLastColumn="0" w:lastRowFirstColumn="0" w:lastRowLastColumn="0"/>
-            <w:tcW w:w="1526" w:type="dxa"/>
-            <w:tcBorders>
-              <w:top w:val="single" w:sz="4" w:space="0" w:color="FFFFFF" w:themeColor="background1"/>
-              <w:bottom w:val="nil"/>
-            </w:tcBorders>
-            <w:shd w:val="clear" w:color="auto" w:fill="1F497D" w:themeFill="text2"/>
-          </w:tcPr>
-          <w:p>
-            <w:pPr>
-              <w:rPr>
-                <w:rStyle w:val="Textoennegrita"/>
-              </w:rPr>
-            </w:pPr>
-            <w:r>
-              <w:rPr>
-                <w:rStyle w:val="Textoennegrita"/>
-              </w:rPr>
-              <w:t>Notes</w:t>
-            </w:r>
-          </w:p>
-        </w:tc>
-        <w:tc>
-          <w:tcPr>
-            <w:tcW w:w="7716" w:type="dxa"/>
-            <w:tcBorders>
-              <w:top w:val="single" w:sz="4" w:space="0" w:color="FFFFFF" w:themeColor="background1"/>
-              <w:bottom w:val="nil"/>
-            </w:tcBorders>
-          </w:tcPr>
-          <w:p>
-            <w:pPr>
-              <w:pStyle w:val="Notes"/>
-              <w:cnfStyle w:val="000000000000" w:firstRow="0" w:lastRow="0" w:firstColumn="0" w:lastColumn="0" w:oddVBand="0" w:evenVBand="0" w:oddHBand="0" w:evenHBand="0" w:firstRowFirstColumn="0" w:firstRowLastColumn="0" w:lastRowFirstColumn="0" w:lastRowLastColumn="0"/>
-              <w:rPr>
-                <w:u w:val="single"/>
-              </w:rPr>
-            </w:pPr>
-            <w:r>
-              <w:t xml:space="preserve">La información privada es: la imagen del periódico, Los artículos con su texto, </w:t>
-            </w:r>
-            <w:proofErr w:type="spellStart"/>
-            <w:r>
-              <w:t>sumary</w:t>
-            </w:r>
-            <w:proofErr w:type="spellEnd"/>
-            <w:r>
-              <w:t xml:space="preserve"> y los enlaces correspondientes al creador y al artículo en sí.</w:t>
-            </w:r>
+            </w:pPr>
           </w:p>
         </w:tc>
       </w:tr>
@@ -4195,7 +5987,7 @@
               <w:rPr>
                 <w:rStyle w:val="Textoennegrita"/>
               </w:rPr>
-              <w:t>D10UC20 y 25</w:t>
+              <w:t>D11UC3</w:t>
             </w:r>
             <w:r>
               <w:rPr>
@@ -4251,30 +6043,38 @@
               <w:cnfStyle w:val="000000100000" w:firstRow="0" w:lastRow="0" w:firstColumn="0" w:lastColumn="0" w:oddVBand="0" w:evenVBand="0" w:oddHBand="1" w:evenHBand="0" w:firstRowFirstColumn="0" w:firstRowLastColumn="0" w:lastRowFirstColumn="0" w:lastRowLastColumn="0"/>
             </w:pPr>
             <w:r>
-              <w:t xml:space="preserve">Entrar en un periódico privado al que estés subscrito como customer </w:t>
-            </w:r>
-          </w:p>
-        </w:tc>
-      </w:tr>
-      <w:tr>
-        <w:tc>
-          <w:tcPr>
-            <w:cnfStyle w:val="001000000000" w:firstRow="0" w:lastRow="0" w:firstColumn="1" w:lastColumn="0" w:oddVBand="0" w:evenVBand="0" w:oddHBand="0" w:evenHBand="0" w:firstRowFirstColumn="0" w:firstRowLastColumn="0" w:lastRowFirstColumn="0" w:lastRowLastColumn="0"/>
-            <w:tcW w:w="1526" w:type="dxa"/>
-            <w:tcBorders>
-              <w:top w:val="single" w:sz="4" w:space="0" w:color="FFFFFF" w:themeColor="background1"/>
-              <w:bottom w:val="single" w:sz="4" w:space="0" w:color="FFFFFF" w:themeColor="background1"/>
-            </w:tcBorders>
-            <w:shd w:val="clear" w:color="auto" w:fill="1F497D" w:themeFill="text2"/>
-          </w:tcPr>
-          <w:p>
-            <w:pPr>
-              <w:rPr>
-                <w:rStyle w:val="Textoennegrita"/>
-              </w:rPr>
-            </w:pPr>
+              <w:t xml:space="preserve">Intentar hacer </w:t>
+            </w:r>
             <w:proofErr w:type="spellStart"/>
             <w:r>
+              <w:t>getHacking</w:t>
+            </w:r>
+            <w:proofErr w:type="spellEnd"/>
+            <w:r>
+              <w:t xml:space="preserve"> y crear un administrador desde el registro de agentes</w:t>
+            </w:r>
+          </w:p>
+        </w:tc>
+      </w:tr>
+      <w:tr>
+        <w:tc>
+          <w:tcPr>
+            <w:cnfStyle w:val="001000000000" w:firstRow="0" w:lastRow="0" w:firstColumn="1" w:lastColumn="0" w:oddVBand="0" w:evenVBand="0" w:oddHBand="0" w:evenHBand="0" w:firstRowFirstColumn="0" w:firstRowLastColumn="0" w:lastRowFirstColumn="0" w:lastRowLastColumn="0"/>
+            <w:tcW w:w="1526" w:type="dxa"/>
+            <w:tcBorders>
+              <w:top w:val="single" w:sz="4" w:space="0" w:color="FFFFFF" w:themeColor="background1"/>
+              <w:bottom w:val="single" w:sz="4" w:space="0" w:color="FFFFFF" w:themeColor="background1"/>
+            </w:tcBorders>
+            <w:shd w:val="clear" w:color="auto" w:fill="1F497D" w:themeFill="text2"/>
+          </w:tcPr>
+          <w:p>
+            <w:pPr>
+              <w:rPr>
+                <w:rStyle w:val="Textoennegrita"/>
+              </w:rPr>
+            </w:pPr>
+            <w:proofErr w:type="spellStart"/>
+            <w:r>
               <w:rPr>
                 <w:rStyle w:val="Textoennegrita"/>
               </w:rPr>
@@ -4297,7 +6097,16 @@
               <w:cnfStyle w:val="000000000000" w:firstRow="0" w:lastRow="0" w:firstColumn="0" w:lastColumn="0" w:oddVBand="0" w:evenVBand="0" w:oddHBand="0" w:evenHBand="0" w:firstRowFirstColumn="0" w:firstRowLastColumn="0" w:lastRowFirstColumn="0" w:lastRowLastColumn="0"/>
             </w:pPr>
             <w:r>
-              <w:t>Debe mostrar la información privada</w:t>
+              <w:t xml:space="preserve">No se </w:t>
+            </w:r>
+            <w:r>
+              <w:t>creará</w:t>
+            </w:r>
+            <w:r>
+              <w:t xml:space="preserve"> un administrador</w:t>
+            </w:r>
+            <w:r>
+              <w:t>, si no un actor con una autoridad que no sea de administrador</w:t>
             </w:r>
           </w:p>
         </w:tc>
@@ -4386,290 +6195,135 @@
             <w:pPr>
               <w:pStyle w:val="Notes"/>
               <w:cnfStyle w:val="000000000000" w:firstRow="0" w:lastRow="0" w:firstColumn="0" w:lastColumn="0" w:oddVBand="0" w:evenVBand="0" w:oddHBand="0" w:evenHBand="0" w:firstRowFirstColumn="0" w:firstRowLastColumn="0" w:lastRowFirstColumn="0" w:lastRowLastColumn="0"/>
-              <w:rPr>
-                <w:u w:val="single"/>
-              </w:rPr>
-            </w:pPr>
-            <w:r>
-              <w:t xml:space="preserve">La información privada es: la imagen del periódico, Los artículos con su texto, </w:t>
-            </w:r>
-            <w:proofErr w:type="spellStart"/>
-            <w:r>
-              <w:t>sumary</w:t>
-            </w:r>
-            <w:proofErr w:type="spellEnd"/>
-            <w:r>
-              <w:t xml:space="preserve"> y los enlaces correspondientes al creador y al artículo en sí.</w:t>
-            </w:r>
+            </w:pPr>
           </w:p>
         </w:tc>
       </w:tr>
     </w:tbl>
     <w:p/>
     <w:p/>
-    <w:tbl>
-      <w:tblPr>
-        <w:tblStyle w:val="Cuadrculavistosa-nfasis1"/>
-        <w:tblW w:w="0" w:type="auto"/>
-        <w:tblLook w:val="04A0" w:firstRow="1" w:lastRow="0" w:firstColumn="1" w:lastColumn="0" w:noHBand="0" w:noVBand="1"/>
-      </w:tblPr>
-      <w:tblGrid>
-        <w:gridCol w:w="1526"/>
-        <w:gridCol w:w="7716"/>
-      </w:tblGrid>
-      <w:tr>
-        <w:trPr>
-          <w:cnfStyle w:val="100000000000" w:firstRow="1" w:lastRow="0" w:firstColumn="0" w:lastColumn="0" w:oddVBand="0" w:evenVBand="0" w:oddHBand="0" w:evenHBand="0" w:firstRowFirstColumn="0" w:firstRowLastColumn="0" w:lastRowFirstColumn="0" w:lastRowLastColumn="0"/>
-        </w:trPr>
-        <w:tc>
-          <w:tcPr>
-            <w:cnfStyle w:val="001000000000" w:firstRow="0" w:lastRow="0" w:firstColumn="1" w:lastColumn="0" w:oddVBand="0" w:evenVBand="0" w:oddHBand="0" w:evenHBand="0" w:firstRowFirstColumn="0" w:firstRowLastColumn="0" w:lastRowFirstColumn="0" w:lastRowLastColumn="0"/>
-            <w:tcW w:w="9242" w:type="dxa"/>
-            <w:gridSpan w:val="2"/>
-            <w:tcBorders>
-              <w:top w:val="nil"/>
-              <w:bottom w:val="single" w:sz="4" w:space="0" w:color="FFFFFF" w:themeColor="background1"/>
-            </w:tcBorders>
-            <w:shd w:val="clear" w:color="auto" w:fill="1F497D" w:themeFill="text2"/>
-          </w:tcPr>
-          <w:p>
-            <w:pPr>
-              <w:rPr>
-                <w:rStyle w:val="Textoennegrita"/>
-              </w:rPr>
-            </w:pPr>
-            <w:r>
-              <w:rPr>
-                <w:rStyle w:val="Textoennegrita"/>
-              </w:rPr>
-              <w:t>Test</w:t>
-            </w:r>
-            <w:r>
-              <w:rPr>
-                <w:rStyle w:val="Textoennegrita"/>
-              </w:rPr>
-              <w:t xml:space="preserve"> &lt;#</w:t>
-            </w:r>
-            <w:r>
-              <w:rPr>
-                <w:rStyle w:val="Textoennegrita"/>
-              </w:rPr>
-              <w:t>D10UC20 y 25</w:t>
-            </w:r>
-            <w:r>
-              <w:rPr>
-                <w:rStyle w:val="Textoennegrita"/>
-              </w:rPr>
-              <w:t xml:space="preserve">&gt; </w:t>
-            </w:r>
-          </w:p>
-        </w:tc>
-      </w:tr>
-      <w:tr>
-        <w:trPr>
-          <w:cnfStyle w:val="000000100000" w:firstRow="0" w:lastRow="0" w:firstColumn="0" w:lastColumn="0" w:oddVBand="0" w:evenVBand="0" w:oddHBand="1" w:evenHBand="0" w:firstRowFirstColumn="0" w:firstRowLastColumn="0" w:lastRowFirstColumn="0" w:lastRowLastColumn="0"/>
-        </w:trPr>
-        <w:tc>
-          <w:tcPr>
-            <w:cnfStyle w:val="001000000000" w:firstRow="0" w:lastRow="0" w:firstColumn="1" w:lastColumn="0" w:oddVBand="0" w:evenVBand="0" w:oddHBand="0" w:evenHBand="0" w:firstRowFirstColumn="0" w:firstRowLastColumn="0" w:lastRowFirstColumn="0" w:lastRowLastColumn="0"/>
-            <w:tcW w:w="1526" w:type="dxa"/>
-            <w:tcBorders>
-              <w:top w:val="single" w:sz="4" w:space="0" w:color="FFFFFF" w:themeColor="background1"/>
-              <w:bottom w:val="single" w:sz="4" w:space="0" w:color="FFFFFF" w:themeColor="background1"/>
-            </w:tcBorders>
-            <w:shd w:val="clear" w:color="auto" w:fill="1F497D" w:themeFill="text2"/>
-          </w:tcPr>
-          <w:p>
-            <w:pPr>
-              <w:rPr>
-                <w:rStyle w:val="Textoennegrita"/>
-              </w:rPr>
-            </w:pPr>
-            <w:proofErr w:type="spellStart"/>
-            <w:r>
-              <w:rPr>
-                <w:rStyle w:val="Textoennegrita"/>
-              </w:rPr>
-              <w:t>Description</w:t>
-            </w:r>
-            <w:proofErr w:type="spellEnd"/>
-          </w:p>
-        </w:tc>
-        <w:tc>
-          <w:tcPr>
-            <w:tcW w:w="7716" w:type="dxa"/>
-            <w:tcBorders>
-              <w:top w:val="single" w:sz="4" w:space="0" w:color="FFFFFF" w:themeColor="background1"/>
-              <w:bottom w:val="single" w:sz="4" w:space="0" w:color="FFFFFF" w:themeColor="background1"/>
-            </w:tcBorders>
-            <w:shd w:val="clear" w:color="auto" w:fill="DBE5F1" w:themeFill="accent1" w:themeFillTint="33"/>
-          </w:tcPr>
-          <w:p>
-            <w:pPr>
-              <w:pStyle w:val="Notes"/>
-              <w:cnfStyle w:val="000000100000" w:firstRow="0" w:lastRow="0" w:firstColumn="0" w:lastColumn="0" w:oddVBand="0" w:evenVBand="0" w:oddHBand="1" w:evenHBand="0" w:firstRowFirstColumn="0" w:firstRowLastColumn="0" w:lastRowFirstColumn="0" w:lastRowLastColumn="0"/>
-            </w:pPr>
-            <w:r>
-              <w:t xml:space="preserve">Como customer entrar en un periódico privado al que no estés subscrito </w:t>
-            </w:r>
-          </w:p>
-        </w:tc>
-      </w:tr>
-      <w:tr>
-        <w:tc>
-          <w:tcPr>
-            <w:cnfStyle w:val="001000000000" w:firstRow="0" w:lastRow="0" w:firstColumn="1" w:lastColumn="0" w:oddVBand="0" w:evenVBand="0" w:oddHBand="0" w:evenHBand="0" w:firstRowFirstColumn="0" w:firstRowLastColumn="0" w:lastRowFirstColumn="0" w:lastRowLastColumn="0"/>
-            <w:tcW w:w="1526" w:type="dxa"/>
-            <w:tcBorders>
-              <w:top w:val="single" w:sz="4" w:space="0" w:color="FFFFFF" w:themeColor="background1"/>
-              <w:bottom w:val="single" w:sz="4" w:space="0" w:color="FFFFFF" w:themeColor="background1"/>
-            </w:tcBorders>
-            <w:shd w:val="clear" w:color="auto" w:fill="1F497D" w:themeFill="text2"/>
-          </w:tcPr>
-          <w:p>
-            <w:pPr>
-              <w:rPr>
-                <w:rStyle w:val="Textoennegrita"/>
-              </w:rPr>
-            </w:pPr>
-            <w:proofErr w:type="spellStart"/>
-            <w:r>
-              <w:rPr>
-                <w:rStyle w:val="Textoennegrita"/>
-              </w:rPr>
-              <w:t>Expected</w:t>
-            </w:r>
-            <w:proofErr w:type="spellEnd"/>
-          </w:p>
-        </w:tc>
-        <w:tc>
-          <w:tcPr>
-            <w:tcW w:w="7716" w:type="dxa"/>
-            <w:tcBorders>
-              <w:top w:val="single" w:sz="4" w:space="0" w:color="FFFFFF" w:themeColor="background1"/>
-              <w:bottom w:val="single" w:sz="4" w:space="0" w:color="FFFFFF" w:themeColor="background1"/>
-            </w:tcBorders>
-          </w:tcPr>
-          <w:p>
-            <w:pPr>
-              <w:pStyle w:val="Notes"/>
-              <w:cnfStyle w:val="000000000000" w:firstRow="0" w:lastRow="0" w:firstColumn="0" w:lastColumn="0" w:oddVBand="0" w:evenVBand="0" w:oddHBand="0" w:evenHBand="0" w:firstRowFirstColumn="0" w:firstRowLastColumn="0" w:lastRowFirstColumn="0" w:lastRowLastColumn="0"/>
-            </w:pPr>
-            <w:r>
-              <w:t>No Debe mostrar la información privada</w:t>
-            </w:r>
-          </w:p>
-        </w:tc>
-      </w:tr>
-      <w:tr>
-        <w:trPr>
-          <w:cnfStyle w:val="000000100000" w:firstRow="0" w:lastRow="0" w:firstColumn="0" w:lastColumn="0" w:oddVBand="0" w:evenVBand="0" w:oddHBand="1" w:evenHBand="0" w:firstRowFirstColumn="0" w:firstRowLastColumn="0" w:lastRowFirstColumn="0" w:lastRowLastColumn="0"/>
-        </w:trPr>
-        <w:tc>
-          <w:tcPr>
-            <w:cnfStyle w:val="001000000000" w:firstRow="0" w:lastRow="0" w:firstColumn="1" w:lastColumn="0" w:oddVBand="0" w:evenVBand="0" w:oddHBand="0" w:evenHBand="0" w:firstRowFirstColumn="0" w:firstRowLastColumn="0" w:lastRowFirstColumn="0" w:lastRowLastColumn="0"/>
-            <w:tcW w:w="1526" w:type="dxa"/>
-            <w:tcBorders>
-              <w:top w:val="single" w:sz="4" w:space="0" w:color="FFFFFF" w:themeColor="background1"/>
-              <w:bottom w:val="single" w:sz="4" w:space="0" w:color="FFFFFF" w:themeColor="background1"/>
-            </w:tcBorders>
-            <w:shd w:val="clear" w:color="auto" w:fill="1F497D" w:themeFill="text2"/>
-          </w:tcPr>
-          <w:p>
-            <w:pPr>
-              <w:rPr>
-                <w:rStyle w:val="Textoennegrita"/>
-              </w:rPr>
-            </w:pPr>
-            <w:proofErr w:type="spellStart"/>
-            <w:r>
-              <w:rPr>
-                <w:rStyle w:val="Textoennegrita"/>
-              </w:rPr>
-              <w:t>Outcome</w:t>
-            </w:r>
-            <w:proofErr w:type="spellEnd"/>
-          </w:p>
-        </w:tc>
-        <w:tc>
-          <w:tcPr>
-            <w:tcW w:w="7716" w:type="dxa"/>
-            <w:tcBorders>
-              <w:top w:val="single" w:sz="4" w:space="0" w:color="FFFFFF" w:themeColor="background1"/>
-              <w:bottom w:val="single" w:sz="4" w:space="0" w:color="FFFFFF" w:themeColor="background1"/>
-            </w:tcBorders>
-            <w:shd w:val="clear" w:color="auto" w:fill="DBE5F1" w:themeFill="accent1" w:themeFillTint="33"/>
-          </w:tcPr>
-          <w:p>
-            <w:pPr>
-              <w:pStyle w:val="Notes"/>
-              <w:cnfStyle w:val="000000100000" w:firstRow="0" w:lastRow="0" w:firstColumn="0" w:lastColumn="0" w:oddVBand="0" w:evenVBand="0" w:oddHBand="1" w:evenHBand="0" w:firstRowFirstColumn="0" w:firstRowLastColumn="0" w:lastRowFirstColumn="0" w:lastRowLastColumn="0"/>
-            </w:pPr>
-          </w:p>
-        </w:tc>
-      </w:tr>
-      <w:tr>
-        <w:tc>
-          <w:tcPr>
-            <w:cnfStyle w:val="001000000000" w:firstRow="0" w:lastRow="0" w:firstColumn="1" w:lastColumn="0" w:oddVBand="0" w:evenVBand="0" w:oddHBand="0" w:evenHBand="0" w:firstRowFirstColumn="0" w:firstRowLastColumn="0" w:lastRowFirstColumn="0" w:lastRowLastColumn="0"/>
-            <w:tcW w:w="1526" w:type="dxa"/>
-            <w:tcBorders>
-              <w:top w:val="single" w:sz="4" w:space="0" w:color="FFFFFF" w:themeColor="background1"/>
-              <w:bottom w:val="nil"/>
-            </w:tcBorders>
-            <w:shd w:val="clear" w:color="auto" w:fill="1F497D" w:themeFill="text2"/>
-          </w:tcPr>
-          <w:p>
-            <w:pPr>
-              <w:rPr>
-                <w:rStyle w:val="Textoennegrita"/>
-              </w:rPr>
-            </w:pPr>
-            <w:r>
-              <w:rPr>
-                <w:rStyle w:val="Textoennegrita"/>
-              </w:rPr>
-              <w:t>Notes</w:t>
-            </w:r>
-          </w:p>
-        </w:tc>
-        <w:tc>
-          <w:tcPr>
-            <w:tcW w:w="7716" w:type="dxa"/>
-            <w:tcBorders>
-              <w:top w:val="single" w:sz="4" w:space="0" w:color="FFFFFF" w:themeColor="background1"/>
-              <w:bottom w:val="nil"/>
-            </w:tcBorders>
-          </w:tcPr>
-          <w:p>
-            <w:pPr>
-              <w:pStyle w:val="Notes"/>
-              <w:cnfStyle w:val="000000000000" w:firstRow="0" w:lastRow="0" w:firstColumn="0" w:lastColumn="0" w:oddVBand="0" w:evenVBand="0" w:oddHBand="0" w:evenHBand="0" w:firstRowFirstColumn="0" w:firstRowLastColumn="0" w:lastRowFirstColumn="0" w:lastRowLastColumn="0"/>
-            </w:pPr>
-            <w:r>
-              <w:t xml:space="preserve">La información privada es: la imagen del periódico, Los artículos con su texto, </w:t>
-            </w:r>
-            <w:proofErr w:type="spellStart"/>
-            <w:r>
-              <w:t>sumary</w:t>
-            </w:r>
-            <w:proofErr w:type="spellEnd"/>
-            <w:r>
-              <w:t xml:space="preserve"> y los enlaces correspondientes al creador y al artículo en sí.</w:t>
-            </w:r>
-          </w:p>
-        </w:tc>
-      </w:tr>
-    </w:tbl>
+    <w:p/>
+    <w:p/>
+    <w:p/>
+    <w:p/>
+    <w:p/>
+    <w:p/>
     <w:p/>
     <w:p>
       <w:pPr>
+        <w:pStyle w:val="Ttulo1"/>
+      </w:pPr>
+      <w:r>
+        <w:lastRenderedPageBreak/>
+        <w:t xml:space="preserve">Use case &lt;CODE&gt; </w:t>
+      </w:r>
+      <w:r>
         <w:rPr>
           <w:u w:val="single"/>
         </w:rPr>
+        <w:t>Términos</w:t>
+      </w:r>
+      <w:r>
+        <w:t xml:space="preserve"> y condiciones</w:t>
+      </w:r>
+    </w:p>
+    <w:p>
+      <w:pPr>
+        <w:pStyle w:val="Subttulo"/>
       </w:pPr>
-      <w:bookmarkStart w:id="0" w:name="_GoBack"/>
-      <w:bookmarkEnd w:id="0"/>
+      <w:proofErr w:type="spellStart"/>
+      <w:r>
+        <w:t>Description</w:t>
+      </w:r>
+      <w:proofErr w:type="spellEnd"/>
+    </w:p>
+    <w:p>
+      <w:pPr>
+        <w:pStyle w:val="Subttulo"/>
+        <w:rPr>
+          <w:rFonts w:asciiTheme="minorHAnsi" w:hAnsiTheme="minorHAnsi" w:cstheme="minorHAnsi"/>
+          <w:i w:val="0"/>
+          <w:color w:val="auto"/>
+          <w:sz w:val="22"/>
+          <w:szCs w:val="22"/>
+        </w:rPr>
+      </w:pPr>
+      <w:r>
+        <w:rPr>
+          <w:rFonts w:asciiTheme="minorHAnsi" w:hAnsiTheme="minorHAnsi" w:cstheme="minorHAnsi"/>
+          <w:i w:val="0"/>
+          <w:color w:val="auto"/>
+          <w:sz w:val="22"/>
+          <w:szCs w:val="22"/>
+        </w:rPr>
+        <w:t xml:space="preserve">Un usuario no autentificado puede </w:t>
+      </w:r>
+      <w:r>
+        <w:rPr>
+          <w:rFonts w:asciiTheme="minorHAnsi" w:hAnsiTheme="minorHAnsi" w:cstheme="minorHAnsi"/>
+          <w:i w:val="0"/>
+          <w:color w:val="auto"/>
+          <w:sz w:val="22"/>
+          <w:szCs w:val="22"/>
+        </w:rPr>
+        <w:t xml:space="preserve">ver </w:t>
+      </w:r>
+      <w:bookmarkStart w:id="1" w:name="_Hlk512973611"/>
+      <w:r>
+        <w:rPr>
+          <w:rFonts w:asciiTheme="minorHAnsi" w:hAnsiTheme="minorHAnsi" w:cstheme="minorHAnsi"/>
+          <w:i w:val="0"/>
+          <w:color w:val="auto"/>
+          <w:sz w:val="22"/>
+          <w:szCs w:val="22"/>
+        </w:rPr>
+        <w:t>los términos y condiciones</w:t>
+      </w:r>
+      <w:bookmarkEnd w:id="1"/>
+    </w:p>
+    <w:p>
+      <w:pPr>
+        <w:pStyle w:val="Subttulo"/>
+      </w:pPr>
+      <w:r>
+        <w:t>Access</w:t>
+      </w:r>
+    </w:p>
+    <w:p>
+      <w:pPr>
+        <w:pStyle w:val="Notes"/>
+        <w:rPr>
+          <w:rFonts w:asciiTheme="minorHAnsi" w:hAnsiTheme="minorHAnsi" w:cstheme="minorHAnsi"/>
+          <w:i w:val="0"/>
+          <w:lang w:val="en-US"/>
+        </w:rPr>
+      </w:pPr>
+      <w:proofErr w:type="spellStart"/>
+      <w:r>
+        <w:rPr>
+          <w:rFonts w:asciiTheme="minorHAnsi" w:hAnsiTheme="minorHAnsi" w:cstheme="minorHAnsi"/>
+          <w:i w:val="0"/>
+          <w:lang w:val="en-US"/>
+        </w:rPr>
+        <w:t>En</w:t>
+      </w:r>
+      <w:proofErr w:type="spellEnd"/>
+      <w:r>
+        <w:rPr>
+          <w:rFonts w:asciiTheme="minorHAnsi" w:hAnsiTheme="minorHAnsi" w:cstheme="minorHAnsi"/>
+          <w:i w:val="0"/>
+          <w:lang w:val="en-US"/>
+        </w:rPr>
+        <w:t xml:space="preserve"> </w:t>
+      </w:r>
+      <w:r>
+        <w:rPr>
+          <w:rFonts w:asciiTheme="minorHAnsi" w:hAnsiTheme="minorHAnsi" w:cstheme="minorHAnsi"/>
+          <w:i w:val="0"/>
+          <w:color w:val="auto"/>
+        </w:rPr>
+        <w:t>los términos y condiciones</w:t>
+      </w:r>
     </w:p>
     <w:p/>
     <w:tbl>
@@ -4719,7 +6373,7 @@
               <w:rPr>
                 <w:rStyle w:val="Textoennegrita"/>
               </w:rPr>
-              <w:t>D10UC23</w:t>
+              <w:t>D10UC12</w:t>
             </w:r>
             <w:r>
               <w:rPr>
@@ -4775,7 +6429,7 @@
               <w:cnfStyle w:val="000000100000" w:firstRow="0" w:lastRow="0" w:firstColumn="0" w:lastColumn="0" w:oddVBand="0" w:evenVBand="0" w:oddHBand="1" w:evenHBand="0" w:firstRowFirstColumn="0" w:firstRowLastColumn="0" w:lastRowFirstColumn="0" w:lastRowLastColumn="0"/>
             </w:pPr>
             <w:r>
-              <w:t xml:space="preserve">Crear un periódico privado </w:t>
+              <w:t>Se debe acceder al documento de términos y condiciones</w:t>
             </w:r>
           </w:p>
         </w:tc>
@@ -4821,7 +6475,15 @@
               <w:cnfStyle w:val="000000000000" w:firstRow="0" w:lastRow="0" w:firstColumn="0" w:lastColumn="0" w:oddVBand="0" w:evenVBand="0" w:oddHBand="0" w:evenHBand="0" w:firstRowFirstColumn="0" w:firstRowLastColumn="0" w:lastRowFirstColumn="0" w:lastRowLastColumn="0"/>
             </w:pPr>
             <w:r>
-              <w:t>Debe crearse correctamente y ser privado</w:t>
+              <w:t xml:space="preserve">Debe mostrar las razones por las cuales un </w:t>
+            </w:r>
+            <w:proofErr w:type="spellStart"/>
+            <w:r>
+              <w:t>articulo</w:t>
+            </w:r>
+            <w:proofErr w:type="spellEnd"/>
+            <w:r>
+              <w:t xml:space="preserve"> o newspaper pueden ser borrados</w:t>
             </w:r>
           </w:p>
         </w:tc>
@@ -4917,755 +6579,6 @@
     </w:tbl>
     <w:p/>
     <w:p/>
-    <w:tbl>
-      <w:tblPr>
-        <w:tblStyle w:val="Cuadrculavistosa-nfasis1"/>
-        <w:tblW w:w="0" w:type="auto"/>
-        <w:tblLook w:val="04A0" w:firstRow="1" w:lastRow="0" w:firstColumn="1" w:lastColumn="0" w:noHBand="0" w:noVBand="1"/>
-      </w:tblPr>
-      <w:tblGrid>
-        <w:gridCol w:w="1526"/>
-        <w:gridCol w:w="7716"/>
-      </w:tblGrid>
-      <w:tr>
-        <w:trPr>
-          <w:cnfStyle w:val="100000000000" w:firstRow="1" w:lastRow="0" w:firstColumn="0" w:lastColumn="0" w:oddVBand="0" w:evenVBand="0" w:oddHBand="0" w:evenHBand="0" w:firstRowFirstColumn="0" w:firstRowLastColumn="0" w:lastRowFirstColumn="0" w:lastRowLastColumn="0"/>
-        </w:trPr>
-        <w:tc>
-          <w:tcPr>
-            <w:cnfStyle w:val="001000000000" w:firstRow="0" w:lastRow="0" w:firstColumn="1" w:lastColumn="0" w:oddVBand="0" w:evenVBand="0" w:oddHBand="0" w:evenHBand="0" w:firstRowFirstColumn="0" w:firstRowLastColumn="0" w:lastRowFirstColumn="0" w:lastRowLastColumn="0"/>
-            <w:tcW w:w="9242" w:type="dxa"/>
-            <w:gridSpan w:val="2"/>
-            <w:tcBorders>
-              <w:top w:val="nil"/>
-              <w:bottom w:val="single" w:sz="4" w:space="0" w:color="FFFFFF" w:themeColor="background1"/>
-            </w:tcBorders>
-            <w:shd w:val="clear" w:color="auto" w:fill="1F497D" w:themeFill="text2"/>
-          </w:tcPr>
-          <w:p>
-            <w:pPr>
-              <w:rPr>
-                <w:rStyle w:val="Textoennegrita"/>
-              </w:rPr>
-            </w:pPr>
-            <w:r>
-              <w:rPr>
-                <w:rStyle w:val="Textoennegrita"/>
-              </w:rPr>
-              <w:t>Test</w:t>
-            </w:r>
-            <w:r>
-              <w:rPr>
-                <w:rStyle w:val="Textoennegrita"/>
-              </w:rPr>
-              <w:t xml:space="preserve"> &lt;#</w:t>
-            </w:r>
-            <w:r>
-              <w:rPr>
-                <w:rStyle w:val="Textoennegrita"/>
-              </w:rPr>
-              <w:t>D11UC3</w:t>
-            </w:r>
-            <w:r>
-              <w:rPr>
-                <w:rStyle w:val="Textoennegrita"/>
-              </w:rPr>
-              <w:t xml:space="preserve">&gt; </w:t>
-            </w:r>
-          </w:p>
-        </w:tc>
-      </w:tr>
-      <w:tr>
-        <w:trPr>
-          <w:cnfStyle w:val="000000100000" w:firstRow="0" w:lastRow="0" w:firstColumn="0" w:lastColumn="0" w:oddVBand="0" w:evenVBand="0" w:oddHBand="1" w:evenHBand="0" w:firstRowFirstColumn="0" w:firstRowLastColumn="0" w:lastRowFirstColumn="0" w:lastRowLastColumn="0"/>
-        </w:trPr>
-        <w:tc>
-          <w:tcPr>
-            <w:cnfStyle w:val="001000000000" w:firstRow="0" w:lastRow="0" w:firstColumn="1" w:lastColumn="0" w:oddVBand="0" w:evenVBand="0" w:oddHBand="0" w:evenHBand="0" w:firstRowFirstColumn="0" w:firstRowLastColumn="0" w:lastRowFirstColumn="0" w:lastRowLastColumn="0"/>
-            <w:tcW w:w="1526" w:type="dxa"/>
-            <w:tcBorders>
-              <w:top w:val="single" w:sz="4" w:space="0" w:color="FFFFFF" w:themeColor="background1"/>
-              <w:bottom w:val="single" w:sz="4" w:space="0" w:color="FFFFFF" w:themeColor="background1"/>
-            </w:tcBorders>
-            <w:shd w:val="clear" w:color="auto" w:fill="1F497D" w:themeFill="text2"/>
-          </w:tcPr>
-          <w:p>
-            <w:pPr>
-              <w:rPr>
-                <w:rStyle w:val="Textoennegrita"/>
-              </w:rPr>
-            </w:pPr>
-            <w:proofErr w:type="spellStart"/>
-            <w:r>
-              <w:rPr>
-                <w:rStyle w:val="Textoennegrita"/>
-              </w:rPr>
-              <w:t>Description</w:t>
-            </w:r>
-            <w:proofErr w:type="spellEnd"/>
-          </w:p>
-        </w:tc>
-        <w:tc>
-          <w:tcPr>
-            <w:tcW w:w="7716" w:type="dxa"/>
-            <w:tcBorders>
-              <w:top w:val="single" w:sz="4" w:space="0" w:color="FFFFFF" w:themeColor="background1"/>
-              <w:bottom w:val="single" w:sz="4" w:space="0" w:color="FFFFFF" w:themeColor="background1"/>
-            </w:tcBorders>
-            <w:shd w:val="clear" w:color="auto" w:fill="DBE5F1" w:themeFill="accent1" w:themeFillTint="33"/>
-          </w:tcPr>
-          <w:p>
-            <w:pPr>
-              <w:pStyle w:val="Notes"/>
-              <w:cnfStyle w:val="000000100000" w:firstRow="0" w:lastRow="0" w:firstColumn="0" w:lastColumn="0" w:oddVBand="0" w:evenVBand="0" w:oddHBand="1" w:evenHBand="0" w:firstRowFirstColumn="0" w:firstRowLastColumn="0" w:lastRowFirstColumn="0" w:lastRowLastColumn="0"/>
-            </w:pPr>
-            <w:r>
-              <w:t>Crear un agente y registrarlo</w:t>
-            </w:r>
-          </w:p>
-        </w:tc>
-      </w:tr>
-      <w:tr>
-        <w:tc>
-          <w:tcPr>
-            <w:cnfStyle w:val="001000000000" w:firstRow="0" w:lastRow="0" w:firstColumn="1" w:lastColumn="0" w:oddVBand="0" w:evenVBand="0" w:oddHBand="0" w:evenHBand="0" w:firstRowFirstColumn="0" w:firstRowLastColumn="0" w:lastRowFirstColumn="0" w:lastRowLastColumn="0"/>
-            <w:tcW w:w="1526" w:type="dxa"/>
-            <w:tcBorders>
-              <w:top w:val="single" w:sz="4" w:space="0" w:color="FFFFFF" w:themeColor="background1"/>
-              <w:bottom w:val="single" w:sz="4" w:space="0" w:color="FFFFFF" w:themeColor="background1"/>
-            </w:tcBorders>
-            <w:shd w:val="clear" w:color="auto" w:fill="1F497D" w:themeFill="text2"/>
-          </w:tcPr>
-          <w:p>
-            <w:pPr>
-              <w:rPr>
-                <w:rStyle w:val="Textoennegrita"/>
-              </w:rPr>
-            </w:pPr>
-            <w:proofErr w:type="spellStart"/>
-            <w:r>
-              <w:rPr>
-                <w:rStyle w:val="Textoennegrita"/>
-              </w:rPr>
-              <w:t>Expected</w:t>
-            </w:r>
-            <w:proofErr w:type="spellEnd"/>
-          </w:p>
-        </w:tc>
-        <w:tc>
-          <w:tcPr>
-            <w:tcW w:w="7716" w:type="dxa"/>
-            <w:tcBorders>
-              <w:top w:val="single" w:sz="4" w:space="0" w:color="FFFFFF" w:themeColor="background1"/>
-              <w:bottom w:val="single" w:sz="4" w:space="0" w:color="FFFFFF" w:themeColor="background1"/>
-            </w:tcBorders>
-          </w:tcPr>
-          <w:p>
-            <w:pPr>
-              <w:pStyle w:val="Notes"/>
-              <w:cnfStyle w:val="000000000000" w:firstRow="0" w:lastRow="0" w:firstColumn="0" w:lastColumn="0" w:oddVBand="0" w:evenVBand="0" w:oddHBand="0" w:evenHBand="0" w:firstRowFirstColumn="0" w:firstRowLastColumn="0" w:lastRowFirstColumn="0" w:lastRowLastColumn="0"/>
-            </w:pPr>
-            <w:r>
-              <w:t>Debe crearse y registrarse correctamente</w:t>
-            </w:r>
-          </w:p>
-        </w:tc>
-      </w:tr>
-      <w:tr>
-        <w:trPr>
-          <w:cnfStyle w:val="000000100000" w:firstRow="0" w:lastRow="0" w:firstColumn="0" w:lastColumn="0" w:oddVBand="0" w:evenVBand="0" w:oddHBand="1" w:evenHBand="0" w:firstRowFirstColumn="0" w:firstRowLastColumn="0" w:lastRowFirstColumn="0" w:lastRowLastColumn="0"/>
-        </w:trPr>
-        <w:tc>
-          <w:tcPr>
-            <w:cnfStyle w:val="001000000000" w:firstRow="0" w:lastRow="0" w:firstColumn="1" w:lastColumn="0" w:oddVBand="0" w:evenVBand="0" w:oddHBand="0" w:evenHBand="0" w:firstRowFirstColumn="0" w:firstRowLastColumn="0" w:lastRowFirstColumn="0" w:lastRowLastColumn="0"/>
-            <w:tcW w:w="1526" w:type="dxa"/>
-            <w:tcBorders>
-              <w:top w:val="single" w:sz="4" w:space="0" w:color="FFFFFF" w:themeColor="background1"/>
-              <w:bottom w:val="single" w:sz="4" w:space="0" w:color="FFFFFF" w:themeColor="background1"/>
-            </w:tcBorders>
-            <w:shd w:val="clear" w:color="auto" w:fill="1F497D" w:themeFill="text2"/>
-          </w:tcPr>
-          <w:p>
-            <w:pPr>
-              <w:rPr>
-                <w:rStyle w:val="Textoennegrita"/>
-              </w:rPr>
-            </w:pPr>
-            <w:proofErr w:type="spellStart"/>
-            <w:r>
-              <w:rPr>
-                <w:rStyle w:val="Textoennegrita"/>
-              </w:rPr>
-              <w:t>Outcome</w:t>
-            </w:r>
-            <w:proofErr w:type="spellEnd"/>
-          </w:p>
-        </w:tc>
-        <w:tc>
-          <w:tcPr>
-            <w:tcW w:w="7716" w:type="dxa"/>
-            <w:tcBorders>
-              <w:top w:val="single" w:sz="4" w:space="0" w:color="FFFFFF" w:themeColor="background1"/>
-              <w:bottom w:val="single" w:sz="4" w:space="0" w:color="FFFFFF" w:themeColor="background1"/>
-            </w:tcBorders>
-            <w:shd w:val="clear" w:color="auto" w:fill="DBE5F1" w:themeFill="accent1" w:themeFillTint="33"/>
-          </w:tcPr>
-          <w:p>
-            <w:pPr>
-              <w:pStyle w:val="Notes"/>
-              <w:cnfStyle w:val="000000100000" w:firstRow="0" w:lastRow="0" w:firstColumn="0" w:lastColumn="0" w:oddVBand="0" w:evenVBand="0" w:oddHBand="1" w:evenHBand="0" w:firstRowFirstColumn="0" w:firstRowLastColumn="0" w:lastRowFirstColumn="0" w:lastRowLastColumn="0"/>
-            </w:pPr>
-          </w:p>
-        </w:tc>
-      </w:tr>
-      <w:tr>
-        <w:tc>
-          <w:tcPr>
-            <w:cnfStyle w:val="001000000000" w:firstRow="0" w:lastRow="0" w:firstColumn="1" w:lastColumn="0" w:oddVBand="0" w:evenVBand="0" w:oddHBand="0" w:evenHBand="0" w:firstRowFirstColumn="0" w:firstRowLastColumn="0" w:lastRowFirstColumn="0" w:lastRowLastColumn="0"/>
-            <w:tcW w:w="1526" w:type="dxa"/>
-            <w:tcBorders>
-              <w:top w:val="single" w:sz="4" w:space="0" w:color="FFFFFF" w:themeColor="background1"/>
-              <w:bottom w:val="nil"/>
-            </w:tcBorders>
-            <w:shd w:val="clear" w:color="auto" w:fill="1F497D" w:themeFill="text2"/>
-          </w:tcPr>
-          <w:p>
-            <w:pPr>
-              <w:rPr>
-                <w:rStyle w:val="Textoennegrita"/>
-              </w:rPr>
-            </w:pPr>
-            <w:r>
-              <w:rPr>
-                <w:rStyle w:val="Textoennegrita"/>
-              </w:rPr>
-              <w:t>Notes</w:t>
-            </w:r>
-          </w:p>
-        </w:tc>
-        <w:tc>
-          <w:tcPr>
-            <w:tcW w:w="7716" w:type="dxa"/>
-            <w:tcBorders>
-              <w:top w:val="single" w:sz="4" w:space="0" w:color="FFFFFF" w:themeColor="background1"/>
-              <w:bottom w:val="nil"/>
-            </w:tcBorders>
-          </w:tcPr>
-          <w:p>
-            <w:pPr>
-              <w:pStyle w:val="Notes"/>
-              <w:cnfStyle w:val="000000000000" w:firstRow="0" w:lastRow="0" w:firstColumn="0" w:lastColumn="0" w:oddVBand="0" w:evenVBand="0" w:oddHBand="0" w:evenHBand="0" w:firstRowFirstColumn="0" w:firstRowLastColumn="0" w:lastRowFirstColumn="0" w:lastRowLastColumn="0"/>
-            </w:pPr>
-          </w:p>
-        </w:tc>
-      </w:tr>
-    </w:tbl>
-    <w:p/>
-    <w:tbl>
-      <w:tblPr>
-        <w:tblStyle w:val="Cuadrculavistosa-nfasis1"/>
-        <w:tblW w:w="0" w:type="auto"/>
-        <w:tblLook w:val="04A0" w:firstRow="1" w:lastRow="0" w:firstColumn="1" w:lastColumn="0" w:noHBand="0" w:noVBand="1"/>
-      </w:tblPr>
-      <w:tblGrid>
-        <w:gridCol w:w="1526"/>
-        <w:gridCol w:w="7716"/>
-      </w:tblGrid>
-      <w:tr>
-        <w:trPr>
-          <w:cnfStyle w:val="100000000000" w:firstRow="1" w:lastRow="0" w:firstColumn="0" w:lastColumn="0" w:oddVBand="0" w:evenVBand="0" w:oddHBand="0" w:evenHBand="0" w:firstRowFirstColumn="0" w:firstRowLastColumn="0" w:lastRowFirstColumn="0" w:lastRowLastColumn="0"/>
-        </w:trPr>
-        <w:tc>
-          <w:tcPr>
-            <w:cnfStyle w:val="001000000000" w:firstRow="0" w:lastRow="0" w:firstColumn="1" w:lastColumn="0" w:oddVBand="0" w:evenVBand="0" w:oddHBand="0" w:evenHBand="0" w:firstRowFirstColumn="0" w:firstRowLastColumn="0" w:lastRowFirstColumn="0" w:lastRowLastColumn="0"/>
-            <w:tcW w:w="9242" w:type="dxa"/>
-            <w:gridSpan w:val="2"/>
-            <w:tcBorders>
-              <w:top w:val="nil"/>
-              <w:bottom w:val="single" w:sz="4" w:space="0" w:color="FFFFFF" w:themeColor="background1"/>
-            </w:tcBorders>
-            <w:shd w:val="clear" w:color="auto" w:fill="1F497D" w:themeFill="text2"/>
-          </w:tcPr>
-          <w:p>
-            <w:pPr>
-              <w:rPr>
-                <w:rStyle w:val="Textoennegrita"/>
-              </w:rPr>
-            </w:pPr>
-            <w:r>
-              <w:rPr>
-                <w:rStyle w:val="Textoennegrita"/>
-              </w:rPr>
-              <w:lastRenderedPageBreak/>
-              <w:t>Test</w:t>
-            </w:r>
-            <w:r>
-              <w:rPr>
-                <w:rStyle w:val="Textoennegrita"/>
-              </w:rPr>
-              <w:t xml:space="preserve"> &lt;#</w:t>
-            </w:r>
-            <w:r>
-              <w:rPr>
-                <w:rStyle w:val="Textoennegrita"/>
-              </w:rPr>
-              <w:t>D11UC3</w:t>
-            </w:r>
-            <w:r>
-              <w:rPr>
-                <w:rStyle w:val="Textoennegrita"/>
-              </w:rPr>
-              <w:t xml:space="preserve">&gt; </w:t>
-            </w:r>
-          </w:p>
-        </w:tc>
-      </w:tr>
-      <w:tr>
-        <w:trPr>
-          <w:cnfStyle w:val="000000100000" w:firstRow="0" w:lastRow="0" w:firstColumn="0" w:lastColumn="0" w:oddVBand="0" w:evenVBand="0" w:oddHBand="1" w:evenHBand="0" w:firstRowFirstColumn="0" w:firstRowLastColumn="0" w:lastRowFirstColumn="0" w:lastRowLastColumn="0"/>
-        </w:trPr>
-        <w:tc>
-          <w:tcPr>
-            <w:cnfStyle w:val="001000000000" w:firstRow="0" w:lastRow="0" w:firstColumn="1" w:lastColumn="0" w:oddVBand="0" w:evenVBand="0" w:oddHBand="0" w:evenHBand="0" w:firstRowFirstColumn="0" w:firstRowLastColumn="0" w:lastRowFirstColumn="0" w:lastRowLastColumn="0"/>
-            <w:tcW w:w="1526" w:type="dxa"/>
-            <w:tcBorders>
-              <w:top w:val="single" w:sz="4" w:space="0" w:color="FFFFFF" w:themeColor="background1"/>
-              <w:bottom w:val="single" w:sz="4" w:space="0" w:color="FFFFFF" w:themeColor="background1"/>
-            </w:tcBorders>
-            <w:shd w:val="clear" w:color="auto" w:fill="1F497D" w:themeFill="text2"/>
-          </w:tcPr>
-          <w:p>
-            <w:pPr>
-              <w:rPr>
-                <w:rStyle w:val="Textoennegrita"/>
-              </w:rPr>
-            </w:pPr>
-            <w:proofErr w:type="spellStart"/>
-            <w:r>
-              <w:rPr>
-                <w:rStyle w:val="Textoennegrita"/>
-              </w:rPr>
-              <w:t>Description</w:t>
-            </w:r>
-            <w:proofErr w:type="spellEnd"/>
-          </w:p>
-        </w:tc>
-        <w:tc>
-          <w:tcPr>
-            <w:tcW w:w="7716" w:type="dxa"/>
-            <w:tcBorders>
-              <w:top w:val="single" w:sz="4" w:space="0" w:color="FFFFFF" w:themeColor="background1"/>
-              <w:bottom w:val="single" w:sz="4" w:space="0" w:color="FFFFFF" w:themeColor="background1"/>
-            </w:tcBorders>
-            <w:shd w:val="clear" w:color="auto" w:fill="DBE5F1" w:themeFill="accent1" w:themeFillTint="33"/>
-          </w:tcPr>
-          <w:p>
-            <w:pPr>
-              <w:pStyle w:val="Notes"/>
-              <w:cnfStyle w:val="000000100000" w:firstRow="0" w:lastRow="0" w:firstColumn="0" w:lastColumn="0" w:oddVBand="0" w:evenVBand="0" w:oddHBand="1" w:evenHBand="0" w:firstRowFirstColumn="0" w:firstRowLastColumn="0" w:lastRowFirstColumn="0" w:lastRowLastColumn="0"/>
-            </w:pPr>
-            <w:r>
-              <w:t>Crear un agente sin nombre de usuario y una URL invalida y registrarlo</w:t>
-            </w:r>
-          </w:p>
-        </w:tc>
-      </w:tr>
-      <w:tr>
-        <w:tc>
-          <w:tcPr>
-            <w:cnfStyle w:val="001000000000" w:firstRow="0" w:lastRow="0" w:firstColumn="1" w:lastColumn="0" w:oddVBand="0" w:evenVBand="0" w:oddHBand="0" w:evenHBand="0" w:firstRowFirstColumn="0" w:firstRowLastColumn="0" w:lastRowFirstColumn="0" w:lastRowLastColumn="0"/>
-            <w:tcW w:w="1526" w:type="dxa"/>
-            <w:tcBorders>
-              <w:top w:val="single" w:sz="4" w:space="0" w:color="FFFFFF" w:themeColor="background1"/>
-              <w:bottom w:val="single" w:sz="4" w:space="0" w:color="FFFFFF" w:themeColor="background1"/>
-            </w:tcBorders>
-            <w:shd w:val="clear" w:color="auto" w:fill="1F497D" w:themeFill="text2"/>
-          </w:tcPr>
-          <w:p>
-            <w:pPr>
-              <w:rPr>
-                <w:rStyle w:val="Textoennegrita"/>
-              </w:rPr>
-            </w:pPr>
-            <w:proofErr w:type="spellStart"/>
-            <w:r>
-              <w:rPr>
-                <w:rStyle w:val="Textoennegrita"/>
-              </w:rPr>
-              <w:t>Expected</w:t>
-            </w:r>
-            <w:proofErr w:type="spellEnd"/>
-          </w:p>
-        </w:tc>
-        <w:tc>
-          <w:tcPr>
-            <w:tcW w:w="7716" w:type="dxa"/>
-            <w:tcBorders>
-              <w:top w:val="single" w:sz="4" w:space="0" w:color="FFFFFF" w:themeColor="background1"/>
-              <w:bottom w:val="single" w:sz="4" w:space="0" w:color="FFFFFF" w:themeColor="background1"/>
-            </w:tcBorders>
-          </w:tcPr>
-          <w:p>
-            <w:pPr>
-              <w:pStyle w:val="Notes"/>
-              <w:cnfStyle w:val="000000000000" w:firstRow="0" w:lastRow="0" w:firstColumn="0" w:lastColumn="0" w:oddVBand="0" w:evenVBand="0" w:oddHBand="0" w:evenHBand="0" w:firstRowFirstColumn="0" w:firstRowLastColumn="0" w:lastRowFirstColumn="0" w:lastRowLastColumn="0"/>
-            </w:pPr>
-            <w:r>
-              <w:t>No Debe crearse y saltarán los errores correspondientes</w:t>
-            </w:r>
-          </w:p>
-        </w:tc>
-      </w:tr>
-      <w:tr>
-        <w:trPr>
-          <w:cnfStyle w:val="000000100000" w:firstRow="0" w:lastRow="0" w:firstColumn="0" w:lastColumn="0" w:oddVBand="0" w:evenVBand="0" w:oddHBand="1" w:evenHBand="0" w:firstRowFirstColumn="0" w:firstRowLastColumn="0" w:lastRowFirstColumn="0" w:lastRowLastColumn="0"/>
-        </w:trPr>
-        <w:tc>
-          <w:tcPr>
-            <w:cnfStyle w:val="001000000000" w:firstRow="0" w:lastRow="0" w:firstColumn="1" w:lastColumn="0" w:oddVBand="0" w:evenVBand="0" w:oddHBand="0" w:evenHBand="0" w:firstRowFirstColumn="0" w:firstRowLastColumn="0" w:lastRowFirstColumn="0" w:lastRowLastColumn="0"/>
-            <w:tcW w:w="1526" w:type="dxa"/>
-            <w:tcBorders>
-              <w:top w:val="single" w:sz="4" w:space="0" w:color="FFFFFF" w:themeColor="background1"/>
-              <w:bottom w:val="single" w:sz="4" w:space="0" w:color="FFFFFF" w:themeColor="background1"/>
-            </w:tcBorders>
-            <w:shd w:val="clear" w:color="auto" w:fill="1F497D" w:themeFill="text2"/>
-          </w:tcPr>
-          <w:p>
-            <w:pPr>
-              <w:rPr>
-                <w:rStyle w:val="Textoennegrita"/>
-              </w:rPr>
-            </w:pPr>
-            <w:proofErr w:type="spellStart"/>
-            <w:r>
-              <w:rPr>
-                <w:rStyle w:val="Textoennegrita"/>
-              </w:rPr>
-              <w:t>Outcome</w:t>
-            </w:r>
-            <w:proofErr w:type="spellEnd"/>
-          </w:p>
-        </w:tc>
-        <w:tc>
-          <w:tcPr>
-            <w:tcW w:w="7716" w:type="dxa"/>
-            <w:tcBorders>
-              <w:top w:val="single" w:sz="4" w:space="0" w:color="FFFFFF" w:themeColor="background1"/>
-              <w:bottom w:val="single" w:sz="4" w:space="0" w:color="FFFFFF" w:themeColor="background1"/>
-            </w:tcBorders>
-            <w:shd w:val="clear" w:color="auto" w:fill="DBE5F1" w:themeFill="accent1" w:themeFillTint="33"/>
-          </w:tcPr>
-          <w:p>
-            <w:pPr>
-              <w:pStyle w:val="Notes"/>
-              <w:cnfStyle w:val="000000100000" w:firstRow="0" w:lastRow="0" w:firstColumn="0" w:lastColumn="0" w:oddVBand="0" w:evenVBand="0" w:oddHBand="1" w:evenHBand="0" w:firstRowFirstColumn="0" w:firstRowLastColumn="0" w:lastRowFirstColumn="0" w:lastRowLastColumn="0"/>
-            </w:pPr>
-          </w:p>
-        </w:tc>
-      </w:tr>
-      <w:tr>
-        <w:tc>
-          <w:tcPr>
-            <w:cnfStyle w:val="001000000000" w:firstRow="0" w:lastRow="0" w:firstColumn="1" w:lastColumn="0" w:oddVBand="0" w:evenVBand="0" w:oddHBand="0" w:evenHBand="0" w:firstRowFirstColumn="0" w:firstRowLastColumn="0" w:lastRowFirstColumn="0" w:lastRowLastColumn="0"/>
-            <w:tcW w:w="1526" w:type="dxa"/>
-            <w:tcBorders>
-              <w:top w:val="single" w:sz="4" w:space="0" w:color="FFFFFF" w:themeColor="background1"/>
-              <w:bottom w:val="nil"/>
-            </w:tcBorders>
-            <w:shd w:val="clear" w:color="auto" w:fill="1F497D" w:themeFill="text2"/>
-          </w:tcPr>
-          <w:p>
-            <w:pPr>
-              <w:rPr>
-                <w:rStyle w:val="Textoennegrita"/>
-              </w:rPr>
-            </w:pPr>
-            <w:r>
-              <w:rPr>
-                <w:rStyle w:val="Textoennegrita"/>
-              </w:rPr>
-              <w:t>Notes</w:t>
-            </w:r>
-          </w:p>
-        </w:tc>
-        <w:tc>
-          <w:tcPr>
-            <w:tcW w:w="7716" w:type="dxa"/>
-            <w:tcBorders>
-              <w:top w:val="single" w:sz="4" w:space="0" w:color="FFFFFF" w:themeColor="background1"/>
-              <w:bottom w:val="nil"/>
-            </w:tcBorders>
-          </w:tcPr>
-          <w:p>
-            <w:pPr>
-              <w:pStyle w:val="Notes"/>
-              <w:cnfStyle w:val="000000000000" w:firstRow="0" w:lastRow="0" w:firstColumn="0" w:lastColumn="0" w:oddVBand="0" w:evenVBand="0" w:oddHBand="0" w:evenHBand="0" w:firstRowFirstColumn="0" w:firstRowLastColumn="0" w:lastRowFirstColumn="0" w:lastRowLastColumn="0"/>
-            </w:pPr>
-          </w:p>
-        </w:tc>
-      </w:tr>
-    </w:tbl>
-    <w:p/>
-    <w:tbl>
-      <w:tblPr>
-        <w:tblStyle w:val="Cuadrculavistosa-nfasis1"/>
-        <w:tblW w:w="0" w:type="auto"/>
-        <w:tblLook w:val="04A0" w:firstRow="1" w:lastRow="0" w:firstColumn="1" w:lastColumn="0" w:noHBand="0" w:noVBand="1"/>
-      </w:tblPr>
-      <w:tblGrid>
-        <w:gridCol w:w="1526"/>
-        <w:gridCol w:w="7716"/>
-      </w:tblGrid>
-      <w:tr>
-        <w:trPr>
-          <w:cnfStyle w:val="100000000000" w:firstRow="1" w:lastRow="0" w:firstColumn="0" w:lastColumn="0" w:oddVBand="0" w:evenVBand="0" w:oddHBand="0" w:evenHBand="0" w:firstRowFirstColumn="0" w:firstRowLastColumn="0" w:lastRowFirstColumn="0" w:lastRowLastColumn="0"/>
-        </w:trPr>
-        <w:tc>
-          <w:tcPr>
-            <w:cnfStyle w:val="001000000000" w:firstRow="0" w:lastRow="0" w:firstColumn="1" w:lastColumn="0" w:oddVBand="0" w:evenVBand="0" w:oddHBand="0" w:evenHBand="0" w:firstRowFirstColumn="0" w:firstRowLastColumn="0" w:lastRowFirstColumn="0" w:lastRowLastColumn="0"/>
-            <w:tcW w:w="9242" w:type="dxa"/>
-            <w:gridSpan w:val="2"/>
-            <w:tcBorders>
-              <w:top w:val="nil"/>
-              <w:bottom w:val="single" w:sz="4" w:space="0" w:color="FFFFFF" w:themeColor="background1"/>
-            </w:tcBorders>
-            <w:shd w:val="clear" w:color="auto" w:fill="1F497D" w:themeFill="text2"/>
-          </w:tcPr>
-          <w:p>
-            <w:pPr>
-              <w:rPr>
-                <w:rStyle w:val="Textoennegrita"/>
-              </w:rPr>
-            </w:pPr>
-            <w:r>
-              <w:rPr>
-                <w:rStyle w:val="Textoennegrita"/>
-              </w:rPr>
-              <w:t>Test</w:t>
-            </w:r>
-            <w:r>
-              <w:rPr>
-                <w:rStyle w:val="Textoennegrita"/>
-              </w:rPr>
-              <w:t xml:space="preserve"> &lt;#</w:t>
-            </w:r>
-            <w:r>
-              <w:rPr>
-                <w:rStyle w:val="Textoennegrita"/>
-              </w:rPr>
-              <w:t>D11UC3</w:t>
-            </w:r>
-            <w:r>
-              <w:rPr>
-                <w:rStyle w:val="Textoennegrita"/>
-              </w:rPr>
-              <w:t xml:space="preserve">&gt; </w:t>
-            </w:r>
-          </w:p>
-        </w:tc>
-      </w:tr>
-      <w:tr>
-        <w:trPr>
-          <w:cnfStyle w:val="000000100000" w:firstRow="0" w:lastRow="0" w:firstColumn="0" w:lastColumn="0" w:oddVBand="0" w:evenVBand="0" w:oddHBand="1" w:evenHBand="0" w:firstRowFirstColumn="0" w:firstRowLastColumn="0" w:lastRowFirstColumn="0" w:lastRowLastColumn="0"/>
-        </w:trPr>
-        <w:tc>
-          <w:tcPr>
-            <w:cnfStyle w:val="001000000000" w:firstRow="0" w:lastRow="0" w:firstColumn="1" w:lastColumn="0" w:oddVBand="0" w:evenVBand="0" w:oddHBand="0" w:evenHBand="0" w:firstRowFirstColumn="0" w:firstRowLastColumn="0" w:lastRowFirstColumn="0" w:lastRowLastColumn="0"/>
-            <w:tcW w:w="1526" w:type="dxa"/>
-            <w:tcBorders>
-              <w:top w:val="single" w:sz="4" w:space="0" w:color="FFFFFF" w:themeColor="background1"/>
-              <w:bottom w:val="single" w:sz="4" w:space="0" w:color="FFFFFF" w:themeColor="background1"/>
-            </w:tcBorders>
-            <w:shd w:val="clear" w:color="auto" w:fill="1F497D" w:themeFill="text2"/>
-          </w:tcPr>
-          <w:p>
-            <w:pPr>
-              <w:rPr>
-                <w:rStyle w:val="Textoennegrita"/>
-              </w:rPr>
-            </w:pPr>
-            <w:proofErr w:type="spellStart"/>
-            <w:r>
-              <w:rPr>
-                <w:rStyle w:val="Textoennegrita"/>
-              </w:rPr>
-              <w:t>Description</w:t>
-            </w:r>
-            <w:proofErr w:type="spellEnd"/>
-          </w:p>
-        </w:tc>
-        <w:tc>
-          <w:tcPr>
-            <w:tcW w:w="7716" w:type="dxa"/>
-            <w:tcBorders>
-              <w:top w:val="single" w:sz="4" w:space="0" w:color="FFFFFF" w:themeColor="background1"/>
-              <w:bottom w:val="single" w:sz="4" w:space="0" w:color="FFFFFF" w:themeColor="background1"/>
-            </w:tcBorders>
-            <w:shd w:val="clear" w:color="auto" w:fill="DBE5F1" w:themeFill="accent1" w:themeFillTint="33"/>
-          </w:tcPr>
-          <w:p>
-            <w:pPr>
-              <w:pStyle w:val="Notes"/>
-              <w:cnfStyle w:val="000000100000" w:firstRow="0" w:lastRow="0" w:firstColumn="0" w:lastColumn="0" w:oddVBand="0" w:evenVBand="0" w:oddHBand="1" w:evenHBand="0" w:firstRowFirstColumn="0" w:firstRowLastColumn="0" w:lastRowFirstColumn="0" w:lastRowLastColumn="0"/>
-            </w:pPr>
-            <w:r>
-              <w:t xml:space="preserve">Intentar hacer </w:t>
-            </w:r>
-            <w:proofErr w:type="spellStart"/>
-            <w:r>
-              <w:t>getHacking</w:t>
-            </w:r>
-            <w:proofErr w:type="spellEnd"/>
-            <w:r>
-              <w:t xml:space="preserve"> y crear un administrador desde el registro de agentes</w:t>
-            </w:r>
-          </w:p>
-        </w:tc>
-      </w:tr>
-      <w:tr>
-        <w:tc>
-          <w:tcPr>
-            <w:cnfStyle w:val="001000000000" w:firstRow="0" w:lastRow="0" w:firstColumn="1" w:lastColumn="0" w:oddVBand="0" w:evenVBand="0" w:oddHBand="0" w:evenHBand="0" w:firstRowFirstColumn="0" w:firstRowLastColumn="0" w:lastRowFirstColumn="0" w:lastRowLastColumn="0"/>
-            <w:tcW w:w="1526" w:type="dxa"/>
-            <w:tcBorders>
-              <w:top w:val="single" w:sz="4" w:space="0" w:color="FFFFFF" w:themeColor="background1"/>
-              <w:bottom w:val="single" w:sz="4" w:space="0" w:color="FFFFFF" w:themeColor="background1"/>
-            </w:tcBorders>
-            <w:shd w:val="clear" w:color="auto" w:fill="1F497D" w:themeFill="text2"/>
-          </w:tcPr>
-          <w:p>
-            <w:pPr>
-              <w:rPr>
-                <w:rStyle w:val="Textoennegrita"/>
-              </w:rPr>
-            </w:pPr>
-            <w:proofErr w:type="spellStart"/>
-            <w:r>
-              <w:rPr>
-                <w:rStyle w:val="Textoennegrita"/>
-              </w:rPr>
-              <w:t>Expected</w:t>
-            </w:r>
-            <w:proofErr w:type="spellEnd"/>
-          </w:p>
-        </w:tc>
-        <w:tc>
-          <w:tcPr>
-            <w:tcW w:w="7716" w:type="dxa"/>
-            <w:tcBorders>
-              <w:top w:val="single" w:sz="4" w:space="0" w:color="FFFFFF" w:themeColor="background1"/>
-              <w:bottom w:val="single" w:sz="4" w:space="0" w:color="FFFFFF" w:themeColor="background1"/>
-            </w:tcBorders>
-          </w:tcPr>
-          <w:p>
-            <w:pPr>
-              <w:pStyle w:val="Notes"/>
-              <w:cnfStyle w:val="000000000000" w:firstRow="0" w:lastRow="0" w:firstColumn="0" w:lastColumn="0" w:oddVBand="0" w:evenVBand="0" w:oddHBand="0" w:evenHBand="0" w:firstRowFirstColumn="0" w:firstRowLastColumn="0" w:lastRowFirstColumn="0" w:lastRowLastColumn="0"/>
-            </w:pPr>
-            <w:r>
-              <w:t xml:space="preserve">No se </w:t>
-            </w:r>
-            <w:r>
-              <w:t>creará</w:t>
-            </w:r>
-            <w:r>
-              <w:t xml:space="preserve"> un administrador</w:t>
-            </w:r>
-            <w:r>
-              <w:t>, si no un actor con una autoridad que no sea de administrador</w:t>
-            </w:r>
-          </w:p>
-        </w:tc>
-      </w:tr>
-      <w:tr>
-        <w:trPr>
-          <w:cnfStyle w:val="000000100000" w:firstRow="0" w:lastRow="0" w:firstColumn="0" w:lastColumn="0" w:oddVBand="0" w:evenVBand="0" w:oddHBand="1" w:evenHBand="0" w:firstRowFirstColumn="0" w:firstRowLastColumn="0" w:lastRowFirstColumn="0" w:lastRowLastColumn="0"/>
-        </w:trPr>
-        <w:tc>
-          <w:tcPr>
-            <w:cnfStyle w:val="001000000000" w:firstRow="0" w:lastRow="0" w:firstColumn="1" w:lastColumn="0" w:oddVBand="0" w:evenVBand="0" w:oddHBand="0" w:evenHBand="0" w:firstRowFirstColumn="0" w:firstRowLastColumn="0" w:lastRowFirstColumn="0" w:lastRowLastColumn="0"/>
-            <w:tcW w:w="1526" w:type="dxa"/>
-            <w:tcBorders>
-              <w:top w:val="single" w:sz="4" w:space="0" w:color="FFFFFF" w:themeColor="background1"/>
-              <w:bottom w:val="single" w:sz="4" w:space="0" w:color="FFFFFF" w:themeColor="background1"/>
-            </w:tcBorders>
-            <w:shd w:val="clear" w:color="auto" w:fill="1F497D" w:themeFill="text2"/>
-          </w:tcPr>
-          <w:p>
-            <w:pPr>
-              <w:rPr>
-                <w:rStyle w:val="Textoennegrita"/>
-              </w:rPr>
-            </w:pPr>
-            <w:proofErr w:type="spellStart"/>
-            <w:r>
-              <w:rPr>
-                <w:rStyle w:val="Textoennegrita"/>
-              </w:rPr>
-              <w:t>Outcome</w:t>
-            </w:r>
-            <w:proofErr w:type="spellEnd"/>
-          </w:p>
-        </w:tc>
-        <w:tc>
-          <w:tcPr>
-            <w:tcW w:w="7716" w:type="dxa"/>
-            <w:tcBorders>
-              <w:top w:val="single" w:sz="4" w:space="0" w:color="FFFFFF" w:themeColor="background1"/>
-              <w:bottom w:val="single" w:sz="4" w:space="0" w:color="FFFFFF" w:themeColor="background1"/>
-            </w:tcBorders>
-            <w:shd w:val="clear" w:color="auto" w:fill="DBE5F1" w:themeFill="accent1" w:themeFillTint="33"/>
-          </w:tcPr>
-          <w:p>
-            <w:pPr>
-              <w:pStyle w:val="Notes"/>
-              <w:cnfStyle w:val="000000100000" w:firstRow="0" w:lastRow="0" w:firstColumn="0" w:lastColumn="0" w:oddVBand="0" w:evenVBand="0" w:oddHBand="1" w:evenHBand="0" w:firstRowFirstColumn="0" w:firstRowLastColumn="0" w:lastRowFirstColumn="0" w:lastRowLastColumn="0"/>
-            </w:pPr>
-          </w:p>
-        </w:tc>
-      </w:tr>
-      <w:tr>
-        <w:tc>
-          <w:tcPr>
-            <w:cnfStyle w:val="001000000000" w:firstRow="0" w:lastRow="0" w:firstColumn="1" w:lastColumn="0" w:oddVBand="0" w:evenVBand="0" w:oddHBand="0" w:evenHBand="0" w:firstRowFirstColumn="0" w:firstRowLastColumn="0" w:lastRowFirstColumn="0" w:lastRowLastColumn="0"/>
-            <w:tcW w:w="1526" w:type="dxa"/>
-            <w:tcBorders>
-              <w:top w:val="single" w:sz="4" w:space="0" w:color="FFFFFF" w:themeColor="background1"/>
-              <w:bottom w:val="nil"/>
-            </w:tcBorders>
-            <w:shd w:val="clear" w:color="auto" w:fill="1F497D" w:themeFill="text2"/>
-          </w:tcPr>
-          <w:p>
-            <w:pPr>
-              <w:rPr>
-                <w:rStyle w:val="Textoennegrita"/>
-              </w:rPr>
-            </w:pPr>
-            <w:r>
-              <w:rPr>
-                <w:rStyle w:val="Textoennegrita"/>
-              </w:rPr>
-              <w:t>Notes</w:t>
-            </w:r>
-          </w:p>
-        </w:tc>
-        <w:tc>
-          <w:tcPr>
-            <w:tcW w:w="7716" w:type="dxa"/>
-            <w:tcBorders>
-              <w:top w:val="single" w:sz="4" w:space="0" w:color="FFFFFF" w:themeColor="background1"/>
-              <w:bottom w:val="nil"/>
-            </w:tcBorders>
-          </w:tcPr>
-          <w:p>
-            <w:pPr>
-              <w:pStyle w:val="Notes"/>
-              <w:cnfStyle w:val="000000000000" w:firstRow="0" w:lastRow="0" w:firstColumn="0" w:lastColumn="0" w:oddVBand="0" w:evenVBand="0" w:oddHBand="0" w:evenHBand="0" w:firstRowFirstColumn="0" w:firstRowLastColumn="0" w:lastRowFirstColumn="0" w:lastRowLastColumn="0"/>
-            </w:pPr>
-          </w:p>
-        </w:tc>
-      </w:tr>
-    </w:tbl>
     <w:p/>
     <w:sectPr>
       <w:pgSz w:w="11906" w:h="16838"/>
@@ -7772,7 +8685,7 @@
 </file>
 
 <file path=customXml/itemProps1.xml><?xml version="1.0" encoding="utf-8"?>
-<ds:datastoreItem xmlns:ds="http://schemas.openxmlformats.org/officeDocument/2006/customXml" ds:itemID="{1ABA31FD-F7B6-4E04-9736-18B8A38DD313}">
+<ds:datastoreItem xmlns:ds="http://schemas.openxmlformats.org/officeDocument/2006/customXml" ds:itemID="{0BEC0FE1-2CF6-47A8-AC59-A4CFDEA44F1B}">
   <ds:schemaRefs>
     <ds:schemaRef ds:uri="http://schemas.openxmlformats.org/officeDocument/2006/bibliography"/>
   </ds:schemaRefs>

</xml_diff>